<commit_message>
The second stage of report is almost complete
</commit_message>
<xml_diff>
--- a/Docs/Informe.docx
+++ b/Docs/Informe.docx
@@ -27,13 +27,7 @@
         <w:rPr>
           <w:b/>
         </w:rPr>
-        <w:t>Laboratorio 2</w:t>
-      </w:r>
-      <w:r>
-        <w:rPr>
-          <w:b/>
-        </w:rPr>
-        <w:t xml:space="preserve"> Unidad 1</w:t>
+        <w:t>Laboratorio 2 Unidad 1</w:t>
       </w:r>
     </w:p>
     <w:p>
@@ -54,7 +48,7 @@
         <w:rPr>
           <w:lang w:val="pt-BR"/>
         </w:rPr>
-        <w:t>Nelson López.</w:t>
+        <w:t>Nelson López</w:t>
       </w:r>
     </w:p>
     <w:p>
@@ -147,16 +141,15 @@
       </w:r>
       <w:proofErr w:type="spellEnd"/>
       <w:r>
-        <w:t xml:space="preserve"> </w:t>
-      </w:r>
-      <w:r>
-        <w:t xml:space="preserve">solicita el desarrollo </w:t>
-      </w:r>
-      <w:r>
-        <w:t>de ciertas mejoras a su juego bandera conocido como Fortnite</w:t>
-      </w:r>
-      <w:r>
-        <w:t>,  las cuales deberán estar incluidas en el programa y que serán  descritas con mayor detalle a continuación:</w:t>
+        <w:t xml:space="preserve"> solicita el desarrollo de ciertas mejoras a su juego bandera conocido como </w:t>
+      </w:r>
+      <w:proofErr w:type="spellStart"/>
+      <w:r>
+        <w:t>Fortnite</w:t>
+      </w:r>
+      <w:proofErr w:type="spellEnd"/>
+      <w:r>
+        <w:t>,  las cuales deberán estar incluidas en la nueva versión del software y que serán  descritas con mayor detalle a continuación:</w:t>
       </w:r>
     </w:p>
     <w:p/>
@@ -227,13 +220,7 @@
               </w:tabs>
             </w:pPr>
             <w:r>
-              <w:t>Crea</w:t>
-            </w:r>
-            <w:r>
-              <w:t xml:space="preserve"> un ranking de jugadores categori</w:t>
-            </w:r>
-            <w:r>
-              <w:t>zándolo por la destreza de cada jugador</w:t>
+              <w:t>Crea un ranking de jugadores categorizándolo por la destreza de cada jugador</w:t>
             </w:r>
             <w:r>
               <w:tab/>
@@ -280,10 +267,7 @@
           </w:tcPr>
           <w:p>
             <w:r>
-              <w:t>Ranking de J</w:t>
-            </w:r>
-            <w:r>
-              <w:t>ugadores</w:t>
+              <w:t>Ranking de Jugadores</w:t>
             </w:r>
           </w:p>
         </w:tc>
@@ -353,10 +337,7 @@
           </w:tcPr>
           <w:p>
             <w:r>
-              <w:t>Crea una partida exclusiva de acuerdo con el tipo de plataforma a la que pertenezca el usuario</w:t>
-            </w:r>
-            <w:r>
-              <w:t>.</w:t>
+              <w:t>Crea una partida exclusiva de acuerdo con el tipo de plataforma a la que pertenezca el usuario.</w:t>
             </w:r>
           </w:p>
         </w:tc>
@@ -378,10 +359,7 @@
           </w:tcPr>
           <w:p>
             <w:r>
-              <w:t>J</w:t>
-            </w:r>
-            <w:r>
-              <w:t>ugadores</w:t>
+              <w:t>Jugadores</w:t>
             </w:r>
           </w:p>
         </w:tc>
@@ -472,7 +450,23 @@
           </w:tcPr>
           <w:p>
             <w:r>
-              <w:t>Se crea una tipo de partida específica para el evento de San Valentin con una jugabilidad distinta a la utilizada comúnmente.</w:t>
+              <w:t xml:space="preserve">Se crea una tipo de partida específica para el evento de San </w:t>
+            </w:r>
+            <w:proofErr w:type="spellStart"/>
+            <w:r>
+              <w:t>Valentin</w:t>
+            </w:r>
+            <w:proofErr w:type="spellEnd"/>
+            <w:r>
+              <w:t xml:space="preserve"> con una </w:t>
+            </w:r>
+            <w:proofErr w:type="spellStart"/>
+            <w:r>
+              <w:t>jugabilidad</w:t>
+            </w:r>
+            <w:proofErr w:type="spellEnd"/>
+            <w:r>
+              <w:t xml:space="preserve"> distinta a la utilizada comúnmente.</w:t>
             </w:r>
           </w:p>
         </w:tc>
@@ -525,10 +519,7 @@
     <w:p/>
     <w:p>
       <w:r>
-        <w:t xml:space="preserve"> </w:t>
-      </w:r>
-      <w:r>
-        <w:t>Requerimientos no funcionales:</w:t>
+        <w:t xml:space="preserve"> Requerimientos no funcionales:</w:t>
       </w:r>
     </w:p>
     <w:p>
@@ -601,8 +592,9 @@
           <w:szCs w:val="18"/>
           <w:shd w:val="clear" w:color="auto" w:fill="FFFFFF"/>
         </w:rPr>
-        <w:t>En términos sencillos, una estructura de dato</w:t>
-      </w:r>
+        <w:t xml:space="preserve">En términos sencillos, una estructura de datos una forma de organizar un conjunto de datos con el objetivo de facilitar su manipulación. Entre las estructuras de datos </w:t>
+      </w:r>
+      <w:proofErr w:type="spellStart"/>
       <w:r>
         <w:rPr>
           <w:rFonts w:ascii="Arial" w:hAnsi="Arial" w:cs="Arial"/>
@@ -611,8 +603,9 @@
           <w:szCs w:val="18"/>
           <w:shd w:val="clear" w:color="auto" w:fill="FFFFFF"/>
         </w:rPr>
-        <w:t>s una forma de organizar un conjunto de datos con el objetivo de facilitar su manipulación</w:t>
-      </w:r>
+        <w:t>mas</w:t>
+      </w:r>
+      <w:proofErr w:type="spellEnd"/>
       <w:r>
         <w:rPr>
           <w:rFonts w:ascii="Arial" w:hAnsi="Arial" w:cs="Arial"/>
@@ -621,14 +614,20 @@
           <w:szCs w:val="18"/>
           <w:shd w:val="clear" w:color="auto" w:fill="FFFFFF"/>
         </w:rPr>
-        <w:t>.</w:t>
-      </w:r>
+        <w:t xml:space="preserve"> conocidas se encuentran:</w:t>
+      </w:r>
+    </w:p>
+    <w:p>
+      <w:pPr>
+        <w:pStyle w:val="Prrafodelista"/>
+        <w:ind w:left="1440"/>
+      </w:pPr>
     </w:p>
     <w:p>
       <w:pPr>
         <w:pStyle w:val="Prrafodelista"/>
         <w:numPr>
-          <w:ilvl w:val="0"/>
+          <w:ilvl w:val="1"/>
           <w:numId w:val="2"/>
         </w:numPr>
       </w:pPr>
@@ -639,10 +638,7 @@
         <w:t>Pilas:</w:t>
       </w:r>
       <w:r>
-        <w:t xml:space="preserve"> </w:t>
-      </w:r>
-      <w:r>
-        <w:t>Una pila es una colección ordenada de datos a los que solo se puede acceder por un extremo, denominado tope o cima de la pila. Esta es una estructura de datos que se caracteriza porque el último elemento en entrar es el primero que debe salir. Este tipo de estructura se denomina LIFO (</w:t>
+        <w:t xml:space="preserve"> Una pila es una colección ordenada de datos a los que solo se puede acceder por un extremo, denominado tope o cima de la pila. Esta es una estructura de datos que se caracteriza porque el último elemento en entrar es el primero que debe salir. Este tipo de estructura se denomina LIFO (</w:t>
       </w:r>
       <w:proofErr w:type="spellStart"/>
       <w:r>
@@ -666,46 +662,766 @@
       </w:r>
       <w:proofErr w:type="spellEnd"/>
       <w:r>
-        <w:t>).</w:t>
-      </w:r>
+        <w:t>). La siguiente es una representación gráfica de esta estructura de datos:</w:t>
+      </w:r>
+    </w:p>
+    <w:p/>
+    <w:p>
+      <w:pPr>
+        <w:pStyle w:val="Prrafodelista"/>
+        <w:ind w:left="1440"/>
+        <w:jc w:val="right"/>
+      </w:pPr>
+      <w:sdt>
+        <w:sdtPr>
+          <w:id w:val="-1061551067"/>
+          <w:citation/>
+        </w:sdtPr>
+        <w:sdtContent>
+          <w:r>
+            <w:fldChar w:fldCharType="begin"/>
+          </w:r>
+          <w:r>
+            <w:rPr>
+              <w:lang w:val="es-US"/>
+            </w:rPr>
+            <w:instrText xml:space="preserve">CITATION Osc \l 21514 </w:instrText>
+          </w:r>
+          <w:r>
+            <w:fldChar w:fldCharType="separate"/>
+          </w:r>
+          <w:r>
+            <w:rPr>
+              <w:noProof/>
+              <w:lang w:val="es-US"/>
+            </w:rPr>
+            <w:t>(Blanco, 2017)</w:t>
+          </w:r>
+          <w:r>
+            <w:fldChar w:fldCharType="end"/>
+          </w:r>
+        </w:sdtContent>
+      </w:sdt>
+      <w:r>
+        <w:rPr>
+          <w:noProof/>
+          <w:lang w:eastAsia="es-CO"/>
+        </w:rPr>
+        <w:drawing>
+          <wp:anchor distT="0" distB="0" distL="114300" distR="114300" simplePos="0" relativeHeight="251661312" behindDoc="0" locked="0" layoutInCell="1" allowOverlap="1" wp14:anchorId="1A23C3EF" wp14:editId="6920565A">
+            <wp:simplePos x="0" y="0"/>
+            <wp:positionH relativeFrom="column">
+              <wp:align>left</wp:align>
+            </wp:positionH>
+            <wp:positionV relativeFrom="paragraph">
+              <wp:align>top</wp:align>
+            </wp:positionV>
+            <wp:extent cx="4441825" cy="3079115"/>
+            <wp:effectExtent l="0" t="0" r="0" b="6985"/>
+            <wp:wrapSquare wrapText="bothSides"/>
+            <wp:docPr id="3" name="Imagen 3" descr="Estructura de datos - Pila (Stack)"/>
+            <wp:cNvGraphicFramePr>
+              <a:graphicFrameLocks xmlns:a="http://schemas.openxmlformats.org/drawingml/2006/main" noChangeAspect="1"/>
+            </wp:cNvGraphicFramePr>
+            <a:graphic xmlns:a="http://schemas.openxmlformats.org/drawingml/2006/main">
+              <a:graphicData uri="http://schemas.openxmlformats.org/drawingml/2006/picture">
+                <pic:pic xmlns:pic="http://schemas.openxmlformats.org/drawingml/2006/picture">
+                  <pic:nvPicPr>
+                    <pic:cNvPr id="0" name="Picture 1" descr="Estructura de datos - Pila (Stack)"/>
+                    <pic:cNvPicPr>
+                      <a:picLocks noChangeAspect="1" noChangeArrowheads="1"/>
+                    </pic:cNvPicPr>
+                  </pic:nvPicPr>
+                  <pic:blipFill>
+                    <a:blip r:embed="rId7">
+                      <a:extLst>
+                        <a:ext uri="{28A0092B-C50C-407E-A947-70E740481C1C}">
+                          <a14:useLocalDpi xmlns:a14="http://schemas.microsoft.com/office/drawing/2010/main" val="0"/>
+                        </a:ext>
+                      </a:extLst>
+                    </a:blip>
+                    <a:srcRect/>
+                    <a:stretch>
+                      <a:fillRect/>
+                    </a:stretch>
+                  </pic:blipFill>
+                  <pic:spPr bwMode="auto">
+                    <a:xfrm>
+                      <a:off x="0" y="0"/>
+                      <a:ext cx="4441825" cy="3079115"/>
+                    </a:xfrm>
+                    <a:prstGeom prst="rect">
+                      <a:avLst/>
+                    </a:prstGeom>
+                    <a:noFill/>
+                    <a:ln>
+                      <a:noFill/>
+                    </a:ln>
+                  </pic:spPr>
+                </pic:pic>
+              </a:graphicData>
+            </a:graphic>
+          </wp:anchor>
+        </w:drawing>
+      </w:r>
+      <w:r>
+        <w:br w:type="textWrapping" w:clear="all"/>
+      </w:r>
+      <w:sdt>
+        <w:sdtPr>
+          <w:id w:val="1390536040"/>
+          <w:citation/>
+        </w:sdtPr>
+        <w:sdtContent>
+          <w:r>
+            <w:fldChar w:fldCharType="begin"/>
+          </w:r>
+          <w:r>
+            <w:rPr>
+              <w:lang w:val="es-US"/>
+            </w:rPr>
+            <w:instrText xml:space="preserve">CITATION Osc \l 21514 </w:instrText>
+          </w:r>
+          <w:r>
+            <w:fldChar w:fldCharType="separate"/>
+          </w:r>
+          <w:r>
+            <w:rPr>
+              <w:noProof/>
+              <w:lang w:val="es-US"/>
+            </w:rPr>
+            <w:t>(Blanco, 2017)</w:t>
+          </w:r>
+          <w:r>
+            <w:fldChar w:fldCharType="end"/>
+          </w:r>
+        </w:sdtContent>
+      </w:sdt>
+    </w:p>
+    <w:p>
+      <w:pPr>
+        <w:pStyle w:val="Prrafodelista"/>
+        <w:ind w:left="1440"/>
+      </w:pPr>
+    </w:p>
+    <w:p>
+      <w:pPr>
+        <w:pStyle w:val="Prrafodelista"/>
+        <w:ind w:left="1440"/>
+      </w:pPr>
+    </w:p>
+    <w:p>
+      <w:pPr>
+        <w:pStyle w:val="Prrafodelista"/>
+        <w:ind w:left="1440"/>
+      </w:pPr>
+    </w:p>
+    <w:p>
+      <w:pPr>
+        <w:pStyle w:val="Prrafodelista"/>
+        <w:ind w:left="1440"/>
+      </w:pPr>
+    </w:p>
+    <w:p>
+      <w:pPr>
+        <w:pStyle w:val="Prrafodelista"/>
+        <w:ind w:left="1440"/>
+      </w:pPr>
+    </w:p>
+    <w:p>
+      <w:pPr>
+        <w:pStyle w:val="Prrafodelista"/>
+        <w:ind w:left="1440"/>
+      </w:pPr>
+    </w:p>
+    <w:p>
+      <w:pPr>
+        <w:pStyle w:val="Prrafodelista"/>
+        <w:ind w:left="1440"/>
+      </w:pPr>
+    </w:p>
+    <w:p>
+      <w:pPr>
+        <w:pStyle w:val="Prrafodelista"/>
+        <w:ind w:left="1440"/>
+      </w:pPr>
+    </w:p>
+    <w:p>
+      <w:pPr>
+        <w:pStyle w:val="Prrafodelista"/>
+        <w:ind w:left="1440"/>
+      </w:pPr>
+    </w:p>
+    <w:p>
+      <w:pPr>
+        <w:pStyle w:val="Prrafodelista"/>
+        <w:ind w:left="1440"/>
+      </w:pPr>
+    </w:p>
+    <w:p>
+      <w:pPr>
+        <w:pStyle w:val="Prrafodelista"/>
+        <w:ind w:left="1440"/>
+      </w:pPr>
     </w:p>
     <w:p>
       <w:pPr>
         <w:pStyle w:val="Prrafodelista"/>
         <w:numPr>
-          <w:ilvl w:val="0"/>
+          <w:ilvl w:val="1"/>
           <w:numId w:val="2"/>
         </w:numPr>
       </w:pPr>
       <w:r>
         <w:rPr>
+          <w:noProof/>
+          <w:lang w:eastAsia="es-CO"/>
+        </w:rPr>
+        <w:lastRenderedPageBreak/>
+        <w:drawing>
+          <wp:anchor distT="0" distB="0" distL="114300" distR="114300" simplePos="0" relativeHeight="251662336" behindDoc="1" locked="0" layoutInCell="1" allowOverlap="1" wp14:anchorId="189DB32F" wp14:editId="74EFC88B">
+            <wp:simplePos x="0" y="0"/>
+            <wp:positionH relativeFrom="column">
+              <wp:posOffset>554355</wp:posOffset>
+            </wp:positionH>
+            <wp:positionV relativeFrom="paragraph">
+              <wp:posOffset>984250</wp:posOffset>
+            </wp:positionV>
+            <wp:extent cx="4613275" cy="2791460"/>
+            <wp:effectExtent l="0" t="0" r="0" b="8890"/>
+            <wp:wrapTight wrapText="bothSides">
+              <wp:wrapPolygon edited="0">
+                <wp:start x="0" y="0"/>
+                <wp:lineTo x="0" y="21521"/>
+                <wp:lineTo x="21496" y="21521"/>
+                <wp:lineTo x="21496" y="0"/>
+                <wp:lineTo x="0" y="0"/>
+              </wp:wrapPolygon>
+            </wp:wrapTight>
+            <wp:docPr id="4" name="Imagen 4" descr="Resultado de imagen para colas estructura de datos"/>
+            <wp:cNvGraphicFramePr>
+              <a:graphicFrameLocks xmlns:a="http://schemas.openxmlformats.org/drawingml/2006/main" noChangeAspect="1"/>
+            </wp:cNvGraphicFramePr>
+            <a:graphic xmlns:a="http://schemas.openxmlformats.org/drawingml/2006/main">
+              <a:graphicData uri="http://schemas.openxmlformats.org/drawingml/2006/picture">
+                <pic:pic xmlns:pic="http://schemas.openxmlformats.org/drawingml/2006/picture">
+                  <pic:nvPicPr>
+                    <pic:cNvPr id="0" name="Picture 3" descr="Resultado de imagen para colas estructura de datos"/>
+                    <pic:cNvPicPr>
+                      <a:picLocks noChangeAspect="1" noChangeArrowheads="1"/>
+                    </pic:cNvPicPr>
+                  </pic:nvPicPr>
+                  <pic:blipFill>
+                    <a:blip r:embed="rId8">
+                      <a:extLst>
+                        <a:ext uri="{28A0092B-C50C-407E-A947-70E740481C1C}">
+                          <a14:useLocalDpi xmlns:a14="http://schemas.microsoft.com/office/drawing/2010/main" val="0"/>
+                        </a:ext>
+                      </a:extLst>
+                    </a:blip>
+                    <a:srcRect/>
+                    <a:stretch>
+                      <a:fillRect/>
+                    </a:stretch>
+                  </pic:blipFill>
+                  <pic:spPr bwMode="auto">
+                    <a:xfrm>
+                      <a:off x="0" y="0"/>
+                      <a:ext cx="4613275" cy="2791460"/>
+                    </a:xfrm>
+                    <a:prstGeom prst="rect">
+                      <a:avLst/>
+                    </a:prstGeom>
+                    <a:noFill/>
+                    <a:ln>
+                      <a:noFill/>
+                    </a:ln>
+                  </pic:spPr>
+                </pic:pic>
+              </a:graphicData>
+            </a:graphic>
+            <wp14:sizeRelH relativeFrom="page">
+              <wp14:pctWidth>0</wp14:pctWidth>
+            </wp14:sizeRelH>
+            <wp14:sizeRelV relativeFrom="page">
+              <wp14:pctHeight>0</wp14:pctHeight>
+            </wp14:sizeRelV>
+          </wp:anchor>
+        </w:drawing>
+      </w:r>
+      <w:r>
+        <w:rPr>
           <w:b/>
         </w:rPr>
         <w:t xml:space="preserve">Colas: </w:t>
       </w:r>
       <w:r>
-        <w:t xml:space="preserve">Es una estructura de datos que se caracteriza porque el primer datos en entrar es el primero en salir. Este tipo de estructuras se conocen como estructuras FIFO. </w:t>
-      </w:r>
+        <w:t>Es una estructura de datos que se caracteriza porque el primer datos en entrar es el primero en salir. Este tipo de estructuras se conocen como estructuras FIFO. La siguiente es una representación gráfica de esta estructura de datos:</w:t>
+      </w:r>
+    </w:p>
+    <w:p>
+      <w:pPr>
+        <w:pStyle w:val="Prrafodelista"/>
+      </w:pPr>
+    </w:p>
+    <w:p>
+      <w:pPr>
+        <w:pStyle w:val="Prrafodelista"/>
+      </w:pPr>
+    </w:p>
+    <w:p>
+      <w:pPr>
+        <w:pStyle w:val="Prrafodelista"/>
+      </w:pPr>
+    </w:p>
+    <w:p>
+      <w:pPr>
+        <w:pStyle w:val="Prrafodelista"/>
+      </w:pPr>
+    </w:p>
+    <w:p>
+      <w:pPr>
+        <w:pStyle w:val="Prrafodelista"/>
+      </w:pPr>
+    </w:p>
+    <w:p>
+      <w:pPr>
+        <w:pStyle w:val="Prrafodelista"/>
+        <w:ind w:left="1440"/>
+      </w:pPr>
     </w:p>
     <w:p>
       <w:pPr>
         <w:pStyle w:val="Prrafodelista"/>
         <w:numPr>
-          <w:ilvl w:val="0"/>
+          <w:ilvl w:val="1"/>
           <w:numId w:val="2"/>
         </w:numPr>
         <w:rPr>
           <w:rFonts w:cstheme="minorHAnsi"/>
         </w:rPr>
       </w:pPr>
+    </w:p>
+    <w:p>
+      <w:pPr>
+        <w:pStyle w:val="Prrafodelista"/>
+        <w:numPr>
+          <w:ilvl w:val="1"/>
+          <w:numId w:val="2"/>
+        </w:numPr>
+        <w:rPr>
+          <w:rFonts w:cstheme="minorHAnsi"/>
+        </w:rPr>
+      </w:pPr>
+    </w:p>
+    <w:p>
+      <w:pPr>
+        <w:pStyle w:val="Prrafodelista"/>
+        <w:numPr>
+          <w:ilvl w:val="1"/>
+          <w:numId w:val="2"/>
+        </w:numPr>
+        <w:rPr>
+          <w:rFonts w:cstheme="minorHAnsi"/>
+        </w:rPr>
+      </w:pPr>
+    </w:p>
+    <w:p>
+      <w:pPr>
+        <w:pStyle w:val="Prrafodelista"/>
+        <w:numPr>
+          <w:ilvl w:val="1"/>
+          <w:numId w:val="2"/>
+        </w:numPr>
+        <w:rPr>
+          <w:rFonts w:cstheme="minorHAnsi"/>
+        </w:rPr>
+      </w:pPr>
+    </w:p>
+    <w:p>
+      <w:pPr>
+        <w:pStyle w:val="Prrafodelista"/>
+        <w:numPr>
+          <w:ilvl w:val="1"/>
+          <w:numId w:val="2"/>
+        </w:numPr>
+        <w:rPr>
+          <w:rFonts w:cstheme="minorHAnsi"/>
+        </w:rPr>
+      </w:pPr>
+    </w:p>
+    <w:p>
+      <w:pPr>
+        <w:pStyle w:val="Prrafodelista"/>
+        <w:numPr>
+          <w:ilvl w:val="1"/>
+          <w:numId w:val="2"/>
+        </w:numPr>
+        <w:rPr>
+          <w:rFonts w:cstheme="minorHAnsi"/>
+        </w:rPr>
+      </w:pPr>
+    </w:p>
+    <w:p>
+      <w:pPr>
+        <w:pStyle w:val="Prrafodelista"/>
+        <w:numPr>
+          <w:ilvl w:val="1"/>
+          <w:numId w:val="2"/>
+        </w:numPr>
+        <w:rPr>
+          <w:rFonts w:cstheme="minorHAnsi"/>
+        </w:rPr>
+      </w:pPr>
+    </w:p>
+    <w:p>
+      <w:pPr>
+        <w:pStyle w:val="Prrafodelista"/>
+        <w:numPr>
+          <w:ilvl w:val="1"/>
+          <w:numId w:val="2"/>
+        </w:numPr>
+        <w:rPr>
+          <w:rFonts w:cstheme="minorHAnsi"/>
+        </w:rPr>
+      </w:pPr>
+    </w:p>
+    <w:p>
+      <w:pPr>
+        <w:pStyle w:val="Prrafodelista"/>
+        <w:numPr>
+          <w:ilvl w:val="1"/>
+          <w:numId w:val="2"/>
+        </w:numPr>
+        <w:rPr>
+          <w:rFonts w:cstheme="minorHAnsi"/>
+        </w:rPr>
+      </w:pPr>
+    </w:p>
+    <w:p>
+      <w:pPr>
+        <w:pStyle w:val="Prrafodelista"/>
+        <w:numPr>
+          <w:ilvl w:val="1"/>
+          <w:numId w:val="2"/>
+        </w:numPr>
+        <w:rPr>
+          <w:rFonts w:cstheme="minorHAnsi"/>
+        </w:rPr>
+      </w:pPr>
+    </w:p>
+    <w:p>
+      <w:pPr>
+        <w:pStyle w:val="Prrafodelista"/>
+        <w:numPr>
+          <w:ilvl w:val="1"/>
+          <w:numId w:val="2"/>
+        </w:numPr>
+        <w:rPr>
+          <w:rFonts w:cstheme="minorHAnsi"/>
+        </w:rPr>
+      </w:pPr>
+    </w:p>
+    <w:p>
+      <w:pPr>
+        <w:pStyle w:val="Prrafodelista"/>
+        <w:numPr>
+          <w:ilvl w:val="1"/>
+          <w:numId w:val="2"/>
+        </w:numPr>
+        <w:rPr>
+          <w:rFonts w:cstheme="minorHAnsi"/>
+        </w:rPr>
+      </w:pPr>
+    </w:p>
+    <w:p>
+      <w:pPr>
+        <w:pStyle w:val="Prrafodelista"/>
+        <w:ind w:left="1440"/>
+        <w:jc w:val="right"/>
+        <w:rPr>
+          <w:rFonts w:cstheme="minorHAnsi"/>
+        </w:rPr>
+      </w:pPr>
+      <w:sdt>
+        <w:sdtPr>
+          <w:rPr>
+            <w:rFonts w:cstheme="minorHAnsi"/>
+          </w:rPr>
+          <w:id w:val="-1632159993"/>
+          <w:citation/>
+        </w:sdtPr>
+        <w:sdtContent>
+          <w:r>
+            <w:rPr>
+              <w:rFonts w:cstheme="minorHAnsi"/>
+            </w:rPr>
+            <w:fldChar w:fldCharType="begin"/>
+          </w:r>
+          <w:r>
+            <w:rPr>
+              <w:rFonts w:cstheme="minorHAnsi"/>
+              <w:lang w:val="es-US"/>
+            </w:rPr>
+            <w:instrText xml:space="preserve"> CITATION Osc \l 21514 </w:instrText>
+          </w:r>
+          <w:r>
+            <w:rPr>
+              <w:rFonts w:cstheme="minorHAnsi"/>
+            </w:rPr>
+            <w:fldChar w:fldCharType="separate"/>
+          </w:r>
+          <w:r>
+            <w:rPr>
+              <w:rFonts w:cstheme="minorHAnsi"/>
+              <w:noProof/>
+              <w:lang w:val="es-US"/>
+            </w:rPr>
+            <w:t>(Blanco, 2017)</w:t>
+          </w:r>
+          <w:r>
+            <w:rPr>
+              <w:rFonts w:cstheme="minorHAnsi"/>
+            </w:rPr>
+            <w:fldChar w:fldCharType="end"/>
+          </w:r>
+        </w:sdtContent>
+      </w:sdt>
+    </w:p>
+    <w:p>
+      <w:pPr>
+        <w:pStyle w:val="Prrafodelista"/>
+        <w:ind w:left="1440"/>
+        <w:jc w:val="right"/>
+        <w:rPr>
+          <w:rFonts w:cstheme="minorHAnsi"/>
+        </w:rPr>
+      </w:pPr>
+    </w:p>
+    <w:p>
+      <w:pPr>
+        <w:pStyle w:val="Prrafodelista"/>
+        <w:ind w:left="1440"/>
+        <w:jc w:val="right"/>
+        <w:rPr>
+          <w:rFonts w:cstheme="minorHAnsi"/>
+        </w:rPr>
+      </w:pPr>
+      <w:bookmarkStart w:id="0" w:name="_GoBack"/>
+      <w:bookmarkEnd w:id="0"/>
+    </w:p>
+    <w:p>
+      <w:pPr>
+        <w:pStyle w:val="Prrafodelista"/>
+        <w:numPr>
+          <w:ilvl w:val="1"/>
+          <w:numId w:val="2"/>
+        </w:numPr>
+      </w:pPr>
+      <w:r>
+        <w:rPr>
+          <w:rFonts w:cstheme="minorHAnsi"/>
+          <w:b/>
+        </w:rPr>
+        <w:t>Tablas Hash:</w:t>
+      </w:r>
+      <w:r>
+        <w:t xml:space="preserve"> </w:t>
+      </w:r>
+      <w:r>
+        <w:t>“Es una estructura de datos no lineal cuyo propósito final se centra en llevar a cabo las acciones básicas (inserción, eliminación y búsqueda de elementos) en el menor tiempo posible, mejorando las cotas de rendimiento respecto a un gran número de estructuras.”</w:t>
+      </w:r>
+      <w:r>
+        <w:t xml:space="preserve"> </w:t>
+      </w:r>
+      <w:sdt>
+        <w:sdtPr>
+          <w:id w:val="-749038024"/>
+          <w:citation/>
+        </w:sdtPr>
+        <w:sdtContent>
+          <w:r>
+            <w:fldChar w:fldCharType="begin"/>
+          </w:r>
+          <w:r>
+            <w:rPr>
+              <w:lang w:val="es-US"/>
+            </w:rPr>
+            <w:instrText xml:space="preserve"> CITATION Hei94 \l 21514 </w:instrText>
+          </w:r>
+          <w:r>
+            <w:fldChar w:fldCharType="separate"/>
+          </w:r>
+          <w:r>
+            <w:rPr>
+              <w:noProof/>
+              <w:lang w:val="es-US"/>
+            </w:rPr>
+            <w:t>(Heileman, 1994)</w:t>
+          </w:r>
+          <w:r>
+            <w:fldChar w:fldCharType="end"/>
+          </w:r>
+        </w:sdtContent>
+      </w:sdt>
+      <w:r>
+        <w:t>.</w:t>
+      </w:r>
+      <w:r>
+        <w:t xml:space="preserve"> </w:t>
+      </w:r>
+      <w:r>
+        <w:t>La siguiente es una representación gráfica de esta estructura de datos:</w:t>
+      </w:r>
+    </w:p>
+    <w:p/>
+    <w:p>
+      <w:pPr>
+        <w:pStyle w:val="Prrafodelista"/>
+        <w:ind w:left="1080"/>
+      </w:pPr>
+      <w:r>
+        <w:rPr>
+          <w:noProof/>
+          <w:lang w:eastAsia="es-CO"/>
+        </w:rPr>
+        <w:lastRenderedPageBreak/>
+        <w:drawing>
+          <wp:inline distT="0" distB="0" distL="0" distR="0">
+            <wp:extent cx="3512185" cy="2569845"/>
+            <wp:effectExtent l="0" t="0" r="0" b="1905"/>
+            <wp:docPr id="6" name="Imagen 6" descr="Resultado de imagen para tabla hash"/>
+            <wp:cNvGraphicFramePr>
+              <a:graphicFrameLocks xmlns:a="http://schemas.openxmlformats.org/drawingml/2006/main" noChangeAspect="1"/>
+            </wp:cNvGraphicFramePr>
+            <a:graphic xmlns:a="http://schemas.openxmlformats.org/drawingml/2006/main">
+              <a:graphicData uri="http://schemas.openxmlformats.org/drawingml/2006/picture">
+                <pic:pic xmlns:pic="http://schemas.openxmlformats.org/drawingml/2006/picture">
+                  <pic:nvPicPr>
+                    <pic:cNvPr id="0" name="Picture 3" descr="Resultado de imagen para tabla hash"/>
+                    <pic:cNvPicPr>
+                      <a:picLocks noChangeAspect="1" noChangeArrowheads="1"/>
+                    </pic:cNvPicPr>
+                  </pic:nvPicPr>
+                  <pic:blipFill>
+                    <a:blip r:embed="rId9">
+                      <a:extLst>
+                        <a:ext uri="{28A0092B-C50C-407E-A947-70E740481C1C}">
+                          <a14:useLocalDpi xmlns:a14="http://schemas.microsoft.com/office/drawing/2010/main" val="0"/>
+                        </a:ext>
+                      </a:extLst>
+                    </a:blip>
+                    <a:srcRect/>
+                    <a:stretch>
+                      <a:fillRect/>
+                    </a:stretch>
+                  </pic:blipFill>
+                  <pic:spPr bwMode="auto">
+                    <a:xfrm>
+                      <a:off x="0" y="0"/>
+                      <a:ext cx="3512185" cy="2569845"/>
+                    </a:xfrm>
+                    <a:prstGeom prst="rect">
+                      <a:avLst/>
+                    </a:prstGeom>
+                    <a:noFill/>
+                    <a:ln>
+                      <a:noFill/>
+                    </a:ln>
+                  </pic:spPr>
+                </pic:pic>
+              </a:graphicData>
+            </a:graphic>
+          </wp:inline>
+        </w:drawing>
+      </w:r>
+      <w:sdt>
+        <w:sdtPr>
+          <w:id w:val="1985657348"/>
+          <w:citation/>
+        </w:sdtPr>
+        <w:sdtContent>
+          <w:r>
+            <w:fldChar w:fldCharType="begin"/>
+          </w:r>
+          <w:r>
+            <w:rPr>
+              <w:lang w:val="es-US"/>
+            </w:rPr>
+            <w:instrText xml:space="preserve"> CITATION uc317 \l 21514 </w:instrText>
+          </w:r>
+          <w:r>
+            <w:fldChar w:fldCharType="separate"/>
+          </w:r>
+          <w:r>
+            <w:rPr>
+              <w:noProof/>
+              <w:lang w:val="es-US"/>
+            </w:rPr>
+            <w:t xml:space="preserve"> (uc3m, 2017)</w:t>
+          </w:r>
+          <w:r>
+            <w:fldChar w:fldCharType="end"/>
+          </w:r>
+        </w:sdtContent>
+      </w:sdt>
+    </w:p>
+    <w:p>
+      <w:pPr>
+        <w:pStyle w:val="Prrafodelista"/>
+        <w:ind w:left="1440"/>
+        <w:rPr>
+          <w:rFonts w:cstheme="minorHAnsi"/>
+        </w:rPr>
+      </w:pPr>
+      <w:r>
+        <w:rPr>
+          <w:rFonts w:cstheme="minorHAnsi"/>
+        </w:rPr>
+        <w:t xml:space="preserve"> </w:t>
+      </w:r>
+    </w:p>
+    <w:p>
+      <w:pPr>
+        <w:pStyle w:val="Prrafodelista"/>
+        <w:ind w:left="1440"/>
+        <w:rPr>
+          <w:rFonts w:cstheme="minorHAnsi"/>
+          <w:b/>
+        </w:rPr>
+      </w:pPr>
+    </w:p>
+    <w:p>
+      <w:pPr>
+        <w:pStyle w:val="Prrafodelista"/>
+        <w:ind w:left="1440"/>
+        <w:rPr>
+          <w:rFonts w:cstheme="minorHAnsi"/>
+        </w:rPr>
+      </w:pPr>
+      <w:r>
+        <w:rPr>
+          <w:rFonts w:cstheme="minorHAnsi"/>
+        </w:rPr>
+        <w:t xml:space="preserve">                                                                                  </w:t>
+      </w:r>
+    </w:p>
+    <w:p>
+      <w:pPr>
+        <w:pStyle w:val="Prrafodelista"/>
+        <w:numPr>
+          <w:ilvl w:val="1"/>
+          <w:numId w:val="2"/>
+        </w:numPr>
+        <w:rPr>
+          <w:rFonts w:cstheme="minorHAnsi"/>
+        </w:rPr>
+      </w:pPr>
       <w:r>
         <w:rPr>
           <w:b/>
         </w:rPr>
         <w:t>Interfaz:</w:t>
-      </w:r>
-      <w:r>
-        <w:t xml:space="preserve"> </w:t>
       </w:r>
       <w:r>
         <w:rPr>
@@ -713,73 +1429,7 @@
           <w:color w:val="222222"/>
           <w:shd w:val="clear" w:color="auto" w:fill="FFFFFF"/>
         </w:rPr>
-        <w:t>Una </w:t>
-      </w:r>
-      <w:r>
-        <w:rPr>
-          <w:rStyle w:val="nfasis"/>
-          <w:rFonts w:cstheme="minorHAnsi"/>
-          <w:i w:val="0"/>
-          <w:color w:val="222222"/>
-          <w:shd w:val="clear" w:color="auto" w:fill="FFFFFF"/>
-        </w:rPr>
-        <w:t>interfaz</w:t>
-      </w:r>
-      <w:r>
-        <w:rPr>
-          <w:rFonts w:cstheme="minorHAnsi"/>
-          <w:color w:val="222222"/>
-          <w:shd w:val="clear" w:color="auto" w:fill="FFFFFF"/>
-        </w:rPr>
-        <w:t> es una especie de plantilla para la construcción de cl</w:t>
-      </w:r>
-      <w:r>
-        <w:rPr>
-          <w:rFonts w:cstheme="minorHAnsi"/>
-          <w:color w:val="222222"/>
-          <w:shd w:val="clear" w:color="auto" w:fill="FFFFFF"/>
-        </w:rPr>
-        <w:t>ases. S</w:t>
-      </w:r>
-      <w:r>
-        <w:rPr>
-          <w:rFonts w:cstheme="minorHAnsi"/>
-          <w:color w:val="222222"/>
-          <w:shd w:val="clear" w:color="auto" w:fill="FFFFFF"/>
-        </w:rPr>
-        <w:t>e compone de</w:t>
-      </w:r>
-      <w:r>
-        <w:rPr>
-          <w:rFonts w:cstheme="minorHAnsi"/>
-          <w:color w:val="222222"/>
-          <w:shd w:val="clear" w:color="auto" w:fill="FFFFFF"/>
-        </w:rPr>
-        <w:t xml:space="preserve"> un conjunto de declaraciones </w:t>
-      </w:r>
-      <w:r>
-        <w:rPr>
-          <w:rFonts w:cstheme="minorHAnsi"/>
-          <w:color w:val="222222"/>
-          <w:shd w:val="clear" w:color="auto" w:fill="FFFFFF"/>
-        </w:rPr>
-        <w:t>de</w:t>
-      </w:r>
-      <w:r>
-        <w:rPr>
-          <w:rFonts w:cstheme="minorHAnsi"/>
-          <w:color w:val="222222"/>
-          <w:shd w:val="clear" w:color="auto" w:fill="FFFFFF"/>
-        </w:rPr>
-        <w:t xml:space="preserve"> signaturas de</w:t>
-      </w:r>
-      <w:r>
-        <w:rPr>
-          <w:rFonts w:cstheme="minorHAnsi"/>
-          <w:color w:val="222222"/>
-          <w:shd w:val="clear" w:color="auto" w:fill="FFFFFF"/>
-        </w:rPr>
-        <w:t> </w:t>
+        <w:t xml:space="preserve"> Se compone de un conjunto de declaraciones de signaturas de </w:t>
       </w:r>
       <w:r>
         <w:rPr>
@@ -789,7 +1439,15 @@
           <w:color w:val="222222"/>
           <w:shd w:val="clear" w:color="auto" w:fill="FFFFFF"/>
         </w:rPr>
-        <w:t>métodos</w:t>
+        <w:t>métodos sin implementar</w:t>
+      </w:r>
+      <w:r>
+        <w:rPr>
+          <w:rFonts w:cstheme="minorHAnsi"/>
+          <w:color w:val="222222"/>
+          <w:shd w:val="clear" w:color="auto" w:fill="FFFFFF"/>
+        </w:rPr>
+        <w:t xml:space="preserve"> que especifican un </w:t>
       </w:r>
       <w:r>
         <w:rPr>
@@ -799,7 +1457,7 @@
           <w:color w:val="222222"/>
           <w:shd w:val="clear" w:color="auto" w:fill="FFFFFF"/>
         </w:rPr>
-        <w:t xml:space="preserve"> sin implementar</w:t>
+        <w:t>comportamiento</w:t>
       </w:r>
       <w:r>
         <w:rPr>
@@ -807,59 +1465,42 @@
           <w:color w:val="222222"/>
           <w:shd w:val="clear" w:color="auto" w:fill="FFFFFF"/>
         </w:rPr>
-        <w:t xml:space="preserve"> que</w:t>
-      </w:r>
-      <w:r>
+        <w:t>  específico para una o varias clases con la ventaja de que una clase puede implementar diferentes interfaces.</w:t>
+      </w:r>
+    </w:p>
+    <w:p>
+      <w:pPr>
+        <w:pStyle w:val="Prrafodelista"/>
+        <w:ind w:left="1440"/>
         <w:rPr>
           <w:rFonts w:cstheme="minorHAnsi"/>
-          <w:color w:val="222222"/>
-          <w:shd w:val="clear" w:color="auto" w:fill="FFFFFF"/>
-        </w:rPr>
-        <w:t xml:space="preserve"> especifican un </w:t>
-      </w:r>
-      <w:r>
-        <w:rPr>
-          <w:rStyle w:val="Textoennegrita"/>
-          <w:rFonts w:cstheme="minorHAnsi"/>
-          <w:b w:val="0"/>
-          <w:color w:val="222222"/>
-          <w:shd w:val="clear" w:color="auto" w:fill="FFFFFF"/>
-        </w:rPr>
-        <w:t>comportamiento</w:t>
-      </w:r>
-      <w:r>
-        <w:rPr>
-          <w:rFonts w:cstheme="minorHAnsi"/>
-          <w:color w:val="222222"/>
-          <w:shd w:val="clear" w:color="auto" w:fill="FFFFFF"/>
-        </w:rPr>
-        <w:t> </w:t>
-      </w:r>
-      <w:r>
-        <w:rPr>
-          <w:rFonts w:cstheme="minorHAnsi"/>
-          <w:color w:val="222222"/>
-          <w:shd w:val="clear" w:color="auto" w:fill="FFFFFF"/>
-        </w:rPr>
-        <w:t xml:space="preserve"> específico para una o varias clases con la ventaja de que una clase puede implementar diferentes interfaces.</w:t>
-      </w:r>
+        </w:rPr>
+      </w:pPr>
     </w:p>
     <w:p>
       <w:pPr>
         <w:pStyle w:val="Prrafodelista"/>
         <w:numPr>
-          <w:ilvl w:val="0"/>
+          <w:ilvl w:val="1"/>
           <w:numId w:val="2"/>
         </w:numPr>
         <w:rPr>
           <w:rFonts w:cstheme="minorHAnsi"/>
         </w:rPr>
       </w:pPr>
-      <w:r>
-        <w:rPr>
-          <w:b/>
-        </w:rPr>
-        <w:t>Generics:</w:t>
+      <w:proofErr w:type="spellStart"/>
+      <w:r>
+        <w:rPr>
+          <w:b/>
+        </w:rPr>
+        <w:t>Generics</w:t>
+      </w:r>
+      <w:proofErr w:type="spellEnd"/>
+      <w:r>
+        <w:rPr>
+          <w:b/>
+        </w:rPr>
+        <w:t>:</w:t>
       </w:r>
       <w:r>
         <w:rPr>
@@ -886,7 +1527,15 @@
         <w:t>. </w:t>
       </w:r>
       <w:r>
-        <w:t>El siguiente es un ejemplo de implementación de generics:</w:t>
+        <w:t xml:space="preserve">El siguiente es un ejemplo de implementación de </w:t>
+      </w:r>
+      <w:proofErr w:type="spellStart"/>
+      <w:r>
+        <w:t>generics</w:t>
+      </w:r>
+      <w:proofErr w:type="spellEnd"/>
+      <w:r>
+        <w:t>:</w:t>
       </w:r>
     </w:p>
     <w:p>
@@ -910,7 +1559,7 @@
           <w:lang w:eastAsia="es-CO"/>
         </w:rPr>
         <w:drawing>
-          <wp:anchor distT="0" distB="0" distL="114300" distR="114300" simplePos="0" relativeHeight="251658240" behindDoc="0" locked="0" layoutInCell="1" allowOverlap="1">
+          <wp:anchor distT="0" distB="0" distL="114300" distR="114300" simplePos="0" relativeHeight="251659264" behindDoc="0" locked="0" layoutInCell="1" allowOverlap="1" wp14:anchorId="2DED7EB9" wp14:editId="0B234D36">
             <wp:simplePos x="0" y="0"/>
             <wp:positionH relativeFrom="column">
               <wp:posOffset>457200</wp:posOffset>
@@ -935,7 +1584,7 @@
                     </pic:cNvPicPr>
                   </pic:nvPicPr>
                   <pic:blipFill rotWithShape="1">
-                    <a:blip r:embed="rId6">
+                    <a:blip r:embed="rId10">
                       <a:extLst>
                         <a:ext uri="{28A0092B-C50C-407E-A947-70E740481C1C}">
                           <a14:useLocalDpi xmlns:a14="http://schemas.microsoft.com/office/drawing/2010/main" val="0"/>
@@ -984,55 +1633,59 @@
     </w:p>
     <w:p>
       <w:pPr>
-        <w:rPr>
-          <w:b/>
-        </w:rPr>
-      </w:pPr>
-    </w:p>
-    <w:p>
-      <w:pPr>
-        <w:rPr>
-          <w:b/>
-        </w:rPr>
-      </w:pPr>
-    </w:p>
-    <w:p>
-      <w:pPr>
-        <w:rPr>
-          <w:b/>
-        </w:rPr>
-      </w:pPr>
-    </w:p>
-    <w:p>
-      <w:pPr>
-        <w:rPr>
-          <w:b/>
-        </w:rPr>
-      </w:pPr>
-    </w:p>
-    <w:p>
-      <w:pPr>
-        <w:rPr>
-          <w:b/>
-        </w:rPr>
-      </w:pPr>
-    </w:p>
-    <w:p>
-      <w:pPr>
-        <w:rPr>
-          <w:b/>
-        </w:rPr>
-      </w:pPr>
-    </w:p>
-    <w:p>
-      <w:pPr>
-        <w:rPr>
-          <w:b/>
-        </w:rPr>
-      </w:pPr>
-    </w:p>
-    <w:p>
-      <w:pPr>
+        <w:pStyle w:val="Prrafodelista"/>
+      </w:pPr>
+    </w:p>
+    <w:p>
+      <w:pPr>
+        <w:pStyle w:val="Prrafodelista"/>
+      </w:pPr>
+    </w:p>
+    <w:p>
+      <w:pPr>
+        <w:pStyle w:val="Prrafodelista"/>
+      </w:pPr>
+    </w:p>
+    <w:p>
+      <w:pPr>
+        <w:pStyle w:val="Prrafodelista"/>
+      </w:pPr>
+    </w:p>
+    <w:p>
+      <w:pPr>
+        <w:pStyle w:val="Prrafodelista"/>
+      </w:pPr>
+    </w:p>
+    <w:p>
+      <w:pPr>
+        <w:pStyle w:val="Prrafodelista"/>
+      </w:pPr>
+    </w:p>
+    <w:p>
+      <w:pPr>
+        <w:pStyle w:val="Prrafodelista"/>
+      </w:pPr>
+    </w:p>
+    <w:p>
+      <w:pPr>
+        <w:pStyle w:val="Prrafodelista"/>
+      </w:pPr>
+    </w:p>
+    <w:p>
+      <w:pPr>
+        <w:pStyle w:val="Prrafodelista"/>
+      </w:pPr>
+    </w:p>
+    <w:p>
+      <w:pPr>
+        <w:rPr>
+          <w:b/>
+        </w:rPr>
+      </w:pPr>
+    </w:p>
+    <w:p>
+      <w:pPr>
+        <w:ind w:firstLine="708"/>
         <w:rPr>
           <w:b/>
           <w:i/>
@@ -1041,31 +1694,25 @@
       <w:r>
         <w:rPr>
           <w:i/>
-        </w:rPr>
-        <w:tab/>
-      </w:r>
-      <w:r>
-        <w:rPr>
-          <w:b/>
-          <w:i/>
-        </w:rPr>
-        <w:t>Fuente</w:t>
-      </w:r>
-      <w:r>
-        <w:rPr>
-          <w:i/>
-        </w:rPr>
-        <w:t xml:space="preserve">: </w:t>
-      </w:r>
-      <w:hyperlink r:id="rId7" w:history="1">
-        <w:r>
-          <w:rPr>
-            <w:rStyle w:val="Hipervnculo"/>
-            <w:i/>
-          </w:rPr>
-          <w:t>https://www.slideshare.net/zulfikarakaya/java-generics-44106553</w:t>
-        </w:r>
-      </w:hyperlink>
+          <w:noProof/>
+          <w:lang w:val="es-US"/>
+        </w:rPr>
+        <w:t>(slideshare, 2012)</w:t>
+      </w:r>
+    </w:p>
+    <w:p>
+      <w:pPr>
+        <w:rPr>
+          <w:b/>
+        </w:rPr>
+      </w:pPr>
+    </w:p>
+    <w:p>
+      <w:pPr>
+        <w:rPr>
+          <w:b/>
+        </w:rPr>
+      </w:pPr>
     </w:p>
     <w:p>
       <w:pPr>
@@ -1092,16 +1739,7 @@
         <w:t xml:space="preserve">Tipos de Datos Abstractos: </w:t>
       </w:r>
       <w:r>
-        <w:t>Se diferenci</w:t>
-      </w:r>
-      <w:r>
-        <w:t>an de los tipos de datos en el sentido de que los datos abstractos son especificados de manera precisas y diseñados independientemente de cualquier implementación, es decir que pueden ser implementados en cualquier lenguaje de programación ya que su forma de definirlos proporciona la información necesaria para hacerlo. El siguiente es un ejemplo de cómo se representa un tipo de dato abstracto</w:t>
-      </w:r>
-      <w:r>
-        <w:t xml:space="preserve"> de manera formal</w:t>
-      </w:r>
-      <w:r>
-        <w:t xml:space="preserve">: </w:t>
+        <w:t xml:space="preserve">Se diferencian de los tipos de datos en el sentido de que los datos abstractos son especificados de manera precisas y diseñados independientemente de cualquier implementación, es decir que pueden ser implementados en cualquier lenguaje de programación ya que su forma de definirlos proporciona la información necesaria para hacerlo. El siguiente es un ejemplo de cómo se representa un tipo de dato abstracto de manera formal: </w:t>
       </w:r>
     </w:p>
     <w:p>
@@ -1138,7 +1776,7 @@
           <w:lang w:eastAsia="es-CO"/>
         </w:rPr>
         <w:drawing>
-          <wp:anchor distT="0" distB="0" distL="114300" distR="114300" simplePos="0" relativeHeight="251659264" behindDoc="0" locked="0" layoutInCell="1" allowOverlap="1">
+          <wp:anchor distT="0" distB="0" distL="114300" distR="114300" simplePos="0" relativeHeight="251660288" behindDoc="0" locked="0" layoutInCell="1" allowOverlap="1" wp14:anchorId="6455C776" wp14:editId="49D1F892">
             <wp:simplePos x="0" y="0"/>
             <wp:positionH relativeFrom="column">
               <wp:posOffset>0</wp:posOffset>
@@ -1163,7 +1801,7 @@
                     </pic:cNvPicPr>
                   </pic:nvPicPr>
                   <pic:blipFill>
-                    <a:blip r:embed="rId8">
+                    <a:blip r:embed="rId11">
                       <a:extLst>
                         <a:ext uri="{28A0092B-C50C-407E-A947-70E740481C1C}">
                           <a14:useLocalDpi xmlns:a14="http://schemas.microsoft.com/office/drawing/2010/main" val="0"/>
@@ -1603,20 +2241,21 @@
         <w:rPr>
           <w:i/>
         </w:rPr>
-        <w:t xml:space="preserve">Basado en </w:t>
+        <w:t xml:space="preserve">Basado en el Libro </w:t>
       </w:r>
       <w:r>
         <w:rPr>
           <w:i/>
         </w:rPr>
-        <w:t xml:space="preserve">el Libro </w:t>
-      </w:r>
-      <w:r>
+        <w:t>J. Villalobos en [Villalobos, 1996].</w:t>
+      </w:r>
+    </w:p>
+    <w:p>
+      <w:pPr>
         <w:rPr>
           <w:i/>
         </w:rPr>
-        <w:t>J. Villalobos en [Villalobos, 1996].</w:t>
-      </w:r>
+      </w:pPr>
     </w:p>
     <w:p>
       <w:pPr>
@@ -1626,41 +2265,33 @@
       </w:pPr>
     </w:p>
     <w:p>
-      <w:pPr>
-        <w:rPr>
-          <w:i/>
-        </w:rPr>
-      </w:pPr>
+      <w:r>
+        <w:t>TADS VA EN ETAPA 6.</w:t>
+      </w:r>
     </w:p>
     <w:p/>
     <w:p/>
+    <w:p>
+      <w:pPr>
+        <w:rPr>
+          <w:b/>
+        </w:rPr>
+      </w:pPr>
+      <w:r>
+        <w:rPr>
+          <w:b/>
+        </w:rPr>
+        <w:t>3. Búsqueda de soluciones creativas:</w:t>
+      </w:r>
+    </w:p>
+    <w:p>
+      <w:pPr>
+        <w:rPr>
+          <w:b/>
+        </w:rPr>
+      </w:pPr>
+    </w:p>
     <w:p/>
-    <w:p/>
-    <w:p>
-      <w:pPr>
-        <w:rPr>
-          <w:b/>
-        </w:rPr>
-      </w:pPr>
-      <w:r>
-        <w:rPr>
-          <w:b/>
-        </w:rPr>
-        <w:lastRenderedPageBreak/>
-        <w:t>3. Búsqueda de soluciones creativas:</w:t>
-      </w:r>
-    </w:p>
-    <w:p>
-      <w:pPr>
-        <w:rPr>
-          <w:b/>
-        </w:rPr>
-      </w:pPr>
-    </w:p>
-    <w:p>
-      <w:bookmarkStart w:id="0" w:name="_GoBack"/>
-      <w:bookmarkEnd w:id="0"/>
-    </w:p>
     <w:p>
       <w:pPr>
         <w:rPr>
@@ -2010,7 +2641,7 @@
           <w:b/>
         </w:rPr>
       </w:pPr>
-      <w:hyperlink r:id="rId9" w:history="1">
+      <w:hyperlink r:id="rId12" w:history="1">
         <w:r>
           <w:rPr>
             <w:rStyle w:val="Hipervnculo"/>
@@ -2036,7 +2667,7 @@
           <w:numId w:val="2"/>
         </w:numPr>
       </w:pPr>
-      <w:hyperlink r:id="rId10" w:history="1">
+      <w:hyperlink r:id="rId13" w:history="1">
         <w:r>
           <w:rPr>
             <w:rStyle w:val="Hipervnculo"/>
@@ -2062,6 +2693,7 @@
         <w:jc w:val="center"/>
       </w:pPr>
     </w:p>
+    <w:p/>
     <w:sectPr>
       <w:pgSz w:w="12240" w:h="15840"/>
       <w:pgMar w:top="1417" w:right="1701" w:bottom="1417" w:left="1701" w:header="708" w:footer="708" w:gutter="0"/>
@@ -2316,7 +2948,7 @@
         <w:rFonts w:ascii="Symbol" w:hAnsi="Symbol" w:hint="default"/>
       </w:rPr>
     </w:lvl>
-    <w:lvl w:ilvl="1" w:tplc="240A0003" w:tentative="1">
+    <w:lvl w:ilvl="1" w:tplc="240A0003">
       <w:start w:val="1"/>
       <w:numFmt w:val="bullet"/>
       <w:lvlText w:val="o"/>
@@ -3278,8 +3910,74 @@
   <a:extraClrSchemeLst/>
   <a:extLst>
     <a:ext uri="{05A4C25C-085E-4340-85A3-A5531E510DB2}">
-      <thm15:themeFamily xmlns:thm15="http://schemas.microsoft.com/office/thememl/2012/main" xmlns="" name="Office Theme" id="{62F939B6-93AF-4DB8-9C6B-D6C7DFDC589F}" vid="{4A3C46E8-61CC-4603-A589-7422A47A8E4A}"/>
+      <thm15:themeFamily xmlns="" xmlns:thm15="http://schemas.microsoft.com/office/thememl/2012/main" name="Office Theme" id="{62F939B6-93AF-4DB8-9C6B-D6C7DFDC589F}" vid="{4A3C46E8-61CC-4603-A589-7422A47A8E4A}"/>
     </a:ext>
   </a:extLst>
 </a:theme>
+</file>
+
+<file path=customXml/item1.xml><?xml version="1.0" encoding="utf-8"?>
+<b:Sources xmlns:b="http://schemas.openxmlformats.org/officeDocument/2006/bibliography" xmlns="http://schemas.openxmlformats.org/officeDocument/2006/bibliography" SelectedStyle="\APA.XSL" StyleName="APA">
+  <b:Source>
+    <b:Tag>Osc</b:Tag>
+    <b:SourceType>DocumentFromInternetSite</b:SourceType>
+    <b:Guid>{3386CAA8-B036-4BDC-980C-714383123F34}</b:Guid>
+    <b:Author>
+      <b:Author>
+        <b:NameList>
+          <b:Person>
+            <b:Last>Blanco</b:Last>
+            <b:First>Oscar</b:First>
+          </b:Person>
+        </b:NameList>
+      </b:Author>
+    </b:Author>
+    <b:Title>oscarblancarteblog</b:Title>
+    <b:URL>https://www.oscarblancarteblog.com/</b:URL>
+    <b:Year>2017</b:Year>
+    <b:Month>12</b:Month>
+    <b:Day>2</b:Day>
+    <b:RefOrder>1</b:RefOrder>
+  </b:Source>
+  <b:Source>
+    <b:Tag>Hei94</b:Tag>
+    <b:SourceType>Book</b:SourceType>
+    <b:Guid>{89B743AA-AB2A-4CF5-AD66-1034CCB0A97D}</b:Guid>
+    <b:Author>
+      <b:Author>
+        <b:NameList>
+          <b:Person>
+            <b:Last>Heileman</b:Last>
+            <b:First>Gregorly</b:First>
+            <b:Middle>L.</b:Middle>
+          </b:Person>
+        </b:NameList>
+      </b:Author>
+    </b:Author>
+    <b:Title>HeEstructuras de Datos, Algoritmos y Programación Orientada a Objetos</b:Title>
+    <b:Year>1994</b:Year>
+    <b:City>Madrid</b:City>
+    <b:Publisher>McGraw-Hill</b:Publisher>
+    <b:RefOrder>2</b:RefOrder>
+  </b:Source>
+  <b:Source>
+    <b:Tag>uc317</b:Tag>
+    <b:SourceType>InternetSite</b:SourceType>
+    <b:Guid>{92BC23E5-C957-4AE8-B6F6-F3609587647F}</b:Guid>
+    <b:Title>uc3m</b:Title>
+    <b:Year>2017</b:Year>
+    <b:Month>06</b:Month>
+    <b:Day>02</b:Day>
+    <b:URL>http://www.it.uc3m.es/</b:URL>
+    <b:RefOrder>3</b:RefOrder>
+  </b:Source>
+</b:Sources>
+</file>
+
+<file path=customXml/itemProps1.xml><?xml version="1.0" encoding="utf-8"?>
+<ds:datastoreItem xmlns:ds="http://schemas.openxmlformats.org/officeDocument/2006/customXml" ds:itemID="{BAE14030-91D5-4E4D-826D-A61253FCD1F3}">
+  <ds:schemaRefs>
+    <ds:schemaRef ds:uri="http://schemas.openxmlformats.org/officeDocument/2006/bibliography"/>
+  </ds:schemaRefs>
+</ds:datastoreItem>
 </file>
</xml_diff>

<commit_message>
Hash Table's TAD added
</commit_message>
<xml_diff>
--- a/Docs/Informe.docx
+++ b/Docs/Informe.docx
@@ -74,21 +74,7 @@
         <w:rPr>
           <w:lang w:val="pt-BR"/>
         </w:rPr>
-        <w:t xml:space="preserve">Santiago </w:t>
-      </w:r>
-      <w:proofErr w:type="spellStart"/>
-      <w:r>
-        <w:rPr>
-          <w:lang w:val="pt-BR"/>
-        </w:rPr>
-        <w:t>Chasqui</w:t>
-      </w:r>
-      <w:proofErr w:type="spellEnd"/>
-      <w:r>
-        <w:rPr>
-          <w:lang w:val="pt-BR"/>
-        </w:rPr>
-        <w:t>.</w:t>
+        <w:t>Santiago Chasqui.</w:t>
       </w:r>
     </w:p>
     <w:p>
@@ -2266,21 +2252,6 @@
         </w:rPr>
       </w:pPr>
     </w:p>
-    <w:p/>
-    <w:p>
-      <w:pPr>
-        <w:rPr>
-          <w:b/>
-        </w:rPr>
-      </w:pPr>
-    </w:p>
-    <w:p>
-      <w:pPr>
-        <w:rPr>
-          <w:b/>
-        </w:rPr>
-      </w:pPr>
-    </w:p>
     <w:tbl>
       <w:tblPr>
         <w:tblStyle w:val="Tablaconcuadrcula"/>
@@ -2298,7 +2269,7 @@
           </w:tcPr>
           <w:p>
             <w:r>
-              <w:t>&lt;Hash Table&gt;</w:t>
+              <w:t>TAD Hash Table</w:t>
             </w:r>
           </w:p>
         </w:tc>
@@ -2527,8 +2498,372 @@
                   <w:rPr>
                     <w:rFonts w:ascii="Cambria Math" w:hAnsi="Cambria Math"/>
                   </w:rPr>
-                  <m:t>&gt;</m:t>
+                  <m:t>&gt;)</m:t>
                 </m:r>
+              </m:oMath>
+            </m:oMathPara>
+          </w:p>
+        </w:tc>
+      </w:tr>
+      <w:tr>
+        <w:tc>
+          <w:tcPr>
+            <w:tcW w:w="8828" w:type="dxa"/>
+            <w:shd w:val="clear" w:color="auto" w:fill="D9E2F3" w:themeFill="accent1" w:themeFillTint="33"/>
+          </w:tcPr>
+          <w:p>
+            <m:oMath>
+              <m:r>
+                <w:rPr>
+                  <w:rFonts w:ascii="Cambria Math" w:hAnsi="Cambria Math"/>
+                </w:rPr>
+                <m:t xml:space="preserve"> (</m:t>
+              </m:r>
+              <m:sSub>
+                <m:sSubPr>
+                  <m:ctrlPr>
+                    <w:rPr>
+                      <w:rFonts w:ascii="Cambria Math" w:hAnsi="Cambria Math"/>
+                      <w:i/>
+                    </w:rPr>
+                  </m:ctrlPr>
+                </m:sSubPr>
+                <m:e>
+                  <m:r>
+                    <w:rPr>
+                      <w:rFonts w:ascii="Cambria Math" w:hAnsi="Cambria Math"/>
+                    </w:rPr>
+                    <m:t>V</m:t>
+                  </m:r>
+                </m:e>
+                <m:sub>
+                  <m:r>
+                    <w:rPr>
+                      <w:rFonts w:ascii="Cambria Math" w:hAnsi="Cambria Math"/>
+                    </w:rPr>
+                    <m:t>i</m:t>
+                  </m:r>
+                </m:sub>
+              </m:sSub>
+              <m:r>
+                <w:rPr>
+                  <w:rFonts w:ascii="Cambria Math" w:hAnsi="Cambria Math"/>
+                </w:rPr>
+                <m:t xml:space="preserve"> ∈X | 0≤i≤n)</m:t>
+              </m:r>
+            </m:oMath>
+            <w:r>
+              <w:t xml:space="preserve">  X es el conjunto domino de los valores con un tipo de dato particular</w:t>
+            </w:r>
+          </w:p>
+          <w:p>
+            <m:oMath>
+              <m:r>
+                <w:rPr>
+                  <w:rFonts w:ascii="Cambria Math" w:hAnsi="Cambria Math"/>
+                </w:rPr>
+                <m:t>(</m:t>
+              </m:r>
+              <m:sSub>
+                <m:sSubPr>
+                  <m:ctrlPr>
+                    <w:rPr>
+                      <w:rFonts w:ascii="Cambria Math" w:hAnsi="Cambria Math"/>
+                      <w:i/>
+                    </w:rPr>
+                  </m:ctrlPr>
+                </m:sSubPr>
+                <m:e>
+                  <m:r>
+                    <w:rPr>
+                      <w:rFonts w:ascii="Cambria Math" w:hAnsi="Cambria Math"/>
+                    </w:rPr>
+                    <m:t>k</m:t>
+                  </m:r>
+                </m:e>
+                <m:sub>
+                  <m:r>
+                    <w:rPr>
+                      <w:rFonts w:ascii="Cambria Math" w:hAnsi="Cambria Math"/>
+                    </w:rPr>
+                    <m:t>i</m:t>
+                  </m:r>
+                </m:sub>
+              </m:sSub>
+              <m:r>
+                <w:rPr>
+                  <w:rFonts w:ascii="Cambria Math" w:hAnsi="Cambria Math"/>
+                </w:rPr>
+                <m:t xml:space="preserve"> ∈U | 0≤i≤n)</m:t>
+              </m:r>
+            </m:oMath>
+            <w:r>
+              <w:t xml:space="preserve">  U es el universo de llaves</w:t>
+            </w:r>
+          </w:p>
+          <w:p/>
+        </w:tc>
+      </w:tr>
+      <w:tr>
+        <w:tc>
+          <w:tcPr>
+            <w:tcW w:w="8828" w:type="dxa"/>
+            <w:shd w:val="clear" w:color="auto" w:fill="D9E2F3" w:themeFill="accent1" w:themeFillTint="33"/>
+          </w:tcPr>
+          <w:p>
+            <w:pPr>
+              <w:pStyle w:val="Prrafodelista"/>
+              <w:numPr>
+                <w:ilvl w:val="0"/>
+                <w:numId w:val="4"/>
+              </w:numPr>
+              <w:rPr>
+                <w:lang w:val="en-US"/>
+              </w:rPr>
+            </w:pPr>
+            <w:proofErr w:type="spellStart"/>
+            <w:r>
+              <w:rPr>
+                <w:lang w:val="en-US"/>
+              </w:rPr>
+              <w:t>CrearHashTable</w:t>
+            </w:r>
+            <w:proofErr w:type="spellEnd"/>
+            <w:r>
+              <w:rPr>
+                <w:lang w:val="en-US"/>
+              </w:rPr>
+              <w:t>(</w:t>
+            </w:r>
+            <w:proofErr w:type="spellStart"/>
+            <w:r>
+              <w:rPr>
+                <w:lang w:val="en-US"/>
+              </w:rPr>
+              <w:t>entero</w:t>
+            </w:r>
+            <w:proofErr w:type="spellEnd"/>
+            <w:r>
+              <w:rPr>
+                <w:lang w:val="en-US"/>
+              </w:rPr>
+              <w:t>)</w:t>
+            </w:r>
+            <w:r>
+              <w:rPr>
+                <w:lang w:val="en-US"/>
+              </w:rPr>
+              <w:t xml:space="preserve"> -&gt;</w:t>
+            </w:r>
+            <w:r>
+              <w:rPr>
+                <w:lang w:val="en-US"/>
+              </w:rPr>
+              <w:t xml:space="preserve"> &lt;Hash Table&gt;</w:t>
+            </w:r>
+          </w:p>
+          <w:p>
+            <w:pPr>
+              <w:pStyle w:val="Prrafodelista"/>
+              <w:numPr>
+                <w:ilvl w:val="0"/>
+                <w:numId w:val="4"/>
+              </w:numPr>
+            </w:pPr>
+            <w:r>
+              <w:t>Insertar</w:t>
+            </w:r>
+            <w:r>
+              <w:t>(</w:t>
+            </w:r>
+            <w:r>
+              <w:t>U, X</w:t>
+            </w:r>
+            <w:r>
+              <w:t>)</w:t>
+            </w:r>
+            <w:r>
+              <w:t xml:space="preserve"> -&gt; &lt;Hash</w:t>
+            </w:r>
+            <w:r>
+              <w:t xml:space="preserve"> </w:t>
+            </w:r>
+            <w:r>
+              <w:t>Table&gt;</w:t>
+            </w:r>
+          </w:p>
+          <w:p>
+            <w:pPr>
+              <w:pStyle w:val="Prrafodelista"/>
+              <w:numPr>
+                <w:ilvl w:val="0"/>
+                <w:numId w:val="4"/>
+              </w:numPr>
+              <w:rPr>
+                <w:lang w:val="en-US"/>
+              </w:rPr>
+            </w:pPr>
+            <w:r>
+              <w:t>Buscar</w:t>
+            </w:r>
+            <w:r>
+              <w:rPr>
+                <w:lang w:val="en-US"/>
+              </w:rPr>
+              <w:t xml:space="preserve"> (U) -&gt; &lt;Hash Table, X&gt;</w:t>
+            </w:r>
+          </w:p>
+          <w:p>
+            <w:pPr>
+              <w:pStyle w:val="Prrafodelista"/>
+              <w:numPr>
+                <w:ilvl w:val="0"/>
+                <w:numId w:val="4"/>
+              </w:numPr>
+            </w:pPr>
+            <w:r>
+              <w:t xml:space="preserve">Eliminar </w:t>
+            </w:r>
+            <w:r>
+              <w:t>(</w:t>
+            </w:r>
+            <w:r>
+              <w:t>U</w:t>
+            </w:r>
+            <w:r>
+              <w:t>)</w:t>
+            </w:r>
+            <w:r>
+              <w:t xml:space="preserve"> -&gt; &lt;Hash Table&gt;</w:t>
+            </w:r>
+          </w:p>
+        </w:tc>
+      </w:tr>
+    </w:tbl>
+    <w:p/>
+    <w:tbl>
+      <w:tblPr>
+        <w:tblStyle w:val="Tablaconcuadrcula"/>
+        <w:tblW w:w="0" w:type="auto"/>
+        <w:tblLook w:val="04A0" w:firstRow="1" w:lastRow="0" w:firstColumn="1" w:lastColumn="0" w:noHBand="0" w:noVBand="1"/>
+      </w:tblPr>
+      <w:tblGrid>
+        <w:gridCol w:w="8828"/>
+      </w:tblGrid>
+      <w:tr>
+        <w:tc>
+          <w:tcPr>
+            <w:tcW w:w="8828" w:type="dxa"/>
+            <w:shd w:val="clear" w:color="auto" w:fill="D9E2F3" w:themeFill="accent1" w:themeFillTint="33"/>
+          </w:tcPr>
+          <w:p>
+            <w:proofErr w:type="spellStart"/>
+            <w:proofErr w:type="gramStart"/>
+            <w:r>
+              <w:t>CrearHashTable</w:t>
+            </w:r>
+            <w:proofErr w:type="spellEnd"/>
+            <w:r>
+              <w:t>( )</w:t>
+            </w:r>
+            <w:proofErr w:type="gramEnd"/>
+          </w:p>
+        </w:tc>
+      </w:tr>
+      <w:tr>
+        <w:tc>
+          <w:tcPr>
+            <w:tcW w:w="8828" w:type="dxa"/>
+            <w:shd w:val="clear" w:color="auto" w:fill="D9E2F3" w:themeFill="accent1" w:themeFillTint="33"/>
+          </w:tcPr>
+          <w:p>
+            <m:oMathPara>
+              <m:oMath>
+                <m:r>
+                  <w:rPr>
+                    <w:rFonts w:ascii="Cambria Math" w:hAnsi="Cambria Math"/>
+                  </w:rPr>
+                  <m:t xml:space="preserve"> </m:t>
+                </m:r>
+              </m:oMath>
+            </m:oMathPara>
+          </w:p>
+          <w:p>
+            <w:r>
+              <w:t>*Crea un nuevo hash table del tamaño indicado como parámetro.</w:t>
+            </w:r>
+          </w:p>
+          <w:p>
+            <w:r>
+              <w:t>{pre: TRUE}</w:t>
+            </w:r>
+          </w:p>
+          <w:p/>
+          <w:p>
+            <w:r>
+              <w:t xml:space="preserve">{post: </w:t>
+            </w:r>
+            <w:proofErr w:type="spellStart"/>
+            <w:r>
+              <w:t>hashTable</w:t>
+            </w:r>
+            <w:proofErr w:type="spellEnd"/>
+            <w:r>
+              <w:t>. Se agregó un elemento a la tabla en la posición indicada por la función hash}</w:t>
+            </w:r>
+          </w:p>
+        </w:tc>
+      </w:tr>
+    </w:tbl>
+    <w:p/>
+    <w:p>
+      <w:pPr>
+        <w:rPr>
+          <w:b/>
+        </w:rPr>
+      </w:pPr>
+    </w:p>
+    <w:p>
+      <w:pPr>
+        <w:rPr>
+          <w:b/>
+        </w:rPr>
+      </w:pPr>
+    </w:p>
+    <w:tbl>
+      <w:tblPr>
+        <w:tblStyle w:val="Tablaconcuadrcula"/>
+        <w:tblW w:w="0" w:type="auto"/>
+        <w:tblLook w:val="04A0" w:firstRow="1" w:lastRow="0" w:firstColumn="1" w:lastColumn="0" w:noHBand="0" w:noVBand="1"/>
+      </w:tblPr>
+      <w:tblGrid>
+        <w:gridCol w:w="8828"/>
+      </w:tblGrid>
+      <w:tr>
+        <w:tc>
+          <w:tcPr>
+            <w:tcW w:w="8828" w:type="dxa"/>
+            <w:shd w:val="clear" w:color="auto" w:fill="D9E2F3" w:themeFill="accent1" w:themeFillTint="33"/>
+          </w:tcPr>
+          <w:p>
+            <w:r>
+              <w:t>&lt;Hash Table&gt;</w:t>
+            </w:r>
+          </w:p>
+        </w:tc>
+      </w:tr>
+      <w:tr>
+        <w:tc>
+          <w:tcPr>
+            <w:tcW w:w="8828" w:type="dxa"/>
+            <w:shd w:val="clear" w:color="auto" w:fill="D9E2F3" w:themeFill="accent1" w:themeFillTint="33"/>
+          </w:tcPr>
+          <w:p>
+            <m:oMathPara>
+              <m:oMathParaPr>
+                <m:jc m:val="left"/>
+              </m:oMathParaPr>
+              <m:oMath>
                 <m:r>
                   <m:rPr>
                     <m:sty m:val="p"/>
@@ -2536,7 +2871,212 @@
                   <w:rPr>
                     <w:rFonts w:ascii="Cambria Math" w:hAnsi="Cambria Math"/>
                   </w:rPr>
-                  <m:t>)</m:t>
+                  <m:t>(&lt;</m:t>
+                </m:r>
+                <m:sSub>
+                  <m:sSubPr>
+                    <m:ctrlPr>
+                      <w:rPr>
+                        <w:rFonts w:ascii="Cambria Math" w:hAnsi="Cambria Math"/>
+                      </w:rPr>
+                    </m:ctrlPr>
+                  </m:sSubPr>
+                  <m:e>
+                    <m:r>
+                      <w:rPr>
+                        <w:rFonts w:ascii="Cambria Math" w:hAnsi="Cambria Math"/>
+                      </w:rPr>
+                      <m:t>k</m:t>
+                    </m:r>
+                  </m:e>
+                  <m:sub>
+                    <m:r>
+                      <w:rPr>
+                        <w:rFonts w:ascii="Cambria Math" w:hAnsi="Cambria Math"/>
+                      </w:rPr>
+                      <m:t>1</m:t>
+                    </m:r>
+                  </m:sub>
+                </m:sSub>
+                <m:r>
+                  <m:rPr>
+                    <m:sty m:val="p"/>
+                  </m:rPr>
+                  <w:rPr>
+                    <w:rFonts w:ascii="Cambria Math" w:hAnsi="Cambria Math"/>
+                  </w:rPr>
+                  <m:t xml:space="preserve">, </m:t>
+                </m:r>
+                <m:sSub>
+                  <m:sSubPr>
+                    <m:ctrlPr>
+                      <w:rPr>
+                        <w:rFonts w:ascii="Cambria Math" w:hAnsi="Cambria Math"/>
+                      </w:rPr>
+                    </m:ctrlPr>
+                  </m:sSubPr>
+                  <m:e>
+                    <m:r>
+                      <w:rPr>
+                        <w:rFonts w:ascii="Cambria Math" w:hAnsi="Cambria Math"/>
+                      </w:rPr>
+                      <m:t>V</m:t>
+                    </m:r>
+                  </m:e>
+                  <m:sub>
+                    <m:r>
+                      <w:rPr>
+                        <w:rFonts w:ascii="Cambria Math" w:hAnsi="Cambria Math"/>
+                      </w:rPr>
+                      <m:t>1</m:t>
+                    </m:r>
+                  </m:sub>
+                </m:sSub>
+                <m:r>
+                  <m:rPr>
+                    <m:sty m:val="p"/>
+                  </m:rPr>
+                  <w:rPr>
+                    <w:rFonts w:ascii="Cambria Math" w:hAnsi="Cambria Math"/>
+                  </w:rPr>
+                  <m:t>&gt;, &lt;</m:t>
+                </m:r>
+                <m:sSub>
+                  <m:sSubPr>
+                    <m:ctrlPr>
+                      <w:rPr>
+                        <w:rFonts w:ascii="Cambria Math" w:hAnsi="Cambria Math"/>
+                      </w:rPr>
+                    </m:ctrlPr>
+                  </m:sSubPr>
+                  <m:e>
+                    <m:r>
+                      <w:rPr>
+                        <w:rFonts w:ascii="Cambria Math" w:hAnsi="Cambria Math"/>
+                      </w:rPr>
+                      <m:t>k</m:t>
+                    </m:r>
+                  </m:e>
+                  <m:sub>
+                    <m:r>
+                      <w:rPr>
+                        <w:rFonts w:ascii="Cambria Math" w:hAnsi="Cambria Math"/>
+                      </w:rPr>
+                      <m:t>2</m:t>
+                    </m:r>
+                  </m:sub>
+                </m:sSub>
+                <m:r>
+                  <m:rPr>
+                    <m:sty m:val="p"/>
+                  </m:rPr>
+                  <w:rPr>
+                    <w:rFonts w:ascii="Cambria Math" w:hAnsi="Cambria Math"/>
+                    <w:vertAlign w:val="subscript"/>
+                  </w:rPr>
+                  <m:t xml:space="preserve">, </m:t>
+                </m:r>
+                <m:sSub>
+                  <m:sSubPr>
+                    <m:ctrlPr>
+                      <w:rPr>
+                        <w:rFonts w:ascii="Cambria Math" w:hAnsi="Cambria Math"/>
+                      </w:rPr>
+                    </m:ctrlPr>
+                  </m:sSubPr>
+                  <m:e>
+                    <m:r>
+                      <w:rPr>
+                        <w:rFonts w:ascii="Cambria Math" w:hAnsi="Cambria Math"/>
+                      </w:rPr>
+                      <m:t>V</m:t>
+                    </m:r>
+                  </m:e>
+                  <m:sub>
+                    <m:r>
+                      <w:rPr>
+                        <w:rFonts w:ascii="Cambria Math" w:hAnsi="Cambria Math"/>
+                      </w:rPr>
+                      <m:t>2</m:t>
+                    </m:r>
+                  </m:sub>
+                </m:sSub>
+                <m:r>
+                  <m:rPr>
+                    <m:sty m:val="p"/>
+                  </m:rPr>
+                  <w:rPr>
+                    <w:rFonts w:ascii="Cambria Math" w:hAnsi="Cambria Math"/>
+                  </w:rPr>
+                  <m:t>&gt;, …, &lt;</m:t>
+                </m:r>
+                <m:sSub>
+                  <m:sSubPr>
+                    <m:ctrlPr>
+                      <w:rPr>
+                        <w:rFonts w:ascii="Cambria Math" w:hAnsi="Cambria Math"/>
+                      </w:rPr>
+                    </m:ctrlPr>
+                  </m:sSubPr>
+                  <m:e>
+                    <m:r>
+                      <w:rPr>
+                        <w:rFonts w:ascii="Cambria Math" w:hAnsi="Cambria Math"/>
+                      </w:rPr>
+                      <m:t>k</m:t>
+                    </m:r>
+                  </m:e>
+                  <m:sub>
+                    <m:r>
+                      <w:rPr>
+                        <w:rFonts w:ascii="Cambria Math" w:hAnsi="Cambria Math"/>
+                      </w:rPr>
+                      <m:t>n</m:t>
+                    </m:r>
+                  </m:sub>
+                </m:sSub>
+                <m:r>
+                  <m:rPr>
+                    <m:sty m:val="p"/>
+                  </m:rPr>
+                  <w:rPr>
+                    <w:rFonts w:ascii="Cambria Math" w:hAnsi="Cambria Math"/>
+                  </w:rPr>
+                  <m:t xml:space="preserve">, </m:t>
+                </m:r>
+                <m:sSub>
+                  <m:sSubPr>
+                    <m:ctrlPr>
+                      <w:rPr>
+                        <w:rFonts w:ascii="Cambria Math" w:hAnsi="Cambria Math"/>
+                      </w:rPr>
+                    </m:ctrlPr>
+                  </m:sSubPr>
+                  <m:e>
+                    <m:r>
+                      <w:rPr>
+                        <w:rFonts w:ascii="Cambria Math" w:hAnsi="Cambria Math"/>
+                      </w:rPr>
+                      <m:t>V</m:t>
+                    </m:r>
+                  </m:e>
+                  <m:sub>
+                    <m:r>
+                      <w:rPr>
+                        <w:rFonts w:ascii="Cambria Math" w:hAnsi="Cambria Math"/>
+                      </w:rPr>
+                      <m:t>n</m:t>
+                    </m:r>
+                  </m:sub>
+                </m:sSub>
+                <m:r>
+                  <m:rPr>
+                    <m:sty m:val="p"/>
+                  </m:rPr>
+                  <w:rPr>
+                    <w:rFonts w:ascii="Cambria Math" w:hAnsi="Cambria Math"/>
+                  </w:rPr>
+                  <m:t>&gt;)</m:t>
                 </m:r>
               </m:oMath>
             </m:oMathPara>
@@ -3786,7 +4326,7 @@
     <w:lsdException w:name="Table Web 2" w:semiHidden="1" w:unhideWhenUsed="1"/>
     <w:lsdException w:name="Table Web 3" w:semiHidden="1" w:unhideWhenUsed="1"/>
     <w:lsdException w:name="Balloon Text" w:semiHidden="1" w:unhideWhenUsed="1"/>
-    <w:lsdException w:name="Table Grid" w:semiHidden="1" w:uiPriority="39" w:unhideWhenUsed="1"/>
+    <w:lsdException w:name="Table Grid" w:uiPriority="39"/>
     <w:lsdException w:name="Table Theme" w:semiHidden="1" w:unhideWhenUsed="1"/>
     <w:lsdException w:name="Placeholder Text" w:semiHidden="1"/>
     <w:lsdException w:name="No Spacing" w:uiPriority="1" w:qFormat="1"/>
@@ -4489,7 +5029,7 @@
 </file>
 
 <file path=customXml/itemProps1.xml><?xml version="1.0" encoding="utf-8"?>
-<ds:datastoreItem xmlns:ds="http://schemas.openxmlformats.org/officeDocument/2006/customXml" ds:itemID="{B0E7414F-0097-45B3-8F75-35F180EF2FE1}">
+<ds:datastoreItem xmlns:ds="http://schemas.openxmlformats.org/officeDocument/2006/customXml" ds:itemID="{BCA0679A-F5B5-4D3B-80C5-8236C269E588}">
   <ds:schemaRefs>
     <ds:schemaRef ds:uri="http://schemas.openxmlformats.org/officeDocument/2006/bibliography"/>
   </ds:schemaRefs>

</xml_diff>

<commit_message>
Hash Table's TAD finished
</commit_message>
<xml_diff>
--- a/Docs/Informe.docx
+++ b/Docs/Informe.docx
@@ -2268,7 +2268,15 @@
             <w:shd w:val="clear" w:color="auto" w:fill="D9E2F3" w:themeFill="accent1" w:themeFillTint="33"/>
           </w:tcPr>
           <w:p>
-            <w:r>
+            <w:pPr>
+              <w:rPr>
+                <w:b/>
+              </w:rPr>
+            </w:pPr>
+            <w:r>
+              <w:rPr>
+                <w:b/>
+              </w:rPr>
               <w:t>TAD Hash Table</w:t>
             </w:r>
           </w:p>
@@ -2674,7 +2682,7 @@
               <w:t>Insertar</w:t>
             </w:r>
             <w:r>
-              <w:t>(</w:t>
+              <w:t xml:space="preserve"> (</w:t>
             </w:r>
             <w:r>
               <w:t>U, X</w:t>
@@ -2757,13 +2765,24 @@
             <w:shd w:val="clear" w:color="auto" w:fill="D9E2F3" w:themeFill="accent1" w:themeFillTint="33"/>
           </w:tcPr>
           <w:p>
+            <w:pPr>
+              <w:rPr>
+                <w:b/>
+              </w:rPr>
+            </w:pPr>
             <w:proofErr w:type="spellStart"/>
             <w:proofErr w:type="gramStart"/>
             <w:r>
+              <w:rPr>
+                <w:b/>
+              </w:rPr>
               <w:t>CrearHashTable</w:t>
             </w:r>
             <w:proofErr w:type="spellEnd"/>
             <w:r>
+              <w:rPr>
+                <w:b/>
+              </w:rPr>
               <w:t>( )</w:t>
             </w:r>
             <w:proofErr w:type="gramEnd"/>
@@ -2816,20 +2835,6 @@
       </w:tr>
     </w:tbl>
     <w:p/>
-    <w:p>
-      <w:pPr>
-        <w:rPr>
-          <w:b/>
-        </w:rPr>
-      </w:pPr>
-    </w:p>
-    <w:p>
-      <w:pPr>
-        <w:rPr>
-          <w:b/>
-        </w:rPr>
-      </w:pPr>
-    </w:p>
     <w:tbl>
       <w:tblPr>
         <w:tblStyle w:val="Tablaconcuadrcula"/>
@@ -2846,8 +2851,16 @@
             <w:shd w:val="clear" w:color="auto" w:fill="D9E2F3" w:themeFill="accent1" w:themeFillTint="33"/>
           </w:tcPr>
           <w:p>
-            <w:r>
-              <w:t>&lt;Hash Table&gt;</w:t>
+            <w:pPr>
+              <w:rPr>
+                <w:b/>
+              </w:rPr>
+            </w:pPr>
+            <w:r>
+              <w:rPr>
+                <w:b/>
+              </w:rPr>
+              <w:t>Insertar (U, X)</w:t>
             </w:r>
           </w:p>
         </w:tc>
@@ -2860,327 +2873,246 @@
           </w:tcPr>
           <w:p>
             <m:oMathPara>
-              <m:oMathParaPr>
-                <m:jc m:val="left"/>
-              </m:oMathParaPr>
               <m:oMath>
                 <m:r>
-                  <m:rPr>
-                    <m:sty m:val="p"/>
-                  </m:rPr>
                   <w:rPr>
                     <w:rFonts w:ascii="Cambria Math" w:hAnsi="Cambria Math"/>
                   </w:rPr>
-                  <m:t>(&lt;</m:t>
-                </m:r>
-                <m:sSub>
-                  <m:sSubPr>
-                    <m:ctrlPr>
-                      <w:rPr>
-                        <w:rFonts w:ascii="Cambria Math" w:hAnsi="Cambria Math"/>
-                      </w:rPr>
-                    </m:ctrlPr>
-                  </m:sSubPr>
-                  <m:e>
-                    <m:r>
-                      <w:rPr>
-                        <w:rFonts w:ascii="Cambria Math" w:hAnsi="Cambria Math"/>
-                      </w:rPr>
-                      <m:t>k</m:t>
-                    </m:r>
-                  </m:e>
-                  <m:sub>
-                    <m:r>
-                      <w:rPr>
-                        <w:rFonts w:ascii="Cambria Math" w:hAnsi="Cambria Math"/>
-                      </w:rPr>
-                      <m:t>1</m:t>
-                    </m:r>
-                  </m:sub>
-                </m:sSub>
-                <m:r>
-                  <m:rPr>
-                    <m:sty m:val="p"/>
-                  </m:rPr>
-                  <w:rPr>
-                    <w:rFonts w:ascii="Cambria Math" w:hAnsi="Cambria Math"/>
-                  </w:rPr>
-                  <m:t xml:space="preserve">, </m:t>
-                </m:r>
-                <m:sSub>
-                  <m:sSubPr>
-                    <m:ctrlPr>
-                      <w:rPr>
-                        <w:rFonts w:ascii="Cambria Math" w:hAnsi="Cambria Math"/>
-                      </w:rPr>
-                    </m:ctrlPr>
-                  </m:sSubPr>
-                  <m:e>
-                    <m:r>
-                      <w:rPr>
-                        <w:rFonts w:ascii="Cambria Math" w:hAnsi="Cambria Math"/>
-                      </w:rPr>
-                      <m:t>V</m:t>
-                    </m:r>
-                  </m:e>
-                  <m:sub>
-                    <m:r>
-                      <w:rPr>
-                        <w:rFonts w:ascii="Cambria Math" w:hAnsi="Cambria Math"/>
-                      </w:rPr>
-                      <m:t>1</m:t>
-                    </m:r>
-                  </m:sub>
-                </m:sSub>
-                <m:r>
-                  <m:rPr>
-                    <m:sty m:val="p"/>
-                  </m:rPr>
-                  <w:rPr>
-                    <w:rFonts w:ascii="Cambria Math" w:hAnsi="Cambria Math"/>
-                  </w:rPr>
-                  <m:t>&gt;, &lt;</m:t>
-                </m:r>
-                <m:sSub>
-                  <m:sSubPr>
-                    <m:ctrlPr>
-                      <w:rPr>
-                        <w:rFonts w:ascii="Cambria Math" w:hAnsi="Cambria Math"/>
-                      </w:rPr>
-                    </m:ctrlPr>
-                  </m:sSubPr>
-                  <m:e>
-                    <m:r>
-                      <w:rPr>
-                        <w:rFonts w:ascii="Cambria Math" w:hAnsi="Cambria Math"/>
-                      </w:rPr>
-                      <m:t>k</m:t>
-                    </m:r>
-                  </m:e>
-                  <m:sub>
-                    <m:r>
-                      <w:rPr>
-                        <w:rFonts w:ascii="Cambria Math" w:hAnsi="Cambria Math"/>
-                      </w:rPr>
-                      <m:t>2</m:t>
-                    </m:r>
-                  </m:sub>
-                </m:sSub>
-                <m:r>
-                  <m:rPr>
-                    <m:sty m:val="p"/>
-                  </m:rPr>
-                  <w:rPr>
-                    <w:rFonts w:ascii="Cambria Math" w:hAnsi="Cambria Math"/>
-                    <w:vertAlign w:val="subscript"/>
-                  </w:rPr>
-                  <m:t xml:space="preserve">, </m:t>
-                </m:r>
-                <m:sSub>
-                  <m:sSubPr>
-                    <m:ctrlPr>
-                      <w:rPr>
-                        <w:rFonts w:ascii="Cambria Math" w:hAnsi="Cambria Math"/>
-                      </w:rPr>
-                    </m:ctrlPr>
-                  </m:sSubPr>
-                  <m:e>
-                    <m:r>
-                      <w:rPr>
-                        <w:rFonts w:ascii="Cambria Math" w:hAnsi="Cambria Math"/>
-                      </w:rPr>
-                      <m:t>V</m:t>
-                    </m:r>
-                  </m:e>
-                  <m:sub>
-                    <m:r>
-                      <w:rPr>
-                        <w:rFonts w:ascii="Cambria Math" w:hAnsi="Cambria Math"/>
-                      </w:rPr>
-                      <m:t>2</m:t>
-                    </m:r>
-                  </m:sub>
-                </m:sSub>
-                <m:r>
-                  <m:rPr>
-                    <m:sty m:val="p"/>
-                  </m:rPr>
-                  <w:rPr>
-                    <w:rFonts w:ascii="Cambria Math" w:hAnsi="Cambria Math"/>
-                  </w:rPr>
-                  <m:t>&gt;, …, &lt;</m:t>
-                </m:r>
-                <m:sSub>
-                  <m:sSubPr>
-                    <m:ctrlPr>
-                      <w:rPr>
-                        <w:rFonts w:ascii="Cambria Math" w:hAnsi="Cambria Math"/>
-                      </w:rPr>
-                    </m:ctrlPr>
-                  </m:sSubPr>
-                  <m:e>
-                    <m:r>
-                      <w:rPr>
-                        <w:rFonts w:ascii="Cambria Math" w:hAnsi="Cambria Math"/>
-                      </w:rPr>
-                      <m:t>k</m:t>
-                    </m:r>
-                  </m:e>
-                  <m:sub>
-                    <m:r>
-                      <w:rPr>
-                        <w:rFonts w:ascii="Cambria Math" w:hAnsi="Cambria Math"/>
-                      </w:rPr>
-                      <m:t>n</m:t>
-                    </m:r>
-                  </m:sub>
-                </m:sSub>
-                <m:r>
-                  <m:rPr>
-                    <m:sty m:val="p"/>
-                  </m:rPr>
-                  <w:rPr>
-                    <w:rFonts w:ascii="Cambria Math" w:hAnsi="Cambria Math"/>
-                  </w:rPr>
-                  <m:t xml:space="preserve">, </m:t>
-                </m:r>
-                <m:sSub>
-                  <m:sSubPr>
-                    <m:ctrlPr>
-                      <w:rPr>
-                        <w:rFonts w:ascii="Cambria Math" w:hAnsi="Cambria Math"/>
-                      </w:rPr>
-                    </m:ctrlPr>
-                  </m:sSubPr>
-                  <m:e>
-                    <m:r>
-                      <w:rPr>
-                        <w:rFonts w:ascii="Cambria Math" w:hAnsi="Cambria Math"/>
-                      </w:rPr>
-                      <m:t>V</m:t>
-                    </m:r>
-                  </m:e>
-                  <m:sub>
-                    <m:r>
-                      <w:rPr>
-                        <w:rFonts w:ascii="Cambria Math" w:hAnsi="Cambria Math"/>
-                      </w:rPr>
-                      <m:t>n</m:t>
-                    </m:r>
-                  </m:sub>
-                </m:sSub>
-                <m:r>
-                  <m:rPr>
-                    <m:sty m:val="p"/>
-                  </m:rPr>
-                  <w:rPr>
-                    <w:rFonts w:ascii="Cambria Math" w:hAnsi="Cambria Math"/>
-                  </w:rPr>
-                  <m:t>&gt;)</m:t>
+                  <m:t xml:space="preserve"> </m:t>
                 </m:r>
               </m:oMath>
             </m:oMathPara>
           </w:p>
-        </w:tc>
-      </w:tr>
-      <w:tr>
-        <w:tc>
-          <w:tcPr>
-            <w:tcW w:w="8828" w:type="dxa"/>
-            <w:shd w:val="clear" w:color="auto" w:fill="D9E2F3" w:themeFill="accent1" w:themeFillTint="33"/>
-          </w:tcPr>
-          <w:p>
+          <w:p>
+            <w:r>
+              <w:t>*Inserta un nuevo elemento en la tabla en la posición indicada por la función hash.</w:t>
+            </w:r>
+          </w:p>
+          <w:p>
+            <w:r>
+              <w:t xml:space="preserve">{pre: </w:t>
+            </w:r>
             <m:oMath>
               <m:r>
                 <w:rPr>
                   <w:rFonts w:ascii="Cambria Math" w:hAnsi="Cambria Math"/>
                 </w:rPr>
-                <m:t xml:space="preserve"> (</m:t>
-              </m:r>
-              <m:sSub>
-                <m:sSubPr>
-                  <m:ctrlPr>
-                    <w:rPr>
-                      <w:rFonts w:ascii="Cambria Math" w:hAnsi="Cambria Math"/>
-                      <w:i/>
-                    </w:rPr>
-                  </m:ctrlPr>
-                </m:sSubPr>
-                <m:e>
-                  <m:r>
-                    <w:rPr>
-                      <w:rFonts w:ascii="Cambria Math" w:hAnsi="Cambria Math"/>
-                    </w:rPr>
-                    <m:t>V</m:t>
-                  </m:r>
-                </m:e>
-                <m:sub>
-                  <m:r>
-                    <w:rPr>
-                      <w:rFonts w:ascii="Cambria Math" w:hAnsi="Cambria Math"/>
-                    </w:rPr>
-                    <m:t>i</m:t>
-                  </m:r>
-                </m:sub>
-              </m:sSub>
-              <m:r>
-                <w:rPr>
-                  <w:rFonts w:ascii="Cambria Math" w:hAnsi="Cambria Math"/>
-                </w:rPr>
-                <m:t xml:space="preserve"> ∈X | 0≤i≤n)</m:t>
+                <m:t>| 0≤U≤n</m:t>
               </m:r>
             </m:oMath>
             <w:r>
-              <w:t xml:space="preserve">  X es el conjunto domino de los valores con un tipo de dato particular</w:t>
-            </w:r>
-          </w:p>
-          <w:p>
+              <w:t xml:space="preserve"> }</w:t>
+            </w:r>
+          </w:p>
+          <w:p/>
+          <w:p>
+            <w:r>
+              <w:t xml:space="preserve">{post: </w:t>
+            </w:r>
+            <w:proofErr w:type="spellStart"/>
+            <w:r>
+              <w:t>hashTable</w:t>
+            </w:r>
+            <w:proofErr w:type="spellEnd"/>
+            <w:r>
+              <w:t>. Se agregó un elemento a la tabla en la posición indicada por la función hash}</w:t>
+            </w:r>
+          </w:p>
+        </w:tc>
+      </w:tr>
+    </w:tbl>
+    <w:p/>
+    <w:tbl>
+      <w:tblPr>
+        <w:tblStyle w:val="Tablaconcuadrcula"/>
+        <w:tblW w:w="0" w:type="auto"/>
+        <w:tblLook w:val="04A0" w:firstRow="1" w:lastRow="0" w:firstColumn="1" w:lastColumn="0" w:noHBand="0" w:noVBand="1"/>
+      </w:tblPr>
+      <w:tblGrid>
+        <w:gridCol w:w="8828"/>
+      </w:tblGrid>
+      <w:tr>
+        <w:tc>
+          <w:tcPr>
+            <w:tcW w:w="8828" w:type="dxa"/>
+            <w:shd w:val="clear" w:color="auto" w:fill="D9E2F3" w:themeFill="accent1" w:themeFillTint="33"/>
+          </w:tcPr>
+          <w:p>
+            <w:pPr>
+              <w:rPr>
+                <w:b/>
+              </w:rPr>
+            </w:pPr>
+            <w:r>
+              <w:rPr>
+                <w:b/>
+              </w:rPr>
+              <w:t>Buscar (U)</w:t>
+            </w:r>
+          </w:p>
+        </w:tc>
+      </w:tr>
+      <w:tr>
+        <w:tc>
+          <w:tcPr>
+            <w:tcW w:w="8828" w:type="dxa"/>
+            <w:shd w:val="clear" w:color="auto" w:fill="D9E2F3" w:themeFill="accent1" w:themeFillTint="33"/>
+          </w:tcPr>
+          <w:p>
+            <m:oMathPara>
+              <m:oMath>
+                <m:r>
+                  <w:rPr>
+                    <w:rFonts w:ascii="Cambria Math" w:hAnsi="Cambria Math"/>
+                  </w:rPr>
+                  <m:t xml:space="preserve"> </m:t>
+                </m:r>
+              </m:oMath>
+            </m:oMathPara>
+          </w:p>
+          <w:p>
+            <w:r>
+              <w:t xml:space="preserve">*Busca el elemento en la posición U (llave) </w:t>
+            </w:r>
+            <w:proofErr w:type="gramStart"/>
+            <w:r>
+              <w:t>de la hash</w:t>
+            </w:r>
+            <w:proofErr w:type="gramEnd"/>
+            <w:r>
+              <w:t xml:space="preserve"> table y lo retorna.</w:t>
+            </w:r>
+          </w:p>
+          <w:p>
+            <w:r>
+              <w:t xml:space="preserve">{pre: </w:t>
+            </w:r>
             <m:oMath>
               <m:r>
                 <w:rPr>
                   <w:rFonts w:ascii="Cambria Math" w:hAnsi="Cambria Math"/>
                 </w:rPr>
-                <m:t>(</m:t>
+                <m:t xml:space="preserve">| 0≤U≤n </m:t>
               </m:r>
-              <m:sSub>
-                <m:sSubPr>
-                  <m:ctrlPr>
-                    <w:rPr>
-                      <w:rFonts w:ascii="Cambria Math" w:hAnsi="Cambria Math"/>
-                      <w:i/>
-                    </w:rPr>
-                  </m:ctrlPr>
-                </m:sSubPr>
-                <m:e>
-                  <m:r>
-                    <w:rPr>
-                      <w:rFonts w:ascii="Cambria Math" w:hAnsi="Cambria Math"/>
-                    </w:rPr>
-                    <m:t>k</m:t>
-                  </m:r>
-                </m:e>
-                <m:sub>
-                  <m:r>
-                    <w:rPr>
-                      <w:rFonts w:ascii="Cambria Math" w:hAnsi="Cambria Math"/>
-                    </w:rPr>
-                    <m:t>i</m:t>
-                  </m:r>
-                </m:sub>
-              </m:sSub>
+            </m:oMath>
+            <w:r>
+              <w:t xml:space="preserve"> }</w:t>
+            </w:r>
+          </w:p>
+          <w:p/>
+          <w:p>
+            <w:r>
+              <w:t xml:space="preserve">{post: </w:t>
+            </w:r>
+            <w:proofErr w:type="spellStart"/>
+            <w:r>
+              <w:t>hashTable</w:t>
+            </w:r>
+            <w:proofErr w:type="spellEnd"/>
+            <w:r>
+              <w:t>. Se agregó un elemento a la tabla en la posición indicada por la función hash}</w:t>
+            </w:r>
+          </w:p>
+        </w:tc>
+      </w:tr>
+    </w:tbl>
+    <w:p/>
+    <w:tbl>
+      <w:tblPr>
+        <w:tblStyle w:val="Tablaconcuadrcula"/>
+        <w:tblW w:w="0" w:type="auto"/>
+        <w:tblLook w:val="04A0" w:firstRow="1" w:lastRow="0" w:firstColumn="1" w:lastColumn="0" w:noHBand="0" w:noVBand="1"/>
+      </w:tblPr>
+      <w:tblGrid>
+        <w:gridCol w:w="8828"/>
+      </w:tblGrid>
+      <w:tr>
+        <w:tc>
+          <w:tcPr>
+            <w:tcW w:w="8828" w:type="dxa"/>
+            <w:shd w:val="clear" w:color="auto" w:fill="D9E2F3" w:themeFill="accent1" w:themeFillTint="33"/>
+          </w:tcPr>
+          <w:p>
+            <w:pPr>
+              <w:rPr>
+                <w:b/>
+              </w:rPr>
+            </w:pPr>
+            <w:r>
+              <w:rPr>
+                <w:b/>
+              </w:rPr>
+              <w:t>Eliminar (U)</w:t>
+            </w:r>
+          </w:p>
+        </w:tc>
+      </w:tr>
+      <w:tr>
+        <w:tc>
+          <w:tcPr>
+            <w:tcW w:w="8828" w:type="dxa"/>
+            <w:shd w:val="clear" w:color="auto" w:fill="D9E2F3" w:themeFill="accent1" w:themeFillTint="33"/>
+          </w:tcPr>
+          <w:p>
+            <m:oMathPara>
+              <m:oMath>
+                <m:r>
+                  <w:rPr>
+                    <w:rFonts w:ascii="Cambria Math" w:hAnsi="Cambria Math"/>
+                  </w:rPr>
+                  <m:t xml:space="preserve"> </m:t>
+                </m:r>
+              </m:oMath>
+            </m:oMathPara>
+          </w:p>
+          <w:p>
+            <w:r>
+              <w:t>*Elimina el elemento en la posición U (llave) de la hash table.</w:t>
+            </w:r>
+          </w:p>
+          <w:p>
+            <w:r>
+              <w:t xml:space="preserve">{pre: </w:t>
+            </w:r>
+            <m:oMath>
               <m:r>
                 <w:rPr>
                   <w:rFonts w:ascii="Cambria Math" w:hAnsi="Cambria Math"/>
                 </w:rPr>
-                <m:t xml:space="preserve"> ∈U | 0≤i≤n)</m:t>
+                <m:t xml:space="preserve">| 0≤U≤n </m:t>
               </m:r>
             </m:oMath>
             <w:r>
-              <w:t xml:space="preserve">  U es el universo de llaves</w:t>
+              <w:t xml:space="preserve"> }</w:t>
+            </w:r>
+          </w:p>
+          <w:p/>
+          <w:p>
+            <w:r>
+              <w:t xml:space="preserve">{post: </w:t>
+            </w:r>
+            <w:proofErr w:type="spellStart"/>
+            <w:r>
+              <w:t>hashTable</w:t>
+            </w:r>
+            <w:proofErr w:type="spellEnd"/>
+            <w:r>
+              <w:t>. Se eliminó el elemento de la tabla hash}</w:t>
             </w:r>
           </w:p>
         </w:tc>
       </w:tr>
+    </w:tbl>
+    <w:p/>
+    <w:tbl>
+      <w:tblPr>
+        <w:tblStyle w:val="Tablaconcuadrcula"/>
+        <w:tblW w:w="0" w:type="auto"/>
+        <w:tblLook w:val="04A0" w:firstRow="1" w:lastRow="0" w:firstColumn="1" w:lastColumn="0" w:noHBand="0" w:noVBand="1"/>
+      </w:tblPr>
+      <w:tblGrid>
+        <w:gridCol w:w="8828"/>
+      </w:tblGrid>
       <w:tr>
         <w:tc>
           <w:tcPr>
@@ -3189,118 +3121,83 @@
           </w:tcPr>
           <w:p>
             <w:pPr>
-              <w:pStyle w:val="Prrafodelista"/>
-              <w:numPr>
-                <w:ilvl w:val="0"/>
-                <w:numId w:val="4"/>
-              </w:numPr>
               <w:rPr>
-                <w:lang w:val="en-US"/>
+                <w:b/>
               </w:rPr>
             </w:pPr>
             <w:proofErr w:type="spellStart"/>
             <w:r>
               <w:rPr>
-                <w:lang w:val="en-US"/>
+                <w:b/>
               </w:rPr>
-              <w:t>Crear</w:t>
+              <w:t>EstáVacío</w:t>
             </w:r>
             <w:proofErr w:type="spellEnd"/>
             <w:r>
               <w:rPr>
-                <w:lang w:val="en-US"/>
+                <w:b/>
               </w:rPr>
-              <w:t xml:space="preserve"> Hash Table: &lt;</w:t>
-            </w:r>
-            <w:proofErr w:type="spellStart"/>
+              <w:t xml:space="preserve"> </w:t>
+            </w:r>
+            <w:proofErr w:type="gramStart"/>
             <w:r>
               <w:rPr>
-                <w:lang w:val="en-US"/>
+                <w:b/>
               </w:rPr>
-              <w:t>entero</w:t>
-            </w:r>
-            <w:proofErr w:type="spellEnd"/>
-            <w:r>
-              <w:rPr>
-                <w:lang w:val="en-US"/>
-              </w:rPr>
-              <w:t>&gt; -&gt;</w:t>
-            </w:r>
-            <w:r>
-              <w:rPr>
-                <w:lang w:val="en-US"/>
-              </w:rPr>
-              <w:t xml:space="preserve"> &lt;Hash Table&gt;</w:t>
-            </w:r>
-          </w:p>
-          <w:p>
-            <w:pPr>
-              <w:pStyle w:val="Prrafodelista"/>
-              <w:numPr>
-                <w:ilvl w:val="0"/>
-                <w:numId w:val="4"/>
-              </w:numPr>
-            </w:pPr>
-            <w:r>
-              <w:t>Insertar: &lt;U, X&gt; -&gt; &lt;Hash</w:t>
-            </w:r>
-            <w:r>
-              <w:t xml:space="preserve"> </w:t>
-            </w:r>
-            <w:r>
-              <w:t>Table&gt;</w:t>
-            </w:r>
-          </w:p>
-          <w:p>
-            <w:pPr>
-              <w:pStyle w:val="Prrafodelista"/>
-              <w:numPr>
-                <w:ilvl w:val="0"/>
-                <w:numId w:val="4"/>
-              </w:numPr>
-              <w:rPr>
-                <w:lang w:val="en-US"/>
-              </w:rPr>
-            </w:pPr>
-            <w:r>
-              <w:t>Buscar:</w:t>
-            </w:r>
-            <w:r>
-              <w:rPr>
-                <w:lang w:val="en-US"/>
-              </w:rPr>
-              <w:t xml:space="preserve"> &lt;U&gt; -&gt; &lt;Hash Table, X&gt;</w:t>
-            </w:r>
-          </w:p>
-          <w:p>
-            <w:pPr>
-              <w:pStyle w:val="Prrafodelista"/>
-              <w:numPr>
-                <w:ilvl w:val="0"/>
-                <w:numId w:val="4"/>
-              </w:numPr>
-            </w:pPr>
-            <w:r>
-              <w:t>Eliminar: &lt;U&gt; -&gt; &lt;Hash Table&gt;</w:t>
+              <w:t>( )</w:t>
+            </w:r>
+            <w:proofErr w:type="gramEnd"/>
+          </w:p>
+        </w:tc>
+      </w:tr>
+      <w:tr>
+        <w:tc>
+          <w:tcPr>
+            <w:tcW w:w="8828" w:type="dxa"/>
+            <w:shd w:val="clear" w:color="auto" w:fill="D9E2F3" w:themeFill="accent1" w:themeFillTint="33"/>
+          </w:tcPr>
+          <w:p>
+            <m:oMathPara>
+              <m:oMath>
+                <m:r>
+                  <w:rPr>
+                    <w:rFonts w:ascii="Cambria Math" w:hAnsi="Cambria Math"/>
+                  </w:rPr>
+                  <m:t xml:space="preserve"> </m:t>
+                </m:r>
+              </m:oMath>
+            </m:oMathPara>
+          </w:p>
+          <w:p>
+            <w:r>
+              <w:t>*Retorna un valor de verdad que indica si la tabla hash está vacía o no.</w:t>
+            </w:r>
+          </w:p>
+          <w:p>
+            <w:r>
+              <w:t xml:space="preserve">{pre: </w:t>
+            </w:r>
+            <m:oMath>
+              <m:r>
+                <w:rPr>
+                  <w:rFonts w:ascii="Cambria Math" w:hAnsi="Cambria Math"/>
+                </w:rPr>
+                <m:t xml:space="preserve">| TRUE </m:t>
+              </m:r>
+            </m:oMath>
+            <w:r>
+              <w:t xml:space="preserve"> }</w:t>
+            </w:r>
+          </w:p>
+          <w:p/>
+          <w:p>
+            <w:r>
+              <w:t>{post: Determina si la tabla está vacía o no}</w:t>
             </w:r>
           </w:p>
         </w:tc>
       </w:tr>
     </w:tbl>
-    <w:p>
-      <w:pPr>
-        <w:rPr>
-          <w:b/>
-        </w:rPr>
-      </w:pPr>
-    </w:p>
-    <w:p>
-      <w:pPr>
-        <w:rPr>
-          <w:b/>
-        </w:rPr>
-      </w:pPr>
-    </w:p>
     <w:p>
       <w:pPr>
         <w:rPr>
@@ -5029,7 +4926,7 @@
 </file>
 
 <file path=customXml/itemProps1.xml><?xml version="1.0" encoding="utf-8"?>
-<ds:datastoreItem xmlns:ds="http://schemas.openxmlformats.org/officeDocument/2006/customXml" ds:itemID="{BCA0679A-F5B5-4D3B-80C5-8236C269E588}">
+<ds:datastoreItem xmlns:ds="http://schemas.openxmlformats.org/officeDocument/2006/customXml" ds:itemID="{1506D125-C5AA-4540-B278-C48A0D2B2E2F}">
   <ds:schemaRefs>
     <ds:schemaRef ds:uri="http://schemas.openxmlformats.org/officeDocument/2006/bibliography"/>
   </ds:schemaRefs>

</xml_diff>

<commit_message>
List's TAD finished and added
</commit_message>
<xml_diff>
--- a/Docs/Informe.docx
+++ b/Docs/Informe.docx
@@ -2771,7 +2771,6 @@
               </w:rPr>
             </w:pPr>
             <w:proofErr w:type="spellStart"/>
-            <w:proofErr w:type="gramStart"/>
             <w:r>
               <w:rPr>
                 <w:b/>
@@ -2785,7 +2784,6 @@
               </w:rPr>
               <w:t>( )</w:t>
             </w:r>
-            <w:proofErr w:type="gramEnd"/>
           </w:p>
         </w:tc>
       </w:tr>
@@ -2922,6 +2920,7 @@
       </w:tr>
     </w:tbl>
     <w:p/>
+    <w:p/>
     <w:tbl>
       <w:tblPr>
         <w:tblStyle w:val="Tablaconcuadrcula"/>
@@ -3067,7 +3066,15 @@
           </w:p>
           <w:p>
             <w:r>
-              <w:t>*Elimina el elemento en la posición U (llave) de la hash table.</w:t>
+              <w:t xml:space="preserve">*Elimina el elemento en la posición U (llave) </w:t>
+            </w:r>
+            <w:proofErr w:type="gramStart"/>
+            <w:r>
+              <w:t>de la hash</w:t>
+            </w:r>
+            <w:proofErr w:type="gramEnd"/>
+            <w:r>
+              <w:t xml:space="preserve"> table.</w:t>
             </w:r>
           </w:p>
           <w:p>
@@ -3212,20 +3219,1157 @@
         </w:rPr>
       </w:pPr>
     </w:p>
-    <w:p>
-      <w:pPr>
-        <w:rPr>
-          <w:b/>
-        </w:rPr>
-      </w:pPr>
-    </w:p>
-    <w:p>
-      <w:pPr>
-        <w:rPr>
-          <w:b/>
-        </w:rPr>
-      </w:pPr>
-    </w:p>
+    <w:tbl>
+      <w:tblPr>
+        <w:tblStyle w:val="Tablaconcuadrcula"/>
+        <w:tblW w:w="0" w:type="auto"/>
+        <w:tblLook w:val="04A0" w:firstRow="1" w:lastRow="0" w:firstColumn="1" w:lastColumn="0" w:noHBand="0" w:noVBand="1"/>
+      </w:tblPr>
+      <w:tblGrid>
+        <w:gridCol w:w="8828"/>
+      </w:tblGrid>
+      <w:tr>
+        <w:tc>
+          <w:tcPr>
+            <w:tcW w:w="8828" w:type="dxa"/>
+            <w:shd w:val="clear" w:color="auto" w:fill="D9E2F3" w:themeFill="accent1" w:themeFillTint="33"/>
+          </w:tcPr>
+          <w:p>
+            <w:pPr>
+              <w:rPr>
+                <w:b/>
+              </w:rPr>
+            </w:pPr>
+            <w:r>
+              <w:rPr>
+                <w:b/>
+              </w:rPr>
+              <w:t xml:space="preserve">TAD </w:t>
+            </w:r>
+            <w:proofErr w:type="spellStart"/>
+            <w:r>
+              <w:rPr>
+                <w:b/>
+              </w:rPr>
+              <w:t>List</w:t>
+            </w:r>
+            <w:proofErr w:type="spellEnd"/>
+          </w:p>
+        </w:tc>
+      </w:tr>
+      <w:tr>
+        <w:tc>
+          <w:tcPr>
+            <w:tcW w:w="8828" w:type="dxa"/>
+            <w:shd w:val="clear" w:color="auto" w:fill="D9E2F3" w:themeFill="accent1" w:themeFillTint="33"/>
+          </w:tcPr>
+          <w:p>
+            <m:oMath>
+              <m:sSub>
+                <m:sSubPr>
+                  <m:ctrlPr>
+                    <w:rPr>
+                      <w:rFonts w:ascii="Cambria Math" w:hAnsi="Cambria Math"/>
+                    </w:rPr>
+                  </m:ctrlPr>
+                </m:sSubPr>
+                <m:e>
+                  <m:r>
+                    <w:rPr>
+                      <w:rFonts w:ascii="Cambria Math" w:hAnsi="Cambria Math"/>
+                    </w:rPr>
+                    <m:t>{k</m:t>
+                  </m:r>
+                </m:e>
+                <m:sub>
+                  <m:r>
+                    <w:rPr>
+                      <w:rFonts w:ascii="Cambria Math" w:hAnsi="Cambria Math"/>
+                    </w:rPr>
+                    <m:t>1</m:t>
+                  </m:r>
+                </m:sub>
+              </m:sSub>
+            </m:oMath>
+            <w:r>
+              <w:t xml:space="preserve">, </w:t>
+            </w:r>
+            <m:oMath>
+              <m:sSub>
+                <m:sSubPr>
+                  <m:ctrlPr>
+                    <w:rPr>
+                      <w:rFonts w:ascii="Cambria Math" w:hAnsi="Cambria Math"/>
+                    </w:rPr>
+                  </m:ctrlPr>
+                </m:sSubPr>
+                <m:e>
+                  <m:r>
+                    <w:rPr>
+                      <w:rFonts w:ascii="Cambria Math" w:hAnsi="Cambria Math"/>
+                    </w:rPr>
+                    <m:t>k</m:t>
+                  </m:r>
+                </m:e>
+                <m:sub>
+                  <m:r>
+                    <w:rPr>
+                      <w:rFonts w:ascii="Cambria Math" w:hAnsi="Cambria Math"/>
+                    </w:rPr>
+                    <m:t>2</m:t>
+                  </m:r>
+                </m:sub>
+              </m:sSub>
+            </m:oMath>
+            <w:r>
+              <w:t>,</w:t>
+            </w:r>
+            <m:oMath>
+              <m:r>
+                <m:rPr>
+                  <m:sty m:val="p"/>
+                </m:rPr>
+                <w:rPr>
+                  <w:rFonts w:ascii="Cambria Math" w:hAnsi="Cambria Math"/>
+                </w:rPr>
+                <m:t xml:space="preserve"> </m:t>
+              </m:r>
+              <m:sSub>
+                <m:sSubPr>
+                  <m:ctrlPr>
+                    <w:rPr>
+                      <w:rFonts w:ascii="Cambria Math" w:hAnsi="Cambria Math"/>
+                    </w:rPr>
+                  </m:ctrlPr>
+                </m:sSubPr>
+                <m:e>
+                  <m:r>
+                    <w:rPr>
+                      <w:rFonts w:ascii="Cambria Math" w:hAnsi="Cambria Math"/>
+                    </w:rPr>
+                    <m:t>k</m:t>
+                  </m:r>
+                </m:e>
+                <m:sub>
+                  <m:r>
+                    <w:rPr>
+                      <w:rFonts w:ascii="Cambria Math" w:hAnsi="Cambria Math"/>
+                    </w:rPr>
+                    <m:t>3</m:t>
+                  </m:r>
+                </m:sub>
+              </m:sSub>
+            </m:oMath>
+            <w:r>
+              <w:t>,</w:t>
+            </w:r>
+            <m:oMath>
+              <m:r>
+                <m:rPr>
+                  <m:sty m:val="p"/>
+                </m:rPr>
+                <w:rPr>
+                  <w:rFonts w:ascii="Cambria Math" w:hAnsi="Cambria Math"/>
+                </w:rPr>
+                <m:t xml:space="preserve"> </m:t>
+              </m:r>
+              <m:sSub>
+                <m:sSubPr>
+                  <m:ctrlPr>
+                    <w:rPr>
+                      <w:rFonts w:ascii="Cambria Math" w:hAnsi="Cambria Math"/>
+                    </w:rPr>
+                  </m:ctrlPr>
+                </m:sSubPr>
+                <m:e>
+                  <m:r>
+                    <w:rPr>
+                      <w:rFonts w:ascii="Cambria Math" w:hAnsi="Cambria Math"/>
+                    </w:rPr>
+                    <m:t>k</m:t>
+                  </m:r>
+                </m:e>
+                <m:sub>
+                  <m:r>
+                    <w:rPr>
+                      <w:rFonts w:ascii="Cambria Math" w:hAnsi="Cambria Math"/>
+                    </w:rPr>
+                    <m:t>4,</m:t>
+                  </m:r>
+                </m:sub>
+              </m:sSub>
+              <m:r>
+                <w:rPr>
+                  <w:rFonts w:ascii="Cambria Math" w:hAnsi="Cambria Math"/>
+                </w:rPr>
+                <m:t xml:space="preserve">  </m:t>
+              </m:r>
+            </m:oMath>
+            <w:r>
+              <w:t>…   ,</w:t>
+            </w:r>
+            <m:oMath>
+              <m:r>
+                <m:rPr>
+                  <m:sty m:val="p"/>
+                </m:rPr>
+                <w:rPr>
+                  <w:rFonts w:ascii="Cambria Math" w:hAnsi="Cambria Math"/>
+                </w:rPr>
+                <m:t xml:space="preserve"> </m:t>
+              </m:r>
+              <m:sSub>
+                <m:sSubPr>
+                  <m:ctrlPr>
+                    <w:rPr>
+                      <w:rFonts w:ascii="Cambria Math" w:hAnsi="Cambria Math"/>
+                    </w:rPr>
+                  </m:ctrlPr>
+                </m:sSubPr>
+                <m:e>
+                  <m:r>
+                    <w:rPr>
+                      <w:rFonts w:ascii="Cambria Math" w:hAnsi="Cambria Math"/>
+                    </w:rPr>
+                    <m:t>k</m:t>
+                  </m:r>
+                </m:e>
+                <m:sub>
+                  <m:r>
+                    <w:rPr>
+                      <w:rFonts w:ascii="Cambria Math" w:hAnsi="Cambria Math"/>
+                    </w:rPr>
+                    <m:t>n</m:t>
+                  </m:r>
+                </m:sub>
+              </m:sSub>
+              <m:r>
+                <w:rPr>
+                  <w:rFonts w:ascii="Cambria Math" w:hAnsi="Cambria Math"/>
+                </w:rPr>
+                <m:t>}</m:t>
+              </m:r>
+            </m:oMath>
+          </w:p>
+        </w:tc>
+      </w:tr>
+      <w:tr>
+        <w:tc>
+          <w:tcPr>
+            <w:tcW w:w="8828" w:type="dxa"/>
+            <w:shd w:val="clear" w:color="auto" w:fill="D9E2F3" w:themeFill="accent1" w:themeFillTint="33"/>
+          </w:tcPr>
+          <w:p>
+            <m:oMath>
+              <m:r>
+                <w:rPr>
+                  <w:rFonts w:ascii="Cambria Math" w:hAnsi="Cambria Math"/>
+                </w:rPr>
+                <m:t xml:space="preserve"> </m:t>
+              </m:r>
+              <m:d>
+                <m:dPr>
+                  <m:begChr m:val="{"/>
+                  <m:endChr m:val="|"/>
+                  <m:ctrlPr>
+                    <w:rPr>
+                      <w:rFonts w:ascii="Cambria Math" w:hAnsi="Cambria Math"/>
+                      <w:i/>
+                    </w:rPr>
+                  </m:ctrlPr>
+                </m:dPr>
+                <m:e>
+                  <m:r>
+                    <w:rPr>
+                      <w:rFonts w:ascii="Cambria Math" w:hAnsi="Cambria Math"/>
+                    </w:rPr>
+                    <m:t>inv: ∀</m:t>
+                  </m:r>
+                  <m:sSub>
+                    <m:sSubPr>
+                      <m:ctrlPr>
+                        <w:rPr>
+                          <w:rFonts w:ascii="Cambria Math" w:hAnsi="Cambria Math"/>
+                          <w:i/>
+                        </w:rPr>
+                      </m:ctrlPr>
+                    </m:sSubPr>
+                    <m:e>
+                      <m:r>
+                        <w:rPr>
+                          <w:rFonts w:ascii="Cambria Math" w:hAnsi="Cambria Math"/>
+                        </w:rPr>
+                        <m:t>k</m:t>
+                      </m:r>
+                    </m:e>
+                    <m:sub>
+                      <m:r>
+                        <w:rPr>
+                          <w:rFonts w:ascii="Cambria Math" w:hAnsi="Cambria Math"/>
+                        </w:rPr>
+                        <m:t>i</m:t>
+                      </m:r>
+                    </m:sub>
+                  </m:sSub>
+                  <m:r>
+                    <w:rPr>
+                      <w:rFonts w:ascii="Cambria Math" w:hAnsi="Cambria Math"/>
+                    </w:rPr>
+                    <m:t xml:space="preserve">.  </m:t>
+                  </m:r>
+                  <m:sSub>
+                    <m:sSubPr>
+                      <m:ctrlPr>
+                        <w:rPr>
+                          <w:rFonts w:ascii="Cambria Math" w:hAnsi="Cambria Math"/>
+                          <w:i/>
+                        </w:rPr>
+                      </m:ctrlPr>
+                    </m:sSubPr>
+                    <m:e>
+                      <m:r>
+                        <w:rPr>
+                          <w:rFonts w:ascii="Cambria Math" w:hAnsi="Cambria Math"/>
+                        </w:rPr>
+                        <m:t>k</m:t>
+                      </m:r>
+                    </m:e>
+                    <m:sub>
+                      <m:r>
+                        <w:rPr>
+                          <w:rFonts w:ascii="Cambria Math" w:hAnsi="Cambria Math"/>
+                        </w:rPr>
+                        <m:t>i</m:t>
+                      </m:r>
+                    </m:sub>
+                  </m:sSub>
+                  <m:r>
+                    <w:rPr>
+                      <w:rFonts w:ascii="Cambria Math" w:hAnsi="Cambria Math"/>
+                    </w:rPr>
+                    <m:t xml:space="preserve">∈X </m:t>
+                  </m:r>
+                </m:e>
+              </m:d>
+              <m:r>
+                <w:rPr>
+                  <w:rFonts w:ascii="Cambria Math" w:hAnsi="Cambria Math"/>
+                </w:rPr>
+                <m:t xml:space="preserve"> 0≤i≤n }</m:t>
+              </m:r>
+            </m:oMath>
+            <w:r>
+              <w:t xml:space="preserve">   Dónde X es un tipo de dato no primitivo</w:t>
+            </w:r>
+          </w:p>
+        </w:tc>
+      </w:tr>
+      <w:tr>
+        <w:tc>
+          <w:tcPr>
+            <w:tcW w:w="8828" w:type="dxa"/>
+            <w:shd w:val="clear" w:color="auto" w:fill="D9E2F3" w:themeFill="accent1" w:themeFillTint="33"/>
+          </w:tcPr>
+          <w:p>
+            <w:pPr>
+              <w:pStyle w:val="Prrafodelista"/>
+              <w:numPr>
+                <w:ilvl w:val="0"/>
+                <w:numId w:val="4"/>
+              </w:numPr>
+              <w:rPr>
+                <w:lang w:val="en-US"/>
+              </w:rPr>
+            </w:pPr>
+            <w:proofErr w:type="spellStart"/>
+            <w:r>
+              <w:rPr>
+                <w:lang w:val="en-US"/>
+              </w:rPr>
+              <w:t>Crear</w:t>
+            </w:r>
+            <w:r>
+              <w:rPr>
+                <w:lang w:val="en-US"/>
+              </w:rPr>
+              <w:t>Lista</w:t>
+            </w:r>
+            <w:proofErr w:type="spellEnd"/>
+            <w:r>
+              <w:rPr>
+                <w:lang w:val="en-US"/>
+              </w:rPr>
+              <w:t>: &lt;</w:t>
+            </w:r>
+            <w:r>
+              <w:rPr>
+                <w:lang w:val="en-US"/>
+              </w:rPr>
+              <w:t xml:space="preserve"> </w:t>
+            </w:r>
+            <w:r>
+              <w:rPr>
+                <w:lang w:val="en-US"/>
+              </w:rPr>
+              <w:t xml:space="preserve">&gt; </w:t>
+            </w:r>
+            <m:oMath>
+              <m:r>
+                <w:rPr>
+                  <w:rFonts w:ascii="Cambria Math" w:hAnsi="Cambria Math"/>
+                </w:rPr>
+                <m:t>→</m:t>
+              </m:r>
+            </m:oMath>
+            <w:r>
+              <w:rPr>
+                <w:lang w:val="en-US"/>
+              </w:rPr>
+              <w:t xml:space="preserve"> &lt;</w:t>
+            </w:r>
+            <w:r>
+              <w:rPr>
+                <w:lang w:val="en-US"/>
+              </w:rPr>
+              <w:t>List</w:t>
+            </w:r>
+            <w:r>
+              <w:rPr>
+                <w:lang w:val="en-US"/>
+              </w:rPr>
+              <w:t>&gt;</w:t>
+            </w:r>
+          </w:p>
+          <w:p>
+            <w:pPr>
+              <w:pStyle w:val="Prrafodelista"/>
+              <w:numPr>
+                <w:ilvl w:val="0"/>
+                <w:numId w:val="4"/>
+              </w:numPr>
+            </w:pPr>
+            <w:r>
+              <w:t>Insertar</w:t>
+            </w:r>
+            <w:r>
+              <w:t xml:space="preserve"> (Índice</w:t>
+            </w:r>
+            <w:r>
+              <w:t>, X</w:t>
+            </w:r>
+            <w:r>
+              <w:t>)</w:t>
+            </w:r>
+            <w:r>
+              <w:t xml:space="preserve"> </w:t>
+            </w:r>
+            <m:oMath>
+              <m:r>
+                <w:rPr>
+                  <w:rFonts w:ascii="Cambria Math" w:hAnsi="Cambria Math"/>
+                </w:rPr>
+                <m:t>→</m:t>
+              </m:r>
+            </m:oMath>
+            <w:r>
+              <w:rPr>
+                <w:rFonts w:ascii="Calibri" w:hAnsi="Calibri" w:cs="Calibri"/>
+              </w:rPr>
+              <w:t xml:space="preserve"> </w:t>
+            </w:r>
+            <w:r>
+              <w:t>&lt;</w:t>
+            </w:r>
+            <w:r>
+              <w:rPr>
+                <w:rFonts w:cstheme="minorHAnsi"/>
+              </w:rPr>
+              <w:t>͢</w:t>
+            </w:r>
+            <w:proofErr w:type="spellStart"/>
+            <w:r>
+              <w:rPr>
+                <w:rFonts w:cstheme="minorHAnsi"/>
+              </w:rPr>
+              <w:t>List</w:t>
+            </w:r>
+            <w:proofErr w:type="spellEnd"/>
+            <w:r>
+              <w:t>&gt;</w:t>
+            </w:r>
+          </w:p>
+          <w:p>
+            <w:pPr>
+              <w:pStyle w:val="Prrafodelista"/>
+              <w:numPr>
+                <w:ilvl w:val="0"/>
+                <w:numId w:val="4"/>
+              </w:numPr>
+              <w:rPr>
+                <w:lang w:val="en-US"/>
+              </w:rPr>
+            </w:pPr>
+            <w:r>
+              <w:t>Eliminar (</w:t>
+            </w:r>
+            <w:proofErr w:type="spellStart"/>
+            <w:r>
+              <w:rPr>
+                <w:lang w:val="en-US"/>
+              </w:rPr>
+              <w:t>Índice</w:t>
+            </w:r>
+            <w:proofErr w:type="spellEnd"/>
+            <w:r>
+              <w:rPr>
+                <w:lang w:val="en-US"/>
+              </w:rPr>
+              <w:t xml:space="preserve">) </w:t>
+            </w:r>
+            <m:oMath>
+              <m:r>
+                <w:rPr>
+                  <w:rFonts w:ascii="Cambria Math" w:hAnsi="Cambria Math"/>
+                </w:rPr>
+                <m:t>→</m:t>
+              </m:r>
+            </m:oMath>
+            <w:r>
+              <w:rPr>
+                <w:lang w:val="en-US"/>
+              </w:rPr>
+              <w:t xml:space="preserve"> &lt;List&gt;</w:t>
+            </w:r>
+          </w:p>
+          <w:p>
+            <w:pPr>
+              <w:pStyle w:val="Prrafodelista"/>
+              <w:numPr>
+                <w:ilvl w:val="0"/>
+                <w:numId w:val="4"/>
+              </w:numPr>
+              <w:rPr>
+                <w:lang w:val="en-US"/>
+              </w:rPr>
+            </w:pPr>
+            <w:proofErr w:type="spellStart"/>
+            <w:r>
+              <w:rPr>
+                <w:lang w:val="en-US"/>
+              </w:rPr>
+              <w:t>EstáVacía</w:t>
+            </w:r>
+            <w:proofErr w:type="spellEnd"/>
+            <w:r>
+              <w:rPr>
+                <w:lang w:val="en-US"/>
+              </w:rPr>
+              <w:t xml:space="preserve"> </w:t>
+            </w:r>
+            <w:proofErr w:type="gramStart"/>
+            <w:r>
+              <w:rPr>
+                <w:lang w:val="en-US"/>
+              </w:rPr>
+              <w:t>( )</w:t>
+            </w:r>
+            <w:proofErr w:type="gramEnd"/>
+            <w:r>
+              <w:rPr>
+                <w:lang w:val="en-US"/>
+              </w:rPr>
+              <w:t xml:space="preserve"> </w:t>
+            </w:r>
+            <m:oMath>
+              <m:r>
+                <w:rPr>
+                  <w:rFonts w:ascii="Cambria Math" w:hAnsi="Cambria Math"/>
+                </w:rPr>
+                <m:t>→</m:t>
+              </m:r>
+            </m:oMath>
+            <w:r>
+              <w:rPr>
+                <w:lang w:val="en-US"/>
+              </w:rPr>
+              <w:t xml:space="preserve"> &lt;List&gt;</w:t>
+            </w:r>
+          </w:p>
+          <w:p>
+            <w:pPr>
+              <w:ind w:left="360"/>
+            </w:pPr>
+          </w:p>
+        </w:tc>
+      </w:tr>
+    </w:tbl>
+    <w:p/>
+    <w:tbl>
+      <w:tblPr>
+        <w:tblStyle w:val="Tablaconcuadrcula"/>
+        <w:tblW w:w="0" w:type="auto"/>
+        <w:tblLook w:val="04A0" w:firstRow="1" w:lastRow="0" w:firstColumn="1" w:lastColumn="0" w:noHBand="0" w:noVBand="1"/>
+      </w:tblPr>
+      <w:tblGrid>
+        <w:gridCol w:w="8828"/>
+      </w:tblGrid>
+      <w:tr>
+        <w:tc>
+          <w:tcPr>
+            <w:tcW w:w="8828" w:type="dxa"/>
+            <w:shd w:val="clear" w:color="auto" w:fill="D9E2F3" w:themeFill="accent1" w:themeFillTint="33"/>
+          </w:tcPr>
+          <w:p>
+            <w:pPr>
+              <w:rPr>
+                <w:b/>
+              </w:rPr>
+            </w:pPr>
+            <w:proofErr w:type="spellStart"/>
+            <w:r>
+              <w:rPr>
+                <w:b/>
+              </w:rPr>
+              <w:t>crearLista</w:t>
+            </w:r>
+            <w:proofErr w:type="spellEnd"/>
+            <w:r>
+              <w:rPr>
+                <w:b/>
+              </w:rPr>
+              <w:t xml:space="preserve"> </w:t>
+            </w:r>
+            <w:proofErr w:type="gramStart"/>
+            <w:r>
+              <w:rPr>
+                <w:b/>
+              </w:rPr>
+              <w:t>( )</w:t>
+            </w:r>
+            <w:proofErr w:type="gramEnd"/>
+          </w:p>
+        </w:tc>
+      </w:tr>
+      <w:tr>
+        <w:tc>
+          <w:tcPr>
+            <w:tcW w:w="8828" w:type="dxa"/>
+            <w:shd w:val="clear" w:color="auto" w:fill="D9E2F3" w:themeFill="accent1" w:themeFillTint="33"/>
+          </w:tcPr>
+          <w:p>
+            <m:oMathPara>
+              <m:oMath>
+                <m:r>
+                  <w:rPr>
+                    <w:rFonts w:ascii="Cambria Math" w:hAnsi="Cambria Math"/>
+                  </w:rPr>
+                  <m:t xml:space="preserve"> </m:t>
+                </m:r>
+              </m:oMath>
+            </m:oMathPara>
+          </w:p>
+          <w:p>
+            <w:r>
+              <w:t>*Crea una lista sin ningún elemento.</w:t>
+            </w:r>
+          </w:p>
+          <w:p>
+            <w:r>
+              <w:t xml:space="preserve">{pre: </w:t>
+            </w:r>
+            <m:oMath>
+              <m:r>
+                <w:rPr>
+                  <w:rFonts w:ascii="Cambria Math" w:hAnsi="Cambria Math"/>
+                </w:rPr>
+                <m:t xml:space="preserve">| TRUE </m:t>
+              </m:r>
+            </m:oMath>
+            <w:r>
+              <w:t xml:space="preserve"> }</w:t>
+            </w:r>
+          </w:p>
+          <w:p/>
+          <w:p>
+            <w:r>
+              <w:t>{post: Crea una lista vacía}</w:t>
+            </w:r>
+          </w:p>
+        </w:tc>
+      </w:tr>
+    </w:tbl>
+    <w:p/>
+    <w:tbl>
+      <w:tblPr>
+        <w:tblStyle w:val="Tablaconcuadrcula"/>
+        <w:tblW w:w="0" w:type="auto"/>
+        <w:tblLook w:val="04A0" w:firstRow="1" w:lastRow="0" w:firstColumn="1" w:lastColumn="0" w:noHBand="0" w:noVBand="1"/>
+      </w:tblPr>
+      <w:tblGrid>
+        <w:gridCol w:w="8828"/>
+      </w:tblGrid>
+      <w:tr>
+        <w:tc>
+          <w:tcPr>
+            <w:tcW w:w="8828" w:type="dxa"/>
+            <w:shd w:val="clear" w:color="auto" w:fill="D9E2F3" w:themeFill="accent1" w:themeFillTint="33"/>
+          </w:tcPr>
+          <w:p>
+            <w:pPr>
+              <w:rPr>
+                <w:b/>
+              </w:rPr>
+            </w:pPr>
+            <w:r>
+              <w:rPr>
+                <w:b/>
+              </w:rPr>
+              <w:t>agregar</w:t>
+            </w:r>
+            <w:r>
+              <w:rPr>
+                <w:b/>
+              </w:rPr>
+              <w:t xml:space="preserve"> (</w:t>
+            </w:r>
+            <w:r>
+              <w:rPr>
+                <w:b/>
+              </w:rPr>
+              <w:t xml:space="preserve">índice, </w:t>
+            </w:r>
+            <w:proofErr w:type="gramStart"/>
+            <w:r>
+              <w:rPr>
+                <w:b/>
+              </w:rPr>
+              <w:t>ítem</w:t>
+            </w:r>
+            <w:r>
+              <w:rPr>
+                <w:b/>
+              </w:rPr>
+              <w:t xml:space="preserve"> )</w:t>
+            </w:r>
+            <w:proofErr w:type="gramEnd"/>
+          </w:p>
+        </w:tc>
+      </w:tr>
+      <w:tr>
+        <w:tc>
+          <w:tcPr>
+            <w:tcW w:w="8828" w:type="dxa"/>
+            <w:shd w:val="clear" w:color="auto" w:fill="D9E2F3" w:themeFill="accent1" w:themeFillTint="33"/>
+          </w:tcPr>
+          <w:p>
+            <m:oMathPara>
+              <m:oMath>
+                <m:r>
+                  <w:rPr>
+                    <w:rFonts w:ascii="Cambria Math" w:hAnsi="Cambria Math"/>
+                  </w:rPr>
+                  <m:t xml:space="preserve"> </m:t>
+                </m:r>
+              </m:oMath>
+            </m:oMathPara>
+          </w:p>
+          <w:p>
+            <w:r>
+              <w:t>*Agrega el ítem en la posición indicada por el índice.</w:t>
+            </w:r>
+          </w:p>
+          <w:p>
+            <w:r>
+              <w:t xml:space="preserve">{pre: </w:t>
+            </w:r>
+            <m:oMath>
+              <m:r>
+                <w:rPr>
+                  <w:rFonts w:ascii="Cambria Math" w:hAnsi="Cambria Math"/>
+                </w:rPr>
+                <m:t xml:space="preserve">| 1≤indice≤tamaño+1 </m:t>
+              </m:r>
+            </m:oMath>
+            <w:r>
+              <w:t xml:space="preserve"> }</w:t>
+            </w:r>
+          </w:p>
+          <w:p/>
+          <w:p>
+            <w:r>
+              <w:t>{post: Inserta el ítem en la posición de la lista indicada por el índice</w:t>
+            </w:r>
+          </w:p>
+          <w:p>
+            <w:pPr>
+              <w:ind w:left="708"/>
+            </w:pPr>
+            <w:r>
+              <w:t xml:space="preserve">  //Los ítems en la posición índice+1 son movidos una posición a la derecha}</w:t>
+            </w:r>
+          </w:p>
+        </w:tc>
+      </w:tr>
+    </w:tbl>
+    <w:p>
+      <w:pPr>
+        <w:rPr>
+          <w:b/>
+        </w:rPr>
+      </w:pPr>
+    </w:p>
+    <w:tbl>
+      <w:tblPr>
+        <w:tblStyle w:val="Tablaconcuadrcula"/>
+        <w:tblW w:w="0" w:type="auto"/>
+        <w:tblLook w:val="04A0" w:firstRow="1" w:lastRow="0" w:firstColumn="1" w:lastColumn="0" w:noHBand="0" w:noVBand="1"/>
+      </w:tblPr>
+      <w:tblGrid>
+        <w:gridCol w:w="8828"/>
+      </w:tblGrid>
+      <w:tr>
+        <w:tc>
+          <w:tcPr>
+            <w:tcW w:w="8828" w:type="dxa"/>
+            <w:shd w:val="clear" w:color="auto" w:fill="D9E2F3" w:themeFill="accent1" w:themeFillTint="33"/>
+          </w:tcPr>
+          <w:p>
+            <w:pPr>
+              <w:rPr>
+                <w:b/>
+              </w:rPr>
+            </w:pPr>
+            <w:r>
+              <w:rPr>
+                <w:b/>
+              </w:rPr>
+              <w:t>Eliminar (índice)</w:t>
+            </w:r>
+          </w:p>
+        </w:tc>
+      </w:tr>
+      <w:tr>
+        <w:tc>
+          <w:tcPr>
+            <w:tcW w:w="8828" w:type="dxa"/>
+            <w:shd w:val="clear" w:color="auto" w:fill="D9E2F3" w:themeFill="accent1" w:themeFillTint="33"/>
+          </w:tcPr>
+          <w:p>
+            <m:oMathPara>
+              <m:oMath>
+                <m:r>
+                  <w:rPr>
+                    <w:rFonts w:ascii="Cambria Math" w:hAnsi="Cambria Math"/>
+                  </w:rPr>
+                  <m:t xml:space="preserve"> </m:t>
+                </m:r>
+              </m:oMath>
+            </m:oMathPara>
+          </w:p>
+          <w:p>
+            <w:r>
+              <w:t>*Elimina el elemento de la lista que esté en el índice que entra como parámetro.</w:t>
+            </w:r>
+          </w:p>
+          <w:p>
+            <w:r>
+              <w:t xml:space="preserve">{pre: </w:t>
+            </w:r>
+            <m:oMath>
+              <m:r>
+                <w:rPr>
+                  <w:rFonts w:ascii="Cambria Math" w:hAnsi="Cambria Math"/>
+                </w:rPr>
+                <m:t xml:space="preserve">|0≤indice≤tamaño-1 </m:t>
+              </m:r>
+            </m:oMath>
+            <w:r>
+              <w:t xml:space="preserve"> }</w:t>
+            </w:r>
+          </w:p>
+          <w:p/>
+          <w:p>
+            <w:r>
+              <w:t>{post: Determina si la tabla está vacía o no}</w:t>
+            </w:r>
+          </w:p>
+        </w:tc>
+      </w:tr>
+    </w:tbl>
+    <w:p/>
+    <w:tbl>
+      <w:tblPr>
+        <w:tblStyle w:val="Tablaconcuadrcula"/>
+        <w:tblW w:w="0" w:type="auto"/>
+        <w:tblLook w:val="04A0" w:firstRow="1" w:lastRow="0" w:firstColumn="1" w:lastColumn="0" w:noHBand="0" w:noVBand="1"/>
+      </w:tblPr>
+      <w:tblGrid>
+        <w:gridCol w:w="8828"/>
+      </w:tblGrid>
+      <w:tr>
+        <w:tc>
+          <w:tcPr>
+            <w:tcW w:w="8828" w:type="dxa"/>
+            <w:shd w:val="clear" w:color="auto" w:fill="D9E2F3" w:themeFill="accent1" w:themeFillTint="33"/>
+          </w:tcPr>
+          <w:p>
+            <w:pPr>
+              <w:rPr>
+                <w:b/>
+              </w:rPr>
+            </w:pPr>
+            <w:proofErr w:type="spellStart"/>
+            <w:r>
+              <w:rPr>
+                <w:b/>
+              </w:rPr>
+              <w:t>EstáVacío</w:t>
+            </w:r>
+            <w:proofErr w:type="spellEnd"/>
+            <w:r>
+              <w:rPr>
+                <w:b/>
+              </w:rPr>
+              <w:t xml:space="preserve"> </w:t>
+            </w:r>
+            <w:proofErr w:type="gramStart"/>
+            <w:r>
+              <w:rPr>
+                <w:b/>
+              </w:rPr>
+              <w:t>( )</w:t>
+            </w:r>
+            <w:proofErr w:type="gramEnd"/>
+          </w:p>
+        </w:tc>
+      </w:tr>
+      <w:tr>
+        <w:tc>
+          <w:tcPr>
+            <w:tcW w:w="8828" w:type="dxa"/>
+            <w:shd w:val="clear" w:color="auto" w:fill="D9E2F3" w:themeFill="accent1" w:themeFillTint="33"/>
+          </w:tcPr>
+          <w:p>
+            <m:oMathPara>
+              <m:oMath>
+                <m:r>
+                  <w:rPr>
+                    <w:rFonts w:ascii="Cambria Math" w:hAnsi="Cambria Math"/>
+                  </w:rPr>
+                  <m:t xml:space="preserve"> </m:t>
+                </m:r>
+              </m:oMath>
+            </m:oMathPara>
+          </w:p>
+          <w:p>
+            <w:r>
+              <w:t>*Retorna un valor de verdad que indica si la tabla hash está vacía o no.</w:t>
+            </w:r>
+          </w:p>
+          <w:p>
+            <w:r>
+              <w:t xml:space="preserve">{pre: </w:t>
+            </w:r>
+            <m:oMath>
+              <m:r>
+                <w:rPr>
+                  <w:rFonts w:ascii="Cambria Math" w:hAnsi="Cambria Math"/>
+                </w:rPr>
+                <m:t xml:space="preserve">| TRUE </m:t>
+              </m:r>
+            </m:oMath>
+            <w:r>
+              <w:t xml:space="preserve"> }</w:t>
+            </w:r>
+          </w:p>
+          <w:p/>
+          <w:p>
+            <w:r>
+              <w:t>{post: Determina si la lista está vacía o no}</w:t>
+            </w:r>
+          </w:p>
+        </w:tc>
+      </w:tr>
+    </w:tbl>
+    <w:p/>
+    <w:tbl>
+      <w:tblPr>
+        <w:tblStyle w:val="Tablaconcuadrcula"/>
+        <w:tblW w:w="0" w:type="auto"/>
+        <w:tblLook w:val="04A0" w:firstRow="1" w:lastRow="0" w:firstColumn="1" w:lastColumn="0" w:noHBand="0" w:noVBand="1"/>
+      </w:tblPr>
+      <w:tblGrid>
+        <w:gridCol w:w="8828"/>
+      </w:tblGrid>
+      <w:tr>
+        <w:tc>
+          <w:tcPr>
+            <w:tcW w:w="8828" w:type="dxa"/>
+            <w:shd w:val="clear" w:color="auto" w:fill="D9E2F3" w:themeFill="accent1" w:themeFillTint="33"/>
+          </w:tcPr>
+          <w:p>
+            <w:pPr>
+              <w:rPr>
+                <w:b/>
+              </w:rPr>
+            </w:pPr>
+            <w:r>
+              <w:rPr>
+                <w:b/>
+              </w:rPr>
+              <w:t>Obtener (índice)</w:t>
+            </w:r>
+          </w:p>
+        </w:tc>
+      </w:tr>
+      <w:tr>
+        <w:tc>
+          <w:tcPr>
+            <w:tcW w:w="8828" w:type="dxa"/>
+            <w:shd w:val="clear" w:color="auto" w:fill="D9E2F3" w:themeFill="accent1" w:themeFillTint="33"/>
+          </w:tcPr>
+          <w:p>
+            <m:oMathPara>
+              <m:oMath>
+                <m:r>
+                  <w:rPr>
+                    <w:rFonts w:ascii="Cambria Math" w:hAnsi="Cambria Math"/>
+                  </w:rPr>
+                  <m:t xml:space="preserve"> </m:t>
+                </m:r>
+              </m:oMath>
+            </m:oMathPara>
+          </w:p>
+          <w:p>
+            <w:r>
+              <w:t>*Retorna el valor que se encuentra en la posición indicada por el índice.</w:t>
+            </w:r>
+          </w:p>
+          <w:p>
+            <w:r>
+              <w:t xml:space="preserve">{pre: </w:t>
+            </w:r>
+            <m:oMath>
+              <m:r>
+                <w:rPr>
+                  <w:rFonts w:ascii="Cambria Math" w:hAnsi="Cambria Math"/>
+                </w:rPr>
+                <m:t>| 0≤indice≤tamaño-1</m:t>
+              </m:r>
+            </m:oMath>
+            <w:r>
+              <w:t>}</w:t>
+            </w:r>
+          </w:p>
+          <w:p/>
+          <w:p>
+            <w:r>
+              <w:t>{post: Se ha encontrado el elemento en la posición del índice}</w:t>
+            </w:r>
+          </w:p>
+        </w:tc>
+      </w:tr>
+    </w:tbl>
+    <w:p>
+      <w:pPr>
+        <w:rPr>
+          <w:b/>
+        </w:rPr>
+      </w:pPr>
+    </w:p>
+    <w:p>
+      <w:pPr>
+        <w:rPr>
+          <w:b/>
+        </w:rPr>
+      </w:pPr>
+    </w:p>
+    <w:tbl>
+      <w:tblPr>
+        <w:tblStyle w:val="Tablaconcuadrcula"/>
+        <w:tblW w:w="0" w:type="auto"/>
+        <w:tblLook w:val="04A0" w:firstRow="1" w:lastRow="0" w:firstColumn="1" w:lastColumn="0" w:noHBand="0" w:noVBand="1"/>
+      </w:tblPr>
+      <w:tblGrid>
+        <w:gridCol w:w="8828"/>
+      </w:tblGrid>
+      <w:tr>
+        <w:tc>
+          <w:tcPr>
+            <w:tcW w:w="8828" w:type="dxa"/>
+            <w:shd w:val="clear" w:color="auto" w:fill="D9E2F3" w:themeFill="accent1" w:themeFillTint="33"/>
+          </w:tcPr>
+          <w:p>
+            <w:pPr>
+              <w:rPr>
+                <w:b/>
+              </w:rPr>
+            </w:pPr>
+            <w:r>
+              <w:rPr>
+                <w:b/>
+              </w:rPr>
+              <w:t xml:space="preserve">Tamaño </w:t>
+            </w:r>
+            <w:proofErr w:type="gramStart"/>
+            <w:r>
+              <w:rPr>
+                <w:b/>
+              </w:rPr>
+              <w:t>( )</w:t>
+            </w:r>
+            <w:proofErr w:type="gramEnd"/>
+          </w:p>
+        </w:tc>
+      </w:tr>
+      <w:tr>
+        <w:tc>
+          <w:tcPr>
+            <w:tcW w:w="8828" w:type="dxa"/>
+            <w:shd w:val="clear" w:color="auto" w:fill="D9E2F3" w:themeFill="accent1" w:themeFillTint="33"/>
+          </w:tcPr>
+          <w:p>
+            <m:oMathPara>
+              <m:oMath>
+                <m:r>
+                  <w:rPr>
+                    <w:rFonts w:ascii="Cambria Math" w:hAnsi="Cambria Math"/>
+                  </w:rPr>
+                  <m:t xml:space="preserve"> </m:t>
+                </m:r>
+              </m:oMath>
+            </m:oMathPara>
+          </w:p>
+          <w:p>
+            <w:r>
+              <w:t>*Retorna un número entero que indica el tamaño de la lista</w:t>
+            </w:r>
+          </w:p>
+          <w:p>
+            <w:r>
+              <w:t xml:space="preserve">{pre: </w:t>
+            </w:r>
+            <m:oMath>
+              <m:r>
+                <w:rPr>
+                  <w:rFonts w:ascii="Cambria Math" w:hAnsi="Cambria Math"/>
+                </w:rPr>
+                <m:t xml:space="preserve">| TRUE </m:t>
+              </m:r>
+            </m:oMath>
+            <w:r>
+              <w:t xml:space="preserve"> }</w:t>
+            </w:r>
+          </w:p>
+          <w:p/>
+          <w:p>
+            <w:r>
+              <w:t>{post: Determina el tamaño de la lista}</w:t>
+            </w:r>
+          </w:p>
+        </w:tc>
+      </w:tr>
+    </w:tbl>
     <w:p>
       <w:pPr>
         <w:rPr>
@@ -4926,7 +6070,7 @@
 </file>
 
 <file path=customXml/itemProps1.xml><?xml version="1.0" encoding="utf-8"?>
-<ds:datastoreItem xmlns:ds="http://schemas.openxmlformats.org/officeDocument/2006/customXml" ds:itemID="{1506D125-C5AA-4540-B278-C48A0D2B2E2F}">
+<ds:datastoreItem xmlns:ds="http://schemas.openxmlformats.org/officeDocument/2006/customXml" ds:itemID="{410677CB-ABDA-423A-95DA-83A9E5C6BF5A}">
   <ds:schemaRefs>
     <ds:schemaRef ds:uri="http://schemas.openxmlformats.org/officeDocument/2006/bibliography"/>
   </ds:schemaRefs>

</xml_diff>

<commit_message>
All TADS except heaps finished
</commit_message>
<xml_diff>
--- a/Docs/Informe.docx
+++ b/Docs/Informe.docx
@@ -2920,6 +2920,101 @@
       </w:tr>
     </w:tbl>
     <w:p/>
+    <w:tbl>
+      <w:tblPr>
+        <w:tblStyle w:val="Tablaconcuadrcula"/>
+        <w:tblW w:w="0" w:type="auto"/>
+        <w:tblLook w:val="04A0" w:firstRow="1" w:lastRow="0" w:firstColumn="1" w:lastColumn="0" w:noHBand="0" w:noVBand="1"/>
+      </w:tblPr>
+      <w:tblGrid>
+        <w:gridCol w:w="8828"/>
+      </w:tblGrid>
+      <w:tr>
+        <w:tc>
+          <w:tcPr>
+            <w:tcW w:w="8828" w:type="dxa"/>
+            <w:shd w:val="clear" w:color="auto" w:fill="D9E2F3" w:themeFill="accent1" w:themeFillTint="33"/>
+          </w:tcPr>
+          <w:p>
+            <w:pPr>
+              <w:rPr>
+                <w:b/>
+              </w:rPr>
+            </w:pPr>
+            <w:r>
+              <w:rPr>
+                <w:b/>
+              </w:rPr>
+              <w:t>Buscar (U)</w:t>
+            </w:r>
+          </w:p>
+        </w:tc>
+      </w:tr>
+      <w:tr>
+        <w:tc>
+          <w:tcPr>
+            <w:tcW w:w="8828" w:type="dxa"/>
+            <w:shd w:val="clear" w:color="auto" w:fill="D9E2F3" w:themeFill="accent1" w:themeFillTint="33"/>
+          </w:tcPr>
+          <w:p>
+            <m:oMathPara>
+              <m:oMath>
+                <m:r>
+                  <w:rPr>
+                    <w:rFonts w:ascii="Cambria Math" w:hAnsi="Cambria Math"/>
+                  </w:rPr>
+                  <m:t xml:space="preserve"> </m:t>
+                </m:r>
+              </m:oMath>
+            </m:oMathPara>
+          </w:p>
+          <w:p>
+            <w:r>
+              <w:t xml:space="preserve">*Busca el elemento en la posición U (llave) </w:t>
+            </w:r>
+            <w:proofErr w:type="gramStart"/>
+            <w:r>
+              <w:t>de la hash</w:t>
+            </w:r>
+            <w:proofErr w:type="gramEnd"/>
+            <w:r>
+              <w:t xml:space="preserve"> table y lo retorna.</w:t>
+            </w:r>
+          </w:p>
+          <w:p>
+            <w:r>
+              <w:t xml:space="preserve">{pre: </w:t>
+            </w:r>
+            <m:oMath>
+              <m:r>
+                <w:rPr>
+                  <w:rFonts w:ascii="Cambria Math" w:hAnsi="Cambria Math"/>
+                </w:rPr>
+                <m:t xml:space="preserve">| 0≤U≤n </m:t>
+              </m:r>
+            </m:oMath>
+            <w:r>
+              <w:t xml:space="preserve"> }</w:t>
+            </w:r>
+          </w:p>
+          <w:p/>
+          <w:p>
+            <w:r>
+              <w:t xml:space="preserve">{post: </w:t>
+            </w:r>
+            <w:proofErr w:type="spellStart"/>
+            <w:r>
+              <w:t>hashTable</w:t>
+            </w:r>
+            <w:proofErr w:type="spellEnd"/>
+            <w:r>
+              <w:t>. Se agregó un elemento a la tabla en la posición indicada por la función hash}</w:t>
+            </w:r>
+          </w:p>
+        </w:tc>
+      </w:tr>
+    </w:tbl>
+    <w:p/>
     <w:p/>
     <w:tbl>
       <w:tblPr>
@@ -2946,7 +3041,7 @@
               <w:rPr>
                 <w:b/>
               </w:rPr>
-              <w:t>Buscar (U)</w:t>
+              <w:t>Eliminar (U)</w:t>
             </w:r>
           </w:p>
         </w:tc>
@@ -2971,15 +3066,7 @@
           </w:p>
           <w:p>
             <w:r>
-              <w:t xml:space="preserve">*Busca el elemento en la posición U (llave) </w:t>
-            </w:r>
-            <w:proofErr w:type="gramStart"/>
-            <w:r>
-              <w:t>de la hash</w:t>
-            </w:r>
-            <w:proofErr w:type="gramEnd"/>
-            <w:r>
-              <w:t xml:space="preserve"> table y lo retorna.</w:t>
+              <w:t>*Elimina el elemento en la posición U (llave) de la hash table.</w:t>
             </w:r>
           </w:p>
           <w:p>
@@ -3009,7 +3096,7 @@
             </w:r>
             <w:proofErr w:type="spellEnd"/>
             <w:r>
-              <w:t>. Se agregó un elemento a la tabla en la posición indicada por la función hash}</w:t>
+              <w:t>. Se eliminó el elemento de la tabla hash}</w:t>
             </w:r>
           </w:p>
         </w:tc>
@@ -3037,12 +3124,28 @@
                 <w:b/>
               </w:rPr>
             </w:pPr>
-            <w:r>
-              <w:rPr>
-                <w:b/>
-              </w:rPr>
-              <w:t>Eliminar (U)</w:t>
-            </w:r>
+            <w:proofErr w:type="spellStart"/>
+            <w:r>
+              <w:rPr>
+                <w:b/>
+              </w:rPr>
+              <w:t>EstáVacío</w:t>
+            </w:r>
+            <w:proofErr w:type="spellEnd"/>
+            <w:r>
+              <w:rPr>
+                <w:b/>
+              </w:rPr>
+              <w:t xml:space="preserve"> </w:t>
+            </w:r>
+            <w:proofErr w:type="gramStart"/>
+            <w:r>
+              <w:rPr>
+                <w:b/>
+              </w:rPr>
+              <w:t>( )</w:t>
+            </w:r>
+            <w:proofErr w:type="gramEnd"/>
           </w:p>
         </w:tc>
       </w:tr>
@@ -3066,117 +3169,6 @@
           </w:p>
           <w:p>
             <w:r>
-              <w:t xml:space="preserve">*Elimina el elemento en la posición U (llave) </w:t>
-            </w:r>
-            <w:proofErr w:type="gramStart"/>
-            <w:r>
-              <w:t>de la hash</w:t>
-            </w:r>
-            <w:proofErr w:type="gramEnd"/>
-            <w:r>
-              <w:t xml:space="preserve"> table.</w:t>
-            </w:r>
-          </w:p>
-          <w:p>
-            <w:r>
-              <w:t xml:space="preserve">{pre: </w:t>
-            </w:r>
-            <m:oMath>
-              <m:r>
-                <w:rPr>
-                  <w:rFonts w:ascii="Cambria Math" w:hAnsi="Cambria Math"/>
-                </w:rPr>
-                <m:t xml:space="preserve">| 0≤U≤n </m:t>
-              </m:r>
-            </m:oMath>
-            <w:r>
-              <w:t xml:space="preserve"> }</w:t>
-            </w:r>
-          </w:p>
-          <w:p/>
-          <w:p>
-            <w:r>
-              <w:t xml:space="preserve">{post: </w:t>
-            </w:r>
-            <w:proofErr w:type="spellStart"/>
-            <w:r>
-              <w:t>hashTable</w:t>
-            </w:r>
-            <w:proofErr w:type="spellEnd"/>
-            <w:r>
-              <w:t>. Se eliminó el elemento de la tabla hash}</w:t>
-            </w:r>
-          </w:p>
-        </w:tc>
-      </w:tr>
-    </w:tbl>
-    <w:p/>
-    <w:tbl>
-      <w:tblPr>
-        <w:tblStyle w:val="Tablaconcuadrcula"/>
-        <w:tblW w:w="0" w:type="auto"/>
-        <w:tblLook w:val="04A0" w:firstRow="1" w:lastRow="0" w:firstColumn="1" w:lastColumn="0" w:noHBand="0" w:noVBand="1"/>
-      </w:tblPr>
-      <w:tblGrid>
-        <w:gridCol w:w="8828"/>
-      </w:tblGrid>
-      <w:tr>
-        <w:tc>
-          <w:tcPr>
-            <w:tcW w:w="8828" w:type="dxa"/>
-            <w:shd w:val="clear" w:color="auto" w:fill="D9E2F3" w:themeFill="accent1" w:themeFillTint="33"/>
-          </w:tcPr>
-          <w:p>
-            <w:pPr>
-              <w:rPr>
-                <w:b/>
-              </w:rPr>
-            </w:pPr>
-            <w:proofErr w:type="spellStart"/>
-            <w:r>
-              <w:rPr>
-                <w:b/>
-              </w:rPr>
-              <w:t>EstáVacío</w:t>
-            </w:r>
-            <w:proofErr w:type="spellEnd"/>
-            <w:r>
-              <w:rPr>
-                <w:b/>
-              </w:rPr>
-              <w:t xml:space="preserve"> </w:t>
-            </w:r>
-            <w:proofErr w:type="gramStart"/>
-            <w:r>
-              <w:rPr>
-                <w:b/>
-              </w:rPr>
-              <w:t>( )</w:t>
-            </w:r>
-            <w:proofErr w:type="gramEnd"/>
-          </w:p>
-        </w:tc>
-      </w:tr>
-      <w:tr>
-        <w:tc>
-          <w:tcPr>
-            <w:tcW w:w="8828" w:type="dxa"/>
-            <w:shd w:val="clear" w:color="auto" w:fill="D9E2F3" w:themeFill="accent1" w:themeFillTint="33"/>
-          </w:tcPr>
-          <w:p>
-            <m:oMathPara>
-              <m:oMath>
-                <m:r>
-                  <w:rPr>
-                    <w:rFonts w:ascii="Cambria Math" w:hAnsi="Cambria Math"/>
-                  </w:rPr>
-                  <m:t xml:space="preserve"> </m:t>
-                </m:r>
-              </m:oMath>
-            </m:oMathPara>
-          </w:p>
-          <w:p>
-            <w:r>
               <w:t>*Retorna un valor de verdad que indica si la tabla hash está vacía o no.</w:t>
             </w:r>
           </w:p>
@@ -3204,30 +3196,6 @@
           </w:p>
         </w:tc>
       </w:tr>
-    </w:tbl>
-    <w:p>
-      <w:pPr>
-        <w:rPr>
-          <w:b/>
-        </w:rPr>
-      </w:pPr>
-    </w:p>
-    <w:p>
-      <w:pPr>
-        <w:rPr>
-          <w:b/>
-        </w:rPr>
-      </w:pPr>
-    </w:p>
-    <w:tbl>
-      <w:tblPr>
-        <w:tblStyle w:val="Tablaconcuadrcula"/>
-        <w:tblW w:w="0" w:type="auto"/>
-        <w:tblLook w:val="04A0" w:firstRow="1" w:lastRow="0" w:firstColumn="1" w:lastColumn="0" w:noHBand="0" w:noVBand="1"/>
-      </w:tblPr>
-      <w:tblGrid>
-        <w:gridCol w:w="8828"/>
-      </w:tblGrid>
       <w:tr>
         <w:tc>
           <w:tcPr>
@@ -3244,16 +3212,14 @@
               <w:rPr>
                 <w:b/>
               </w:rPr>
-              <w:t xml:space="preserve">TAD </w:t>
-            </w:r>
-            <w:proofErr w:type="spellStart"/>
-            <w:r>
-              <w:rPr>
-                <w:b/>
-              </w:rPr>
-              <w:t>List</w:t>
-            </w:r>
-            <w:proofErr w:type="spellEnd"/>
+              <w:t>TAD List</w:t>
+            </w:r>
+            <w:r>
+              <w:rPr>
+                <w:b/>
+              </w:rPr>
+              <w:t>a</w:t>
+            </w:r>
           </w:p>
         </w:tc>
       </w:tr>
@@ -3936,22 +3902,14 @@
               <w:rPr>
                 <w:b/>
               </w:rPr>
-              <w:t xml:space="preserve">índice, </w:t>
-            </w:r>
-            <w:proofErr w:type="gramStart"/>
-            <w:r>
-              <w:rPr>
-                <w:b/>
-              </w:rPr>
-              <w:t>ítem</w:t>
-            </w:r>
-            <w:r>
-              <w:rPr>
-                <w:b/>
-              </w:rPr>
-              <w:t xml:space="preserve"> )</w:t>
-            </w:r>
-            <w:proofErr w:type="gramEnd"/>
+              <w:t>índice, ítem</w:t>
+            </w:r>
+            <w:r>
+              <w:rPr>
+                <w:b/>
+              </w:rPr>
+              <w:t>)</w:t>
+            </w:r>
           </w:p>
         </w:tc>
       </w:tr>
@@ -4006,91 +3964,6 @@
             </w:pPr>
             <w:r>
               <w:t xml:space="preserve">  //Los ítems en la posición índice+1 son movidos una posición a la derecha}</w:t>
-            </w:r>
-          </w:p>
-        </w:tc>
-      </w:tr>
-    </w:tbl>
-    <w:p>
-      <w:pPr>
-        <w:rPr>
-          <w:b/>
-        </w:rPr>
-      </w:pPr>
-    </w:p>
-    <w:tbl>
-      <w:tblPr>
-        <w:tblStyle w:val="Tablaconcuadrcula"/>
-        <w:tblW w:w="0" w:type="auto"/>
-        <w:tblLook w:val="04A0" w:firstRow="1" w:lastRow="0" w:firstColumn="1" w:lastColumn="0" w:noHBand="0" w:noVBand="1"/>
-      </w:tblPr>
-      <w:tblGrid>
-        <w:gridCol w:w="8828"/>
-      </w:tblGrid>
-      <w:tr>
-        <w:tc>
-          <w:tcPr>
-            <w:tcW w:w="8828" w:type="dxa"/>
-            <w:shd w:val="clear" w:color="auto" w:fill="D9E2F3" w:themeFill="accent1" w:themeFillTint="33"/>
-          </w:tcPr>
-          <w:p>
-            <w:pPr>
-              <w:rPr>
-                <w:b/>
-              </w:rPr>
-            </w:pPr>
-            <w:r>
-              <w:rPr>
-                <w:b/>
-              </w:rPr>
-              <w:t>Eliminar (índice)</w:t>
-            </w:r>
-          </w:p>
-        </w:tc>
-      </w:tr>
-      <w:tr>
-        <w:tc>
-          <w:tcPr>
-            <w:tcW w:w="8828" w:type="dxa"/>
-            <w:shd w:val="clear" w:color="auto" w:fill="D9E2F3" w:themeFill="accent1" w:themeFillTint="33"/>
-          </w:tcPr>
-          <w:p>
-            <m:oMathPara>
-              <m:oMath>
-                <m:r>
-                  <w:rPr>
-                    <w:rFonts w:ascii="Cambria Math" w:hAnsi="Cambria Math"/>
-                  </w:rPr>
-                  <m:t xml:space="preserve"> </m:t>
-                </m:r>
-              </m:oMath>
-            </m:oMathPara>
-          </w:p>
-          <w:p>
-            <w:r>
-              <w:t>*Elimina el elemento de la lista que esté en el índice que entra como parámetro.</w:t>
-            </w:r>
-          </w:p>
-          <w:p>
-            <w:r>
-              <w:t xml:space="preserve">{pre: </w:t>
-            </w:r>
-            <m:oMath>
-              <m:r>
-                <w:rPr>
-                  <w:rFonts w:ascii="Cambria Math" w:hAnsi="Cambria Math"/>
-                </w:rPr>
-                <m:t xml:space="preserve">|0≤indice≤tamaño-1 </m:t>
-              </m:r>
-            </m:oMath>
-            <w:r>
-              <w:t xml:space="preserve"> }</w:t>
-            </w:r>
-          </w:p>
-          <w:p/>
-          <w:p>
-            <w:r>
-              <w:t>{post: Determina si la tabla está vacía o no}</w:t>
             </w:r>
           </w:p>
         </w:tc>
@@ -4118,6 +3991,86 @@
                 <w:b/>
               </w:rPr>
             </w:pPr>
+            <w:r>
+              <w:rPr>
+                <w:b/>
+              </w:rPr>
+              <w:t>Eliminar (índice)</w:t>
+            </w:r>
+          </w:p>
+        </w:tc>
+      </w:tr>
+      <w:tr>
+        <w:tc>
+          <w:tcPr>
+            <w:tcW w:w="8828" w:type="dxa"/>
+            <w:shd w:val="clear" w:color="auto" w:fill="D9E2F3" w:themeFill="accent1" w:themeFillTint="33"/>
+          </w:tcPr>
+          <w:p>
+            <m:oMathPara>
+              <m:oMath>
+                <m:r>
+                  <w:rPr>
+                    <w:rFonts w:ascii="Cambria Math" w:hAnsi="Cambria Math"/>
+                  </w:rPr>
+                  <m:t xml:space="preserve"> </m:t>
+                </m:r>
+              </m:oMath>
+            </m:oMathPara>
+          </w:p>
+          <w:p>
+            <w:r>
+              <w:t>*Elimina el elemento de la lista que esté en el índice que entra como parámetro.</w:t>
+            </w:r>
+          </w:p>
+          <w:p>
+            <w:r>
+              <w:t xml:space="preserve">{pre: </w:t>
+            </w:r>
+            <m:oMath>
+              <m:r>
+                <w:rPr>
+                  <w:rFonts w:ascii="Cambria Math" w:hAnsi="Cambria Math"/>
+                </w:rPr>
+                <m:t xml:space="preserve">|0≤indice≤tamaño-1 </m:t>
+              </m:r>
+            </m:oMath>
+            <w:r>
+              <w:t xml:space="preserve"> }</w:t>
+            </w:r>
+          </w:p>
+          <w:p/>
+          <w:p>
+            <w:r>
+              <w:t>{post: Determina si la tabla está vacía o no}</w:t>
+            </w:r>
+          </w:p>
+        </w:tc>
+      </w:tr>
+    </w:tbl>
+    <w:p/>
+    <w:p/>
+    <w:tbl>
+      <w:tblPr>
+        <w:tblStyle w:val="Tablaconcuadrcula"/>
+        <w:tblW w:w="0" w:type="auto"/>
+        <w:tblLook w:val="04A0" w:firstRow="1" w:lastRow="0" w:firstColumn="1" w:lastColumn="0" w:noHBand="0" w:noVBand="1"/>
+      </w:tblPr>
+      <w:tblGrid>
+        <w:gridCol w:w="8828"/>
+      </w:tblGrid>
+      <w:tr>
+        <w:tc>
+          <w:tcPr>
+            <w:tcW w:w="8828" w:type="dxa"/>
+            <w:shd w:val="clear" w:color="auto" w:fill="D9E2F3" w:themeFill="accent1" w:themeFillTint="33"/>
+          </w:tcPr>
+          <w:p>
+            <w:pPr>
+              <w:rPr>
+                <w:b/>
+              </w:rPr>
+            </w:pPr>
             <w:proofErr w:type="spellStart"/>
             <w:r>
               <w:rPr>
@@ -4130,16 +4083,8 @@
               <w:rPr>
                 <w:b/>
               </w:rPr>
-              <w:t xml:space="preserve"> </w:t>
-            </w:r>
-            <w:proofErr w:type="gramStart"/>
-            <w:r>
-              <w:rPr>
-                <w:b/>
-              </w:rPr>
-              <w:t>( )</w:t>
-            </w:r>
-            <w:proofErr w:type="gramEnd"/>
+              <w:t xml:space="preserve"> ( )</w:t>
+            </w:r>
           </w:p>
         </w:tc>
       </w:tr>
@@ -4269,21 +4214,84 @@
           </w:p>
         </w:tc>
       </w:tr>
+      <w:tr>
+        <w:tc>
+          <w:tcPr>
+            <w:tcW w:w="8828" w:type="dxa"/>
+            <w:shd w:val="clear" w:color="auto" w:fill="D9E2F3" w:themeFill="accent1" w:themeFillTint="33"/>
+          </w:tcPr>
+          <w:p>
+            <w:pPr>
+              <w:rPr>
+                <w:b/>
+              </w:rPr>
+            </w:pPr>
+            <w:r>
+              <w:rPr>
+                <w:b/>
+              </w:rPr>
+              <w:t xml:space="preserve">Tamaño </w:t>
+            </w:r>
+            <w:proofErr w:type="gramStart"/>
+            <w:r>
+              <w:rPr>
+                <w:b/>
+              </w:rPr>
+              <w:t>( )</w:t>
+            </w:r>
+            <w:proofErr w:type="gramEnd"/>
+          </w:p>
+        </w:tc>
+      </w:tr>
+      <w:tr>
+        <w:tc>
+          <w:tcPr>
+            <w:tcW w:w="8828" w:type="dxa"/>
+            <w:shd w:val="clear" w:color="auto" w:fill="D9E2F3" w:themeFill="accent1" w:themeFillTint="33"/>
+          </w:tcPr>
+          <w:p>
+            <m:oMathPara>
+              <m:oMath>
+                <m:r>
+                  <w:rPr>
+                    <w:rFonts w:ascii="Cambria Math" w:hAnsi="Cambria Math"/>
+                  </w:rPr>
+                  <m:t xml:space="preserve"> </m:t>
+                </m:r>
+              </m:oMath>
+            </m:oMathPara>
+          </w:p>
+          <w:p>
+            <w:r>
+              <w:t>*Retorna un número entero que indica el tamaño de la lista</w:t>
+            </w:r>
+          </w:p>
+          <w:p>
+            <w:r>
+              <w:t xml:space="preserve">{pre: </w:t>
+            </w:r>
+            <m:oMath>
+              <m:r>
+                <w:rPr>
+                  <w:rFonts w:ascii="Cambria Math" w:hAnsi="Cambria Math"/>
+                </w:rPr>
+                <m:t xml:space="preserve">| TRUE </m:t>
+              </m:r>
+            </m:oMath>
+            <w:r>
+              <w:t xml:space="preserve"> }</w:t>
+            </w:r>
+          </w:p>
+          <w:p/>
+          <w:p>
+            <w:r>
+              <w:t>{post: Determina el tamaño de la lista}</w:t>
+            </w:r>
+          </w:p>
+        </w:tc>
+      </w:tr>
     </w:tbl>
-    <w:p>
-      <w:pPr>
-        <w:rPr>
-          <w:b/>
-        </w:rPr>
-      </w:pPr>
-    </w:p>
-    <w:p>
-      <w:pPr>
-        <w:rPr>
-          <w:b/>
-        </w:rPr>
-      </w:pPr>
-    </w:p>
+    <w:p/>
     <w:tbl>
       <w:tblPr>
         <w:tblStyle w:val="Tablaconcuadrcula"/>
@@ -4309,7 +4317,592 @@
               <w:rPr>
                 <w:b/>
               </w:rPr>
-              <w:t xml:space="preserve">Tamaño </w:t>
+              <w:t xml:space="preserve">TAD </w:t>
+            </w:r>
+            <w:r>
+              <w:rPr>
+                <w:b/>
+              </w:rPr>
+              <w:t>Cola</w:t>
+            </w:r>
+          </w:p>
+        </w:tc>
+      </w:tr>
+      <w:tr>
+        <w:tc>
+          <w:tcPr>
+            <w:tcW w:w="8828" w:type="dxa"/>
+            <w:shd w:val="clear" w:color="auto" w:fill="D9E2F3" w:themeFill="accent1" w:themeFillTint="33"/>
+          </w:tcPr>
+          <w:p>
+            <m:oMath>
+              <m:sSub>
+                <m:sSubPr>
+                  <m:ctrlPr>
+                    <w:rPr>
+                      <w:rFonts w:ascii="Cambria Math" w:hAnsi="Cambria Math"/>
+                    </w:rPr>
+                  </m:ctrlPr>
+                </m:sSubPr>
+                <m:e>
+                  <m:r>
+                    <w:rPr>
+                      <w:rFonts w:ascii="Cambria Math" w:hAnsi="Cambria Math"/>
+                    </w:rPr>
+                    <m:t>{k</m:t>
+                  </m:r>
+                </m:e>
+                <m:sub>
+                  <m:r>
+                    <w:rPr>
+                      <w:rFonts w:ascii="Cambria Math" w:hAnsi="Cambria Math"/>
+                    </w:rPr>
+                    <m:t>1</m:t>
+                  </m:r>
+                </m:sub>
+              </m:sSub>
+            </m:oMath>
+            <w:r>
+              <w:t xml:space="preserve">, </w:t>
+            </w:r>
+            <m:oMath>
+              <m:sSub>
+                <m:sSubPr>
+                  <m:ctrlPr>
+                    <w:rPr>
+                      <w:rFonts w:ascii="Cambria Math" w:hAnsi="Cambria Math"/>
+                    </w:rPr>
+                  </m:ctrlPr>
+                </m:sSubPr>
+                <m:e>
+                  <m:r>
+                    <w:rPr>
+                      <w:rFonts w:ascii="Cambria Math" w:hAnsi="Cambria Math"/>
+                    </w:rPr>
+                    <m:t>k</m:t>
+                  </m:r>
+                </m:e>
+                <m:sub>
+                  <m:r>
+                    <w:rPr>
+                      <w:rFonts w:ascii="Cambria Math" w:hAnsi="Cambria Math"/>
+                    </w:rPr>
+                    <m:t>2</m:t>
+                  </m:r>
+                </m:sub>
+              </m:sSub>
+            </m:oMath>
+            <w:r>
+              <w:t>,</w:t>
+            </w:r>
+            <m:oMath>
+              <m:r>
+                <m:rPr>
+                  <m:sty m:val="p"/>
+                </m:rPr>
+                <w:rPr>
+                  <w:rFonts w:ascii="Cambria Math" w:hAnsi="Cambria Math"/>
+                </w:rPr>
+                <m:t xml:space="preserve"> </m:t>
+              </m:r>
+              <m:sSub>
+                <m:sSubPr>
+                  <m:ctrlPr>
+                    <w:rPr>
+                      <w:rFonts w:ascii="Cambria Math" w:hAnsi="Cambria Math"/>
+                    </w:rPr>
+                  </m:ctrlPr>
+                </m:sSubPr>
+                <m:e>
+                  <m:r>
+                    <w:rPr>
+                      <w:rFonts w:ascii="Cambria Math" w:hAnsi="Cambria Math"/>
+                    </w:rPr>
+                    <m:t>k</m:t>
+                  </m:r>
+                </m:e>
+                <m:sub>
+                  <m:r>
+                    <w:rPr>
+                      <w:rFonts w:ascii="Cambria Math" w:hAnsi="Cambria Math"/>
+                    </w:rPr>
+                    <m:t>3</m:t>
+                  </m:r>
+                </m:sub>
+              </m:sSub>
+            </m:oMath>
+            <w:r>
+              <w:t>,</w:t>
+            </w:r>
+            <m:oMath>
+              <m:r>
+                <m:rPr>
+                  <m:sty m:val="p"/>
+                </m:rPr>
+                <w:rPr>
+                  <w:rFonts w:ascii="Cambria Math" w:hAnsi="Cambria Math"/>
+                </w:rPr>
+                <m:t xml:space="preserve"> </m:t>
+              </m:r>
+              <m:sSub>
+                <m:sSubPr>
+                  <m:ctrlPr>
+                    <w:rPr>
+                      <w:rFonts w:ascii="Cambria Math" w:hAnsi="Cambria Math"/>
+                    </w:rPr>
+                  </m:ctrlPr>
+                </m:sSubPr>
+                <m:e>
+                  <m:r>
+                    <w:rPr>
+                      <w:rFonts w:ascii="Cambria Math" w:hAnsi="Cambria Math"/>
+                    </w:rPr>
+                    <m:t>k</m:t>
+                  </m:r>
+                </m:e>
+                <m:sub>
+                  <m:r>
+                    <w:rPr>
+                      <w:rFonts w:ascii="Cambria Math" w:hAnsi="Cambria Math"/>
+                    </w:rPr>
+                    <m:t>4,</m:t>
+                  </m:r>
+                </m:sub>
+              </m:sSub>
+              <m:r>
+                <w:rPr>
+                  <w:rFonts w:ascii="Cambria Math" w:hAnsi="Cambria Math"/>
+                </w:rPr>
+                <m:t xml:space="preserve">  </m:t>
+              </m:r>
+            </m:oMath>
+            <w:r>
+              <w:t>…   ,</w:t>
+            </w:r>
+            <m:oMath>
+              <m:r>
+                <m:rPr>
+                  <m:sty m:val="p"/>
+                </m:rPr>
+                <w:rPr>
+                  <w:rFonts w:ascii="Cambria Math" w:hAnsi="Cambria Math"/>
+                </w:rPr>
+                <m:t xml:space="preserve"> </m:t>
+              </m:r>
+              <m:sSub>
+                <m:sSubPr>
+                  <m:ctrlPr>
+                    <w:rPr>
+                      <w:rFonts w:ascii="Cambria Math" w:hAnsi="Cambria Math"/>
+                    </w:rPr>
+                  </m:ctrlPr>
+                </m:sSubPr>
+                <m:e>
+                  <m:r>
+                    <w:rPr>
+                      <w:rFonts w:ascii="Cambria Math" w:hAnsi="Cambria Math"/>
+                    </w:rPr>
+                    <m:t>k</m:t>
+                  </m:r>
+                </m:e>
+                <m:sub>
+                  <m:r>
+                    <w:rPr>
+                      <w:rFonts w:ascii="Cambria Math" w:hAnsi="Cambria Math"/>
+                    </w:rPr>
+                    <m:t>n</m:t>
+                  </m:r>
+                </m:sub>
+              </m:sSub>
+              <m:r>
+                <w:rPr>
+                  <w:rFonts w:ascii="Cambria Math" w:hAnsi="Cambria Math"/>
+                </w:rPr>
+                <m:t>}</m:t>
+              </m:r>
+            </m:oMath>
+          </w:p>
+        </w:tc>
+      </w:tr>
+      <w:tr>
+        <w:tc>
+          <w:tcPr>
+            <w:tcW w:w="8828" w:type="dxa"/>
+            <w:shd w:val="clear" w:color="auto" w:fill="D9E2F3" w:themeFill="accent1" w:themeFillTint="33"/>
+          </w:tcPr>
+          <w:p>
+            <m:oMath>
+              <m:r>
+                <w:rPr>
+                  <w:rFonts w:ascii="Cambria Math" w:hAnsi="Cambria Math"/>
+                </w:rPr>
+                <m:t xml:space="preserve"> </m:t>
+              </m:r>
+              <m:d>
+                <m:dPr>
+                  <m:begChr m:val="{"/>
+                  <m:endChr m:val="|"/>
+                  <m:ctrlPr>
+                    <w:rPr>
+                      <w:rFonts w:ascii="Cambria Math" w:hAnsi="Cambria Math"/>
+                      <w:i/>
+                    </w:rPr>
+                  </m:ctrlPr>
+                </m:dPr>
+                <m:e>
+                  <m:r>
+                    <w:rPr>
+                      <w:rFonts w:ascii="Cambria Math" w:hAnsi="Cambria Math"/>
+                    </w:rPr>
+                    <m:t>inv: ∀</m:t>
+                  </m:r>
+                  <m:sSub>
+                    <m:sSubPr>
+                      <m:ctrlPr>
+                        <w:rPr>
+                          <w:rFonts w:ascii="Cambria Math" w:hAnsi="Cambria Math"/>
+                          <w:i/>
+                        </w:rPr>
+                      </m:ctrlPr>
+                    </m:sSubPr>
+                    <m:e>
+                      <m:r>
+                        <w:rPr>
+                          <w:rFonts w:ascii="Cambria Math" w:hAnsi="Cambria Math"/>
+                        </w:rPr>
+                        <m:t>k</m:t>
+                      </m:r>
+                    </m:e>
+                    <m:sub>
+                      <m:r>
+                        <w:rPr>
+                          <w:rFonts w:ascii="Cambria Math" w:hAnsi="Cambria Math"/>
+                        </w:rPr>
+                        <m:t>i</m:t>
+                      </m:r>
+                    </m:sub>
+                  </m:sSub>
+                  <m:r>
+                    <w:rPr>
+                      <w:rFonts w:ascii="Cambria Math" w:hAnsi="Cambria Math"/>
+                    </w:rPr>
+                    <m:t xml:space="preserve">.  </m:t>
+                  </m:r>
+                  <m:sSub>
+                    <m:sSubPr>
+                      <m:ctrlPr>
+                        <w:rPr>
+                          <w:rFonts w:ascii="Cambria Math" w:hAnsi="Cambria Math"/>
+                          <w:i/>
+                        </w:rPr>
+                      </m:ctrlPr>
+                    </m:sSubPr>
+                    <m:e>
+                      <m:r>
+                        <w:rPr>
+                          <w:rFonts w:ascii="Cambria Math" w:hAnsi="Cambria Math"/>
+                        </w:rPr>
+                        <m:t>k</m:t>
+                      </m:r>
+                    </m:e>
+                    <m:sub>
+                      <m:r>
+                        <w:rPr>
+                          <w:rFonts w:ascii="Cambria Math" w:hAnsi="Cambria Math"/>
+                        </w:rPr>
+                        <m:t>i</m:t>
+                      </m:r>
+                    </m:sub>
+                  </m:sSub>
+                  <m:r>
+                    <w:rPr>
+                      <w:rFonts w:ascii="Cambria Math" w:hAnsi="Cambria Math"/>
+                    </w:rPr>
+                    <m:t xml:space="preserve">∈X </m:t>
+                  </m:r>
+                </m:e>
+              </m:d>
+              <m:r>
+                <w:rPr>
+                  <w:rFonts w:ascii="Cambria Math" w:hAnsi="Cambria Math"/>
+                </w:rPr>
+                <m:t xml:space="preserve"> 0≤i≤n }</m:t>
+              </m:r>
+            </m:oMath>
+            <w:r>
+              <w:t xml:space="preserve">   Dónde X es un tipo de dato no primitivo</w:t>
+            </w:r>
+          </w:p>
+        </w:tc>
+      </w:tr>
+      <w:tr>
+        <w:tc>
+          <w:tcPr>
+            <w:tcW w:w="8828" w:type="dxa"/>
+            <w:shd w:val="clear" w:color="auto" w:fill="D9E2F3" w:themeFill="accent1" w:themeFillTint="33"/>
+          </w:tcPr>
+          <w:p>
+            <w:pPr>
+              <w:pStyle w:val="Prrafodelista"/>
+              <w:numPr>
+                <w:ilvl w:val="0"/>
+                <w:numId w:val="4"/>
+              </w:numPr>
+              <w:rPr>
+                <w:lang w:val="en-US"/>
+              </w:rPr>
+            </w:pPr>
+            <w:proofErr w:type="spellStart"/>
+            <w:r>
+              <w:rPr>
+                <w:lang w:val="en-US"/>
+              </w:rPr>
+              <w:t>Crear</w:t>
+            </w:r>
+            <w:r>
+              <w:rPr>
+                <w:lang w:val="en-US"/>
+              </w:rPr>
+              <w:t>Cola</w:t>
+            </w:r>
+            <w:proofErr w:type="spellEnd"/>
+            <w:r>
+              <w:rPr>
+                <w:lang w:val="en-US"/>
+              </w:rPr>
+              <w:t xml:space="preserve"> </w:t>
+            </w:r>
+            <w:proofErr w:type="gramStart"/>
+            <w:r>
+              <w:rPr>
+                <w:lang w:val="en-US"/>
+              </w:rPr>
+              <w:t>( )</w:t>
+            </w:r>
+            <w:proofErr w:type="gramEnd"/>
+            <w:r>
+              <w:rPr>
+                <w:lang w:val="en-US"/>
+              </w:rPr>
+              <w:t xml:space="preserve"> </w:t>
+            </w:r>
+            <m:oMath>
+              <m:r>
+                <w:rPr>
+                  <w:rFonts w:ascii="Cambria Math" w:hAnsi="Cambria Math"/>
+                </w:rPr>
+                <m:t>→</m:t>
+              </m:r>
+            </m:oMath>
+            <w:r>
+              <w:rPr>
+                <w:lang w:val="en-US"/>
+              </w:rPr>
+              <w:t xml:space="preserve"> &lt;</w:t>
+            </w:r>
+            <w:r>
+              <w:rPr>
+                <w:lang w:val="en-US"/>
+              </w:rPr>
+              <w:t>Cola</w:t>
+            </w:r>
+            <w:r>
+              <w:rPr>
+                <w:lang w:val="en-US"/>
+              </w:rPr>
+              <w:t>&gt;</w:t>
+            </w:r>
+          </w:p>
+          <w:p>
+            <w:pPr>
+              <w:pStyle w:val="Prrafodelista"/>
+              <w:numPr>
+                <w:ilvl w:val="0"/>
+                <w:numId w:val="4"/>
+              </w:numPr>
+            </w:pPr>
+            <w:r>
+              <w:t>encolar (Ítem)</w:t>
+            </w:r>
+            <w:r>
+              <w:t xml:space="preserve"> </w:t>
+            </w:r>
+            <m:oMath>
+              <m:r>
+                <w:rPr>
+                  <w:rFonts w:ascii="Cambria Math" w:hAnsi="Cambria Math"/>
+                </w:rPr>
+                <m:t>→</m:t>
+              </m:r>
+            </m:oMath>
+            <w:r>
+              <w:rPr>
+                <w:rFonts w:ascii="Calibri" w:hAnsi="Calibri" w:cs="Calibri"/>
+              </w:rPr>
+              <w:t xml:space="preserve"> </w:t>
+            </w:r>
+            <w:r>
+              <w:t>&lt;</w:t>
+            </w:r>
+            <w:r>
+              <w:rPr>
+                <w:rFonts w:cstheme="minorHAnsi"/>
+              </w:rPr>
+              <w:t>͢</w:t>
+            </w:r>
+            <w:r>
+              <w:rPr>
+                <w:lang w:val="en-US"/>
+              </w:rPr>
+              <w:t xml:space="preserve"> Cola</w:t>
+            </w:r>
+            <w:r>
+              <w:t xml:space="preserve"> &gt;</w:t>
+            </w:r>
+          </w:p>
+          <w:p>
+            <w:pPr>
+              <w:pStyle w:val="Prrafodelista"/>
+              <w:numPr>
+                <w:ilvl w:val="0"/>
+                <w:numId w:val="4"/>
+              </w:numPr>
+              <w:rPr>
+                <w:lang w:val="en-US"/>
+              </w:rPr>
+            </w:pPr>
+            <w:r>
+              <w:t xml:space="preserve">desencolar </w:t>
+            </w:r>
+            <w:proofErr w:type="gramStart"/>
+            <w:r>
+              <w:t xml:space="preserve">( </w:t>
+            </w:r>
+            <w:r>
+              <w:rPr>
+                <w:lang w:val="en-US"/>
+              </w:rPr>
+              <w:t>)</w:t>
+            </w:r>
+            <w:proofErr w:type="gramEnd"/>
+            <w:r>
+              <w:rPr>
+                <w:lang w:val="en-US"/>
+              </w:rPr>
+              <w:t xml:space="preserve"> </w:t>
+            </w:r>
+            <m:oMath>
+              <m:r>
+                <w:rPr>
+                  <w:rFonts w:ascii="Cambria Math" w:hAnsi="Cambria Math"/>
+                </w:rPr>
+                <m:t>→</m:t>
+              </m:r>
+            </m:oMath>
+            <w:r>
+              <w:rPr>
+                <w:lang w:val="en-US"/>
+              </w:rPr>
+              <w:t xml:space="preserve"> &lt; Cola &gt;</w:t>
+            </w:r>
+          </w:p>
+          <w:p>
+            <w:pPr>
+              <w:pStyle w:val="Prrafodelista"/>
+              <w:numPr>
+                <w:ilvl w:val="0"/>
+                <w:numId w:val="4"/>
+              </w:numPr>
+              <w:rPr>
+                <w:lang w:val="en-US"/>
+              </w:rPr>
+            </w:pPr>
+            <w:proofErr w:type="spellStart"/>
+            <w:r>
+              <w:rPr>
+                <w:lang w:val="en-US"/>
+              </w:rPr>
+              <w:t>EstáVacía</w:t>
+            </w:r>
+            <w:proofErr w:type="spellEnd"/>
+            <w:r>
+              <w:rPr>
+                <w:lang w:val="en-US"/>
+              </w:rPr>
+              <w:t xml:space="preserve"> </w:t>
+            </w:r>
+            <w:proofErr w:type="gramStart"/>
+            <w:r>
+              <w:rPr>
+                <w:lang w:val="en-US"/>
+              </w:rPr>
+              <w:t>( )</w:t>
+            </w:r>
+            <w:proofErr w:type="gramEnd"/>
+            <w:r>
+              <w:rPr>
+                <w:lang w:val="en-US"/>
+              </w:rPr>
+              <w:t xml:space="preserve"> </w:t>
+            </w:r>
+            <m:oMath>
+              <m:r>
+                <w:rPr>
+                  <w:rFonts w:ascii="Cambria Math" w:hAnsi="Cambria Math"/>
+                </w:rPr>
+                <m:t>→</m:t>
+              </m:r>
+            </m:oMath>
+            <w:r>
+              <w:rPr>
+                <w:lang w:val="en-US"/>
+              </w:rPr>
+              <w:t xml:space="preserve"> &lt; Cola &gt;</w:t>
+            </w:r>
+          </w:p>
+          <w:p>
+            <w:pPr>
+              <w:ind w:left="360"/>
+            </w:pPr>
+          </w:p>
+        </w:tc>
+      </w:tr>
+    </w:tbl>
+    <w:p/>
+    <w:tbl>
+      <w:tblPr>
+        <w:tblStyle w:val="Tablaconcuadrcula"/>
+        <w:tblW w:w="0" w:type="auto"/>
+        <w:tblLook w:val="04A0" w:firstRow="1" w:lastRow="0" w:firstColumn="1" w:lastColumn="0" w:noHBand="0" w:noVBand="1"/>
+      </w:tblPr>
+      <w:tblGrid>
+        <w:gridCol w:w="8828"/>
+      </w:tblGrid>
+      <w:tr>
+        <w:tc>
+          <w:tcPr>
+            <w:tcW w:w="8828" w:type="dxa"/>
+            <w:shd w:val="clear" w:color="auto" w:fill="D9E2F3" w:themeFill="accent1" w:themeFillTint="33"/>
+          </w:tcPr>
+          <w:p>
+            <w:pPr>
+              <w:rPr>
+                <w:b/>
+              </w:rPr>
+            </w:pPr>
+            <w:proofErr w:type="spellStart"/>
+            <w:r>
+              <w:rPr>
+                <w:b/>
+              </w:rPr>
+              <w:t>crearCola</w:t>
+            </w:r>
+            <w:proofErr w:type="spellEnd"/>
+            <w:r>
+              <w:rPr>
+                <w:b/>
+              </w:rPr>
+              <w:t xml:space="preserve"> </w:t>
             </w:r>
             <w:proofErr w:type="gramStart"/>
             <w:r>
@@ -4342,7 +4935,7 @@
           </w:p>
           <w:p>
             <w:r>
-              <w:t>*Retorna un número entero que indica el tamaño de la lista</w:t>
+              <w:t>*Crea una cola sin ningún elemento.</w:t>
             </w:r>
           </w:p>
           <w:p>
@@ -4364,75 +4957,1276 @@
           <w:p/>
           <w:p>
             <w:r>
-              <w:t>{post: Determina el tamaño de la lista}</w:t>
+              <w:t>{post: Crea una cola vacía}</w:t>
             </w:r>
           </w:p>
         </w:tc>
       </w:tr>
     </w:tbl>
-    <w:p>
-      <w:pPr>
-        <w:rPr>
-          <w:b/>
-        </w:rPr>
-      </w:pPr>
-    </w:p>
-    <w:p>
-      <w:pPr>
-        <w:rPr>
-          <w:b/>
-        </w:rPr>
-      </w:pPr>
-    </w:p>
-    <w:p>
-      <w:pPr>
-        <w:rPr>
-          <w:b/>
-        </w:rPr>
-      </w:pPr>
-    </w:p>
-    <w:p>
-      <w:pPr>
-        <w:rPr>
-          <w:b/>
-        </w:rPr>
-      </w:pPr>
-    </w:p>
-    <w:p>
-      <w:pPr>
-        <w:rPr>
-          <w:b/>
-        </w:rPr>
-      </w:pPr>
-    </w:p>
-    <w:p>
-      <w:pPr>
-        <w:rPr>
-          <w:b/>
-        </w:rPr>
-      </w:pPr>
-    </w:p>
-    <w:p>
-      <w:pPr>
-        <w:rPr>
-          <w:b/>
-        </w:rPr>
-      </w:pPr>
-    </w:p>
-    <w:p>
-      <w:pPr>
-        <w:rPr>
-          <w:b/>
-        </w:rPr>
-      </w:pPr>
-    </w:p>
-    <w:p>
-      <w:pPr>
-        <w:rPr>
-          <w:b/>
-        </w:rPr>
-      </w:pPr>
-    </w:p>
+    <w:p/>
+    <w:tbl>
+      <w:tblPr>
+        <w:tblStyle w:val="Tablaconcuadrcula"/>
+        <w:tblW w:w="0" w:type="auto"/>
+        <w:tblLook w:val="04A0" w:firstRow="1" w:lastRow="0" w:firstColumn="1" w:lastColumn="0" w:noHBand="0" w:noVBand="1"/>
+      </w:tblPr>
+      <w:tblGrid>
+        <w:gridCol w:w="8828"/>
+      </w:tblGrid>
+      <w:tr>
+        <w:tc>
+          <w:tcPr>
+            <w:tcW w:w="8828" w:type="dxa"/>
+            <w:shd w:val="clear" w:color="auto" w:fill="D9E2F3" w:themeFill="accent1" w:themeFillTint="33"/>
+          </w:tcPr>
+          <w:p>
+            <w:pPr>
+              <w:rPr>
+                <w:b/>
+              </w:rPr>
+            </w:pPr>
+            <w:r>
+              <w:rPr>
+                <w:b/>
+              </w:rPr>
+              <w:t>encolar</w:t>
+            </w:r>
+            <w:r>
+              <w:rPr>
+                <w:b/>
+              </w:rPr>
+              <w:t xml:space="preserve"> (</w:t>
+            </w:r>
+            <w:r>
+              <w:rPr>
+                <w:b/>
+              </w:rPr>
+              <w:t>ítem</w:t>
+            </w:r>
+            <w:r>
+              <w:rPr>
+                <w:b/>
+              </w:rPr>
+              <w:t>)</w:t>
+            </w:r>
+          </w:p>
+        </w:tc>
+      </w:tr>
+      <w:tr>
+        <w:tc>
+          <w:tcPr>
+            <w:tcW w:w="8828" w:type="dxa"/>
+            <w:shd w:val="clear" w:color="auto" w:fill="D9E2F3" w:themeFill="accent1" w:themeFillTint="33"/>
+          </w:tcPr>
+          <w:p>
+            <m:oMathPara>
+              <m:oMath>
+                <m:r>
+                  <w:rPr>
+                    <w:rFonts w:ascii="Cambria Math" w:hAnsi="Cambria Math"/>
+                  </w:rPr>
+                  <m:t xml:space="preserve"> </m:t>
+                </m:r>
+              </m:oMath>
+            </m:oMathPara>
+          </w:p>
+          <w:p>
+            <w:r>
+              <w:t>*Agrega el ítem al final de la cola.</w:t>
+            </w:r>
+          </w:p>
+          <w:p>
+            <w:r>
+              <w:t xml:space="preserve">{pre: </w:t>
+            </w:r>
+            <m:oMath>
+              <m:r>
+                <w:rPr>
+                  <w:rFonts w:ascii="Cambria Math" w:hAnsi="Cambria Math"/>
+                </w:rPr>
+                <m:t xml:space="preserve">| la cola existe </m:t>
+              </m:r>
+            </m:oMath>
+            <w:r>
+              <w:t>}</w:t>
+            </w:r>
+          </w:p>
+          <w:p/>
+          <w:p>
+            <w:r>
+              <w:t>{post: Se ha agregado el ítem al final de la cola.}</w:t>
+            </w:r>
+          </w:p>
+        </w:tc>
+      </w:tr>
+    </w:tbl>
+    <w:p/>
+    <w:p/>
+    <w:p/>
+    <w:tbl>
+      <w:tblPr>
+        <w:tblStyle w:val="Tablaconcuadrcula"/>
+        <w:tblW w:w="0" w:type="auto"/>
+        <w:tblLook w:val="04A0" w:firstRow="1" w:lastRow="0" w:firstColumn="1" w:lastColumn="0" w:noHBand="0" w:noVBand="1"/>
+      </w:tblPr>
+      <w:tblGrid>
+        <w:gridCol w:w="8828"/>
+      </w:tblGrid>
+      <w:tr>
+        <w:tc>
+          <w:tcPr>
+            <w:tcW w:w="8828" w:type="dxa"/>
+            <w:shd w:val="clear" w:color="auto" w:fill="D9E2F3" w:themeFill="accent1" w:themeFillTint="33"/>
+          </w:tcPr>
+          <w:p>
+            <w:pPr>
+              <w:rPr>
+                <w:b/>
+              </w:rPr>
+            </w:pPr>
+            <w:r>
+              <w:rPr>
+                <w:b/>
+              </w:rPr>
+              <w:t>desencolar</w:t>
+            </w:r>
+            <w:r>
+              <w:rPr>
+                <w:b/>
+              </w:rPr>
+              <w:t xml:space="preserve"> ()</w:t>
+            </w:r>
+          </w:p>
+        </w:tc>
+      </w:tr>
+      <w:tr>
+        <w:tc>
+          <w:tcPr>
+            <w:tcW w:w="8828" w:type="dxa"/>
+            <w:shd w:val="clear" w:color="auto" w:fill="D9E2F3" w:themeFill="accent1" w:themeFillTint="33"/>
+          </w:tcPr>
+          <w:p>
+            <m:oMathPara>
+              <m:oMath>
+                <m:r>
+                  <w:rPr>
+                    <w:rFonts w:ascii="Cambria Math" w:hAnsi="Cambria Math"/>
+                  </w:rPr>
+                  <m:t xml:space="preserve"> </m:t>
+                </m:r>
+              </m:oMath>
+            </m:oMathPara>
+          </w:p>
+          <w:p>
+            <w:r>
+              <w:t>*Elimina el elemento que está en el frente de la cola y lo retorna.</w:t>
+            </w:r>
+          </w:p>
+          <w:p>
+            <w:r>
+              <w:t xml:space="preserve">{pre: </w:t>
+            </w:r>
+            <m:oMath>
+              <m:r>
+                <w:rPr>
+                  <w:rFonts w:ascii="Cambria Math" w:hAnsi="Cambria Math"/>
+                </w:rPr>
+                <m:t xml:space="preserve">|La cola no está vacía </m:t>
+              </m:r>
+            </m:oMath>
+            <w:r>
+              <w:t xml:space="preserve"> }</w:t>
+            </w:r>
+          </w:p>
+          <w:p/>
+          <w:p>
+            <w:r>
+              <w:t>{post: Se ha eliminado el último elemento de la cola}</w:t>
+            </w:r>
+          </w:p>
+        </w:tc>
+      </w:tr>
+    </w:tbl>
+    <w:p/>
+    <w:tbl>
+      <w:tblPr>
+        <w:tblStyle w:val="Tablaconcuadrcula"/>
+        <w:tblW w:w="0" w:type="auto"/>
+        <w:tblLook w:val="04A0" w:firstRow="1" w:lastRow="0" w:firstColumn="1" w:lastColumn="0" w:noHBand="0" w:noVBand="1"/>
+      </w:tblPr>
+      <w:tblGrid>
+        <w:gridCol w:w="8828"/>
+      </w:tblGrid>
+      <w:tr>
+        <w:tc>
+          <w:tcPr>
+            <w:tcW w:w="8828" w:type="dxa"/>
+            <w:shd w:val="clear" w:color="auto" w:fill="D9E2F3" w:themeFill="accent1" w:themeFillTint="33"/>
+          </w:tcPr>
+          <w:p>
+            <w:pPr>
+              <w:rPr>
+                <w:b/>
+              </w:rPr>
+            </w:pPr>
+            <w:proofErr w:type="spellStart"/>
+            <w:r>
+              <w:rPr>
+                <w:b/>
+              </w:rPr>
+              <w:t>EstáVacío</w:t>
+            </w:r>
+            <w:proofErr w:type="spellEnd"/>
+            <w:r>
+              <w:rPr>
+                <w:b/>
+              </w:rPr>
+              <w:t xml:space="preserve"> </w:t>
+            </w:r>
+            <w:proofErr w:type="gramStart"/>
+            <w:r>
+              <w:rPr>
+                <w:b/>
+              </w:rPr>
+              <w:t>( )</w:t>
+            </w:r>
+            <w:proofErr w:type="gramEnd"/>
+          </w:p>
+        </w:tc>
+      </w:tr>
+      <w:tr>
+        <w:tc>
+          <w:tcPr>
+            <w:tcW w:w="8828" w:type="dxa"/>
+            <w:shd w:val="clear" w:color="auto" w:fill="D9E2F3" w:themeFill="accent1" w:themeFillTint="33"/>
+          </w:tcPr>
+          <w:p>
+            <m:oMathPara>
+              <m:oMath>
+                <m:r>
+                  <w:rPr>
+                    <w:rFonts w:ascii="Cambria Math" w:hAnsi="Cambria Math"/>
+                  </w:rPr>
+                  <m:t xml:space="preserve"> </m:t>
+                </m:r>
+              </m:oMath>
+            </m:oMathPara>
+          </w:p>
+          <w:p>
+            <w:r>
+              <w:t>*Retorna un valor de verdad que indica si cola está vacía o no.</w:t>
+            </w:r>
+          </w:p>
+          <w:p>
+            <w:r>
+              <w:t xml:space="preserve">{pre: </w:t>
+            </w:r>
+            <m:oMath>
+              <m:r>
+                <w:rPr>
+                  <w:rFonts w:ascii="Cambria Math" w:hAnsi="Cambria Math"/>
+                </w:rPr>
+                <m:t xml:space="preserve">| La cola existe </m:t>
+              </m:r>
+            </m:oMath>
+            <w:r>
+              <w:t xml:space="preserve"> }</w:t>
+            </w:r>
+          </w:p>
+          <w:p/>
+          <w:p>
+            <w:r>
+              <w:t>{post: Determina si la lista está vacía o no}</w:t>
+            </w:r>
+          </w:p>
+        </w:tc>
+      </w:tr>
+    </w:tbl>
+    <w:p/>
+    <w:tbl>
+      <w:tblPr>
+        <w:tblStyle w:val="Tablaconcuadrcula"/>
+        <w:tblW w:w="0" w:type="auto"/>
+        <w:tblLook w:val="04A0" w:firstRow="1" w:lastRow="0" w:firstColumn="1" w:lastColumn="0" w:noHBand="0" w:noVBand="1"/>
+      </w:tblPr>
+      <w:tblGrid>
+        <w:gridCol w:w="8828"/>
+      </w:tblGrid>
+      <w:tr>
+        <w:tc>
+          <w:tcPr>
+            <w:tcW w:w="8828" w:type="dxa"/>
+            <w:shd w:val="clear" w:color="auto" w:fill="D9E2F3" w:themeFill="accent1" w:themeFillTint="33"/>
+          </w:tcPr>
+          <w:p>
+            <w:pPr>
+              <w:rPr>
+                <w:b/>
+              </w:rPr>
+            </w:pPr>
+            <w:r>
+              <w:rPr>
+                <w:b/>
+              </w:rPr>
+              <w:t xml:space="preserve">TAD </w:t>
+            </w:r>
+            <w:r>
+              <w:rPr>
+                <w:b/>
+              </w:rPr>
+              <w:t>Pila</w:t>
+            </w:r>
+          </w:p>
+        </w:tc>
+      </w:tr>
+      <w:tr>
+        <w:tc>
+          <w:tcPr>
+            <w:tcW w:w="8828" w:type="dxa"/>
+            <w:shd w:val="clear" w:color="auto" w:fill="D9E2F3" w:themeFill="accent1" w:themeFillTint="33"/>
+          </w:tcPr>
+          <w:p>
+            <m:oMath>
+              <m:sSub>
+                <m:sSubPr>
+                  <m:ctrlPr>
+                    <w:rPr>
+                      <w:rFonts w:ascii="Cambria Math" w:hAnsi="Cambria Math"/>
+                    </w:rPr>
+                  </m:ctrlPr>
+                </m:sSubPr>
+                <m:e>
+                  <m:r>
+                    <w:rPr>
+                      <w:rFonts w:ascii="Cambria Math" w:hAnsi="Cambria Math"/>
+                    </w:rPr>
+                    <m:t>{k</m:t>
+                  </m:r>
+                </m:e>
+                <m:sub>
+                  <m:r>
+                    <w:rPr>
+                      <w:rFonts w:ascii="Cambria Math" w:hAnsi="Cambria Math"/>
+                    </w:rPr>
+                    <m:t>1</m:t>
+                  </m:r>
+                </m:sub>
+              </m:sSub>
+            </m:oMath>
+            <w:r>
+              <w:t xml:space="preserve">, </w:t>
+            </w:r>
+            <m:oMath>
+              <m:sSub>
+                <m:sSubPr>
+                  <m:ctrlPr>
+                    <w:rPr>
+                      <w:rFonts w:ascii="Cambria Math" w:hAnsi="Cambria Math"/>
+                    </w:rPr>
+                  </m:ctrlPr>
+                </m:sSubPr>
+                <m:e>
+                  <m:r>
+                    <w:rPr>
+                      <w:rFonts w:ascii="Cambria Math" w:hAnsi="Cambria Math"/>
+                    </w:rPr>
+                    <m:t>k</m:t>
+                  </m:r>
+                </m:e>
+                <m:sub>
+                  <m:r>
+                    <w:rPr>
+                      <w:rFonts w:ascii="Cambria Math" w:hAnsi="Cambria Math"/>
+                    </w:rPr>
+                    <m:t>2</m:t>
+                  </m:r>
+                </m:sub>
+              </m:sSub>
+            </m:oMath>
+            <w:r>
+              <w:t>,</w:t>
+            </w:r>
+            <m:oMath>
+              <m:r>
+                <m:rPr>
+                  <m:sty m:val="p"/>
+                </m:rPr>
+                <w:rPr>
+                  <w:rFonts w:ascii="Cambria Math" w:hAnsi="Cambria Math"/>
+                </w:rPr>
+                <m:t xml:space="preserve"> </m:t>
+              </m:r>
+              <m:sSub>
+                <m:sSubPr>
+                  <m:ctrlPr>
+                    <w:rPr>
+                      <w:rFonts w:ascii="Cambria Math" w:hAnsi="Cambria Math"/>
+                    </w:rPr>
+                  </m:ctrlPr>
+                </m:sSubPr>
+                <m:e>
+                  <m:r>
+                    <w:rPr>
+                      <w:rFonts w:ascii="Cambria Math" w:hAnsi="Cambria Math"/>
+                    </w:rPr>
+                    <m:t>k</m:t>
+                  </m:r>
+                </m:e>
+                <m:sub>
+                  <m:r>
+                    <w:rPr>
+                      <w:rFonts w:ascii="Cambria Math" w:hAnsi="Cambria Math"/>
+                    </w:rPr>
+                    <m:t>3</m:t>
+                  </m:r>
+                </m:sub>
+              </m:sSub>
+            </m:oMath>
+            <w:r>
+              <w:t>,</w:t>
+            </w:r>
+            <m:oMath>
+              <m:r>
+                <m:rPr>
+                  <m:sty m:val="p"/>
+                </m:rPr>
+                <w:rPr>
+                  <w:rFonts w:ascii="Cambria Math" w:hAnsi="Cambria Math"/>
+                </w:rPr>
+                <m:t xml:space="preserve"> </m:t>
+              </m:r>
+              <m:sSub>
+                <m:sSubPr>
+                  <m:ctrlPr>
+                    <w:rPr>
+                      <w:rFonts w:ascii="Cambria Math" w:hAnsi="Cambria Math"/>
+                    </w:rPr>
+                  </m:ctrlPr>
+                </m:sSubPr>
+                <m:e>
+                  <m:r>
+                    <w:rPr>
+                      <w:rFonts w:ascii="Cambria Math" w:hAnsi="Cambria Math"/>
+                    </w:rPr>
+                    <m:t>k</m:t>
+                  </m:r>
+                </m:e>
+                <m:sub>
+                  <m:r>
+                    <w:rPr>
+                      <w:rFonts w:ascii="Cambria Math" w:hAnsi="Cambria Math"/>
+                    </w:rPr>
+                    <m:t>4,</m:t>
+                  </m:r>
+                </m:sub>
+              </m:sSub>
+              <m:r>
+                <w:rPr>
+                  <w:rFonts w:ascii="Cambria Math" w:hAnsi="Cambria Math"/>
+                </w:rPr>
+                <m:t xml:space="preserve">  </m:t>
+              </m:r>
+            </m:oMath>
+            <w:r>
+              <w:t>…   ,</w:t>
+            </w:r>
+            <m:oMath>
+              <m:r>
+                <m:rPr>
+                  <m:sty m:val="p"/>
+                </m:rPr>
+                <w:rPr>
+                  <w:rFonts w:ascii="Cambria Math" w:hAnsi="Cambria Math"/>
+                </w:rPr>
+                <m:t xml:space="preserve"> </m:t>
+              </m:r>
+              <m:sSub>
+                <m:sSubPr>
+                  <m:ctrlPr>
+                    <w:rPr>
+                      <w:rFonts w:ascii="Cambria Math" w:hAnsi="Cambria Math"/>
+                    </w:rPr>
+                  </m:ctrlPr>
+                </m:sSubPr>
+                <m:e>
+                  <m:r>
+                    <w:rPr>
+                      <w:rFonts w:ascii="Cambria Math" w:hAnsi="Cambria Math"/>
+                    </w:rPr>
+                    <m:t>k</m:t>
+                  </m:r>
+                </m:e>
+                <m:sub>
+                  <m:r>
+                    <w:rPr>
+                      <w:rFonts w:ascii="Cambria Math" w:hAnsi="Cambria Math"/>
+                    </w:rPr>
+                    <m:t>n</m:t>
+                  </m:r>
+                </m:sub>
+              </m:sSub>
+              <m:r>
+                <w:rPr>
+                  <w:rFonts w:ascii="Cambria Math" w:hAnsi="Cambria Math"/>
+                </w:rPr>
+                <m:t>}</m:t>
+              </m:r>
+            </m:oMath>
+          </w:p>
+        </w:tc>
+      </w:tr>
+      <w:tr>
+        <w:tc>
+          <w:tcPr>
+            <w:tcW w:w="8828" w:type="dxa"/>
+            <w:shd w:val="clear" w:color="auto" w:fill="D9E2F3" w:themeFill="accent1" w:themeFillTint="33"/>
+          </w:tcPr>
+          <w:p>
+            <m:oMath>
+              <m:r>
+                <w:rPr>
+                  <w:rFonts w:ascii="Cambria Math" w:hAnsi="Cambria Math"/>
+                </w:rPr>
+                <m:t xml:space="preserve"> </m:t>
+              </m:r>
+              <m:d>
+                <m:dPr>
+                  <m:begChr m:val="{"/>
+                  <m:endChr m:val="|"/>
+                  <m:ctrlPr>
+                    <w:rPr>
+                      <w:rFonts w:ascii="Cambria Math" w:hAnsi="Cambria Math"/>
+                      <w:i/>
+                    </w:rPr>
+                  </m:ctrlPr>
+                </m:dPr>
+                <m:e>
+                  <m:r>
+                    <w:rPr>
+                      <w:rFonts w:ascii="Cambria Math" w:hAnsi="Cambria Math"/>
+                    </w:rPr>
+                    <m:t>inv: ∀</m:t>
+                  </m:r>
+                  <m:sSub>
+                    <m:sSubPr>
+                      <m:ctrlPr>
+                        <w:rPr>
+                          <w:rFonts w:ascii="Cambria Math" w:hAnsi="Cambria Math"/>
+                          <w:i/>
+                        </w:rPr>
+                      </m:ctrlPr>
+                    </m:sSubPr>
+                    <m:e>
+                      <m:r>
+                        <w:rPr>
+                          <w:rFonts w:ascii="Cambria Math" w:hAnsi="Cambria Math"/>
+                        </w:rPr>
+                        <m:t>k</m:t>
+                      </m:r>
+                    </m:e>
+                    <m:sub>
+                      <m:r>
+                        <w:rPr>
+                          <w:rFonts w:ascii="Cambria Math" w:hAnsi="Cambria Math"/>
+                        </w:rPr>
+                        <m:t>i</m:t>
+                      </m:r>
+                    </m:sub>
+                  </m:sSub>
+                  <m:r>
+                    <w:rPr>
+                      <w:rFonts w:ascii="Cambria Math" w:hAnsi="Cambria Math"/>
+                    </w:rPr>
+                    <m:t xml:space="preserve">.  </m:t>
+                  </m:r>
+                  <m:sSub>
+                    <m:sSubPr>
+                      <m:ctrlPr>
+                        <w:rPr>
+                          <w:rFonts w:ascii="Cambria Math" w:hAnsi="Cambria Math"/>
+                          <w:i/>
+                        </w:rPr>
+                      </m:ctrlPr>
+                    </m:sSubPr>
+                    <m:e>
+                      <m:r>
+                        <w:rPr>
+                          <w:rFonts w:ascii="Cambria Math" w:hAnsi="Cambria Math"/>
+                        </w:rPr>
+                        <m:t>k</m:t>
+                      </m:r>
+                    </m:e>
+                    <m:sub>
+                      <m:r>
+                        <w:rPr>
+                          <w:rFonts w:ascii="Cambria Math" w:hAnsi="Cambria Math"/>
+                        </w:rPr>
+                        <m:t>i</m:t>
+                      </m:r>
+                    </m:sub>
+                  </m:sSub>
+                  <m:r>
+                    <w:rPr>
+                      <w:rFonts w:ascii="Cambria Math" w:hAnsi="Cambria Math"/>
+                    </w:rPr>
+                    <m:t xml:space="preserve">∈X </m:t>
+                  </m:r>
+                </m:e>
+              </m:d>
+              <m:r>
+                <w:rPr>
+                  <w:rFonts w:ascii="Cambria Math" w:hAnsi="Cambria Math"/>
+                </w:rPr>
+                <m:t xml:space="preserve"> 0≤i≤n }</m:t>
+              </m:r>
+            </m:oMath>
+            <w:r>
+              <w:t xml:space="preserve">   Dónde X es un tipo de dato no primitivo</w:t>
+            </w:r>
+          </w:p>
+        </w:tc>
+      </w:tr>
+      <w:tr>
+        <w:tc>
+          <w:tcPr>
+            <w:tcW w:w="8828" w:type="dxa"/>
+            <w:shd w:val="clear" w:color="auto" w:fill="D9E2F3" w:themeFill="accent1" w:themeFillTint="33"/>
+          </w:tcPr>
+          <w:p>
+            <w:pPr>
+              <w:pStyle w:val="Prrafodelista"/>
+              <w:numPr>
+                <w:ilvl w:val="0"/>
+                <w:numId w:val="4"/>
+              </w:numPr>
+              <w:rPr>
+                <w:lang w:val="en-US"/>
+              </w:rPr>
+            </w:pPr>
+            <w:proofErr w:type="spellStart"/>
+            <w:r>
+              <w:rPr>
+                <w:lang w:val="en-US"/>
+              </w:rPr>
+              <w:t>Crear</w:t>
+            </w:r>
+            <w:r>
+              <w:rPr>
+                <w:lang w:val="en-US"/>
+              </w:rPr>
+              <w:t>Pila</w:t>
+            </w:r>
+            <w:proofErr w:type="spellEnd"/>
+            <w:r>
+              <w:rPr>
+                <w:lang w:val="en-US"/>
+              </w:rPr>
+              <w:t>: &lt;</w:t>
+            </w:r>
+            <w:r>
+              <w:rPr>
+                <w:lang w:val="en-US"/>
+              </w:rPr>
+              <w:t xml:space="preserve"> </w:t>
+            </w:r>
+            <w:r>
+              <w:rPr>
+                <w:lang w:val="en-US"/>
+              </w:rPr>
+              <w:t xml:space="preserve">&gt; </w:t>
+            </w:r>
+            <m:oMath>
+              <m:r>
+                <w:rPr>
+                  <w:rFonts w:ascii="Cambria Math" w:hAnsi="Cambria Math"/>
+                </w:rPr>
+                <m:t>→</m:t>
+              </m:r>
+            </m:oMath>
+            <w:r>
+              <w:rPr>
+                <w:lang w:val="en-US"/>
+              </w:rPr>
+              <w:t xml:space="preserve"> &lt;</w:t>
+            </w:r>
+            <w:r>
+              <w:rPr>
+                <w:rFonts w:cstheme="minorHAnsi"/>
+              </w:rPr>
+              <w:t>Pila</w:t>
+            </w:r>
+            <w:r>
+              <w:rPr>
+                <w:lang w:val="en-US"/>
+              </w:rPr>
+              <w:t>&gt;</w:t>
+            </w:r>
+          </w:p>
+          <w:p>
+            <w:pPr>
+              <w:pStyle w:val="Prrafodelista"/>
+              <w:numPr>
+                <w:ilvl w:val="0"/>
+                <w:numId w:val="4"/>
+              </w:numPr>
+            </w:pPr>
+            <w:r>
+              <w:t>Empilar (Índice</w:t>
+            </w:r>
+            <w:r>
+              <w:t>, X</w:t>
+            </w:r>
+            <w:r>
+              <w:t>)</w:t>
+            </w:r>
+            <w:r>
+              <w:t xml:space="preserve"> </w:t>
+            </w:r>
+            <m:oMath>
+              <m:r>
+                <w:rPr>
+                  <w:rFonts w:ascii="Cambria Math" w:hAnsi="Cambria Math"/>
+                </w:rPr>
+                <m:t>→</m:t>
+              </m:r>
+            </m:oMath>
+            <w:r>
+              <w:rPr>
+                <w:rFonts w:ascii="Calibri" w:hAnsi="Calibri" w:cs="Calibri"/>
+              </w:rPr>
+              <w:t xml:space="preserve"> </w:t>
+            </w:r>
+            <w:r>
+              <w:t>&lt;</w:t>
+            </w:r>
+            <w:r>
+              <w:rPr>
+                <w:rFonts w:cstheme="minorHAnsi"/>
+              </w:rPr>
+              <w:t>͢Pila</w:t>
+            </w:r>
+            <w:r>
+              <w:t>&gt;</w:t>
+            </w:r>
+          </w:p>
+          <w:p>
+            <w:pPr>
+              <w:pStyle w:val="Prrafodelista"/>
+              <w:numPr>
+                <w:ilvl w:val="0"/>
+                <w:numId w:val="4"/>
+              </w:numPr>
+              <w:rPr>
+                <w:lang w:val="en-US"/>
+              </w:rPr>
+            </w:pPr>
+            <w:r>
+              <w:t>Eliminar (</w:t>
+            </w:r>
+            <w:proofErr w:type="spellStart"/>
+            <w:r>
+              <w:rPr>
+                <w:lang w:val="en-US"/>
+              </w:rPr>
+              <w:t>Índice</w:t>
+            </w:r>
+            <w:proofErr w:type="spellEnd"/>
+            <w:r>
+              <w:rPr>
+                <w:lang w:val="en-US"/>
+              </w:rPr>
+              <w:t xml:space="preserve">) </w:t>
+            </w:r>
+            <m:oMath>
+              <m:r>
+                <w:rPr>
+                  <w:rFonts w:ascii="Cambria Math" w:hAnsi="Cambria Math"/>
+                </w:rPr>
+                <m:t>→</m:t>
+              </m:r>
+            </m:oMath>
+            <w:r>
+              <w:rPr>
+                <w:lang w:val="en-US"/>
+              </w:rPr>
+              <w:t xml:space="preserve"> &lt;</w:t>
+            </w:r>
+            <w:r>
+              <w:rPr>
+                <w:rFonts w:cstheme="minorHAnsi"/>
+              </w:rPr>
+              <w:t>Pila</w:t>
+            </w:r>
+            <w:r>
+              <w:rPr>
+                <w:lang w:val="en-US"/>
+              </w:rPr>
+              <w:t>&gt;</w:t>
+            </w:r>
+          </w:p>
+          <w:p>
+            <w:pPr>
+              <w:pStyle w:val="Prrafodelista"/>
+              <w:numPr>
+                <w:ilvl w:val="0"/>
+                <w:numId w:val="4"/>
+              </w:numPr>
+              <w:rPr>
+                <w:lang w:val="en-US"/>
+              </w:rPr>
+            </w:pPr>
+            <w:proofErr w:type="spellStart"/>
+            <w:r>
+              <w:rPr>
+                <w:lang w:val="en-US"/>
+              </w:rPr>
+              <w:t>EstáVacía</w:t>
+            </w:r>
+            <w:proofErr w:type="spellEnd"/>
+            <w:r>
+              <w:rPr>
+                <w:lang w:val="en-US"/>
+              </w:rPr>
+              <w:t xml:space="preserve"> ( ) </w:t>
+            </w:r>
+            <m:oMath>
+              <m:r>
+                <w:rPr>
+                  <w:rFonts w:ascii="Cambria Math" w:hAnsi="Cambria Math"/>
+                </w:rPr>
+                <m:t>→</m:t>
+              </m:r>
+            </m:oMath>
+            <w:r>
+              <w:rPr>
+                <w:lang w:val="en-US"/>
+              </w:rPr>
+              <w:t xml:space="preserve"> &lt;</w:t>
+            </w:r>
+            <w:r>
+              <w:rPr>
+                <w:rFonts w:cstheme="minorHAnsi"/>
+              </w:rPr>
+              <w:t>Pila</w:t>
+            </w:r>
+            <w:r>
+              <w:rPr>
+                <w:lang w:val="en-US"/>
+              </w:rPr>
+              <w:t>&gt;</w:t>
+            </w:r>
+          </w:p>
+          <w:p>
+            <w:pPr>
+              <w:ind w:left="360"/>
+            </w:pPr>
+          </w:p>
+        </w:tc>
+      </w:tr>
+    </w:tbl>
+    <w:p/>
+    <w:tbl>
+      <w:tblPr>
+        <w:tblStyle w:val="Tablaconcuadrcula"/>
+        <w:tblW w:w="0" w:type="auto"/>
+        <w:tblLook w:val="04A0" w:firstRow="1" w:lastRow="0" w:firstColumn="1" w:lastColumn="0" w:noHBand="0" w:noVBand="1"/>
+      </w:tblPr>
+      <w:tblGrid>
+        <w:gridCol w:w="8828"/>
+      </w:tblGrid>
+      <w:tr>
+        <w:tc>
+          <w:tcPr>
+            <w:tcW w:w="8828" w:type="dxa"/>
+            <w:shd w:val="clear" w:color="auto" w:fill="D9E2F3" w:themeFill="accent1" w:themeFillTint="33"/>
+          </w:tcPr>
+          <w:p>
+            <w:pPr>
+              <w:rPr>
+                <w:b/>
+              </w:rPr>
+            </w:pPr>
+            <w:proofErr w:type="spellStart"/>
+            <w:r>
+              <w:rPr>
+                <w:b/>
+              </w:rPr>
+              <w:t>crearPila</w:t>
+            </w:r>
+            <w:proofErr w:type="spellEnd"/>
+            <w:r>
+              <w:rPr>
+                <w:b/>
+              </w:rPr>
+              <w:t xml:space="preserve"> </w:t>
+            </w:r>
+            <w:proofErr w:type="gramStart"/>
+            <w:r>
+              <w:rPr>
+                <w:b/>
+              </w:rPr>
+              <w:t>(</w:t>
+            </w:r>
+            <w:r>
+              <w:rPr>
+                <w:b/>
+              </w:rPr>
+              <w:t xml:space="preserve"> </w:t>
+            </w:r>
+            <w:r>
+              <w:rPr>
+                <w:b/>
+              </w:rPr>
+              <w:t>)</w:t>
+            </w:r>
+            <w:proofErr w:type="gramEnd"/>
+          </w:p>
+        </w:tc>
+      </w:tr>
+      <w:tr>
+        <w:tc>
+          <w:tcPr>
+            <w:tcW w:w="8828" w:type="dxa"/>
+            <w:shd w:val="clear" w:color="auto" w:fill="D9E2F3" w:themeFill="accent1" w:themeFillTint="33"/>
+          </w:tcPr>
+          <w:p>
+            <m:oMathPara>
+              <m:oMath>
+                <m:r>
+                  <w:rPr>
+                    <w:rFonts w:ascii="Cambria Math" w:hAnsi="Cambria Math"/>
+                  </w:rPr>
+                  <m:t xml:space="preserve"> </m:t>
+                </m:r>
+              </m:oMath>
+            </m:oMathPara>
+          </w:p>
+          <w:p>
+            <w:r>
+              <w:t>*Crea una lista sin ningún elemento.</w:t>
+            </w:r>
+          </w:p>
+          <w:p>
+            <w:r>
+              <w:t xml:space="preserve">{pre: </w:t>
+            </w:r>
+            <m:oMath>
+              <m:r>
+                <w:rPr>
+                  <w:rFonts w:ascii="Cambria Math" w:hAnsi="Cambria Math"/>
+                </w:rPr>
+                <m:t xml:space="preserve">| TRUE </m:t>
+              </m:r>
+            </m:oMath>
+            <w:r>
+              <w:t xml:space="preserve"> }</w:t>
+            </w:r>
+          </w:p>
+          <w:p/>
+          <w:p>
+            <w:r>
+              <w:t>{post: Crea una pila vacía}</w:t>
+            </w:r>
+          </w:p>
+        </w:tc>
+      </w:tr>
+    </w:tbl>
+    <w:p/>
+    <w:tbl>
+      <w:tblPr>
+        <w:tblStyle w:val="Tablaconcuadrcula"/>
+        <w:tblW w:w="0" w:type="auto"/>
+        <w:tblLook w:val="04A0" w:firstRow="1" w:lastRow="0" w:firstColumn="1" w:lastColumn="0" w:noHBand="0" w:noVBand="1"/>
+      </w:tblPr>
+      <w:tblGrid>
+        <w:gridCol w:w="8828"/>
+      </w:tblGrid>
+      <w:tr>
+        <w:tc>
+          <w:tcPr>
+            <w:tcW w:w="8828" w:type="dxa"/>
+            <w:shd w:val="clear" w:color="auto" w:fill="D9E2F3" w:themeFill="accent1" w:themeFillTint="33"/>
+          </w:tcPr>
+          <w:p>
+            <w:pPr>
+              <w:rPr>
+                <w:b/>
+              </w:rPr>
+            </w:pPr>
+            <w:proofErr w:type="spellStart"/>
+            <w:r>
+              <w:rPr>
+                <w:b/>
+              </w:rPr>
+              <w:t>push</w:t>
+            </w:r>
+            <w:proofErr w:type="spellEnd"/>
+            <w:r>
+              <w:rPr>
+                <w:b/>
+              </w:rPr>
+              <w:t xml:space="preserve"> (</w:t>
+            </w:r>
+            <w:r>
+              <w:rPr>
+                <w:b/>
+              </w:rPr>
+              <w:t>ítem</w:t>
+            </w:r>
+            <w:r>
+              <w:rPr>
+                <w:b/>
+              </w:rPr>
+              <w:t>)</w:t>
+            </w:r>
+          </w:p>
+        </w:tc>
+      </w:tr>
+      <w:tr>
+        <w:tc>
+          <w:tcPr>
+            <w:tcW w:w="8828" w:type="dxa"/>
+            <w:shd w:val="clear" w:color="auto" w:fill="D9E2F3" w:themeFill="accent1" w:themeFillTint="33"/>
+          </w:tcPr>
+          <w:p>
+            <m:oMathPara>
+              <m:oMath>
+                <m:r>
+                  <w:rPr>
+                    <w:rFonts w:ascii="Cambria Math" w:hAnsi="Cambria Math"/>
+                  </w:rPr>
+                  <m:t xml:space="preserve"> </m:t>
+                </m:r>
+              </m:oMath>
+            </m:oMathPara>
+          </w:p>
+          <w:p>
+            <w:r>
+              <w:t>*Agrega el ítem en la cima de la pila</w:t>
+            </w:r>
+          </w:p>
+          <w:p>
+            <w:r>
+              <w:t xml:space="preserve">{pre: </w:t>
+            </w:r>
+            <m:oMath>
+              <m:d>
+                <m:dPr>
+                  <m:begChr m:val="|"/>
+                  <m:endChr m:val="}"/>
+                  <m:ctrlPr>
+                    <w:rPr>
+                      <w:rFonts w:ascii="Cambria Math" w:hAnsi="Cambria Math"/>
+                      <w:i/>
+                    </w:rPr>
+                  </m:ctrlPr>
+                </m:dPr>
+                <m:e>
+                  <m:r>
+                    <w:rPr>
+                      <w:rFonts w:ascii="Cambria Math" w:hAnsi="Cambria Math"/>
+                    </w:rPr>
+                    <m:t xml:space="preserve"> La pila no está vacía</m:t>
+                  </m:r>
+                </m:e>
+              </m:d>
+            </m:oMath>
+            <w:r>
+              <w:t>}</w:t>
+            </w:r>
+          </w:p>
+          <w:p/>
+          <w:p>
+            <w:r>
+              <w:t>{post: Se ha agregado el ítem en la pila}</w:t>
+            </w:r>
+          </w:p>
+        </w:tc>
+      </w:tr>
+    </w:tbl>
+    <w:p/>
+    <w:p/>
+    <w:p/>
+    <w:tbl>
+      <w:tblPr>
+        <w:tblStyle w:val="Tablaconcuadrcula"/>
+        <w:tblW w:w="0" w:type="auto"/>
+        <w:tblLook w:val="04A0" w:firstRow="1" w:lastRow="0" w:firstColumn="1" w:lastColumn="0" w:noHBand="0" w:noVBand="1"/>
+      </w:tblPr>
+      <w:tblGrid>
+        <w:gridCol w:w="8828"/>
+      </w:tblGrid>
+      <w:tr>
+        <w:tc>
+          <w:tcPr>
+            <w:tcW w:w="8828" w:type="dxa"/>
+            <w:shd w:val="clear" w:color="auto" w:fill="D9E2F3" w:themeFill="accent1" w:themeFillTint="33"/>
+          </w:tcPr>
+          <w:p>
+            <w:pPr>
+              <w:rPr>
+                <w:b/>
+              </w:rPr>
+            </w:pPr>
+            <w:r>
+              <w:rPr>
+                <w:b/>
+              </w:rPr>
+              <w:t>pop</w:t>
+            </w:r>
+            <w:r>
+              <w:rPr>
+                <w:b/>
+              </w:rPr>
+              <w:t xml:space="preserve"> ()</w:t>
+            </w:r>
+          </w:p>
+        </w:tc>
+      </w:tr>
+      <w:tr>
+        <w:tc>
+          <w:tcPr>
+            <w:tcW w:w="8828" w:type="dxa"/>
+            <w:shd w:val="clear" w:color="auto" w:fill="D9E2F3" w:themeFill="accent1" w:themeFillTint="33"/>
+          </w:tcPr>
+          <w:p>
+            <m:oMathPara>
+              <m:oMath>
+                <m:r>
+                  <w:rPr>
+                    <w:rFonts w:ascii="Cambria Math" w:hAnsi="Cambria Math"/>
+                  </w:rPr>
+                  <m:t xml:space="preserve"> </m:t>
+                </m:r>
+              </m:oMath>
+            </m:oMathPara>
+          </w:p>
+          <w:p>
+            <w:r>
+              <w:t>*Elimina el elemento que está en la cima de la pila.</w:t>
+            </w:r>
+          </w:p>
+          <w:p>
+            <w:r>
+              <w:t xml:space="preserve">{pre: </w:t>
+            </w:r>
+            <m:oMath>
+              <m:r>
+                <w:rPr>
+                  <w:rFonts w:ascii="Cambria Math" w:hAnsi="Cambria Math"/>
+                </w:rPr>
+                <m:t xml:space="preserve">|La pila no está vacía </m:t>
+              </m:r>
+            </m:oMath>
+            <w:r>
+              <w:t xml:space="preserve"> }</w:t>
+            </w:r>
+          </w:p>
+          <w:p/>
+          <w:p>
+            <w:r>
+              <w:t>{post: Determina si la tabla está vacía o no}</w:t>
+            </w:r>
+          </w:p>
+        </w:tc>
+      </w:tr>
+    </w:tbl>
+    <w:p/>
+    <w:p/>
+    <w:tbl>
+      <w:tblPr>
+        <w:tblStyle w:val="Tablaconcuadrcula"/>
+        <w:tblW w:w="0" w:type="auto"/>
+        <w:tblLook w:val="04A0" w:firstRow="1" w:lastRow="0" w:firstColumn="1" w:lastColumn="0" w:noHBand="0" w:noVBand="1"/>
+      </w:tblPr>
+      <w:tblGrid>
+        <w:gridCol w:w="8828"/>
+      </w:tblGrid>
+      <w:tr>
+        <w:tc>
+          <w:tcPr>
+            <w:tcW w:w="8828" w:type="dxa"/>
+            <w:shd w:val="clear" w:color="auto" w:fill="D9E2F3" w:themeFill="accent1" w:themeFillTint="33"/>
+          </w:tcPr>
+          <w:p>
+            <w:pPr>
+              <w:rPr>
+                <w:b/>
+              </w:rPr>
+            </w:pPr>
+            <w:proofErr w:type="spellStart"/>
+            <w:r>
+              <w:rPr>
+                <w:b/>
+              </w:rPr>
+              <w:t>EstáVacío</w:t>
+            </w:r>
+            <w:proofErr w:type="spellEnd"/>
+            <w:r>
+              <w:rPr>
+                <w:b/>
+              </w:rPr>
+              <w:t xml:space="preserve"> </w:t>
+            </w:r>
+            <w:proofErr w:type="gramStart"/>
+            <w:r>
+              <w:rPr>
+                <w:b/>
+              </w:rPr>
+              <w:t>( )</w:t>
+            </w:r>
+            <w:proofErr w:type="gramEnd"/>
+          </w:p>
+        </w:tc>
+      </w:tr>
+      <w:tr>
+        <w:tc>
+          <w:tcPr>
+            <w:tcW w:w="8828" w:type="dxa"/>
+            <w:shd w:val="clear" w:color="auto" w:fill="D9E2F3" w:themeFill="accent1" w:themeFillTint="33"/>
+          </w:tcPr>
+          <w:p>
+            <m:oMathPara>
+              <m:oMath>
+                <m:r>
+                  <w:rPr>
+                    <w:rFonts w:ascii="Cambria Math" w:hAnsi="Cambria Math"/>
+                  </w:rPr>
+                  <m:t xml:space="preserve"> </m:t>
+                </m:r>
+              </m:oMath>
+            </m:oMathPara>
+          </w:p>
+          <w:p>
+            <w:r>
+              <w:t>*Retorna un valor de verdad que indica si la pila está vacía o no.</w:t>
+            </w:r>
+          </w:p>
+          <w:p>
+            <w:r>
+              <w:t xml:space="preserve">{pre: </w:t>
+            </w:r>
+            <m:oMath>
+              <m:r>
+                <w:rPr>
+                  <w:rFonts w:ascii="Cambria Math" w:hAnsi="Cambria Math"/>
+                </w:rPr>
+                <m:t xml:space="preserve">| TRUE </m:t>
+              </m:r>
+            </m:oMath>
+            <w:r>
+              <w:t xml:space="preserve"> }</w:t>
+            </w:r>
+          </w:p>
+          <w:p/>
+          <w:p>
+            <w:r>
+              <w:t>{post: Determina si la lista está vacía o no}</w:t>
+            </w:r>
+          </w:p>
+        </w:tc>
+      </w:tr>
+    </w:tbl>
     <w:p>
       <w:pPr>
         <w:rPr>
@@ -6070,7 +7864,7 @@
 </file>
 
 <file path=customXml/itemProps1.xml><?xml version="1.0" encoding="utf-8"?>
-<ds:datastoreItem xmlns:ds="http://schemas.openxmlformats.org/officeDocument/2006/customXml" ds:itemID="{410677CB-ABDA-423A-95DA-83A9E5C6BF5A}">
+<ds:datastoreItem xmlns:ds="http://schemas.openxmlformats.org/officeDocument/2006/customXml" ds:itemID="{AC0537E2-0156-450F-992D-EA6FE6817BDB}">
   <ds:schemaRefs>
     <ds:schemaRef ds:uri="http://schemas.openxmlformats.org/officeDocument/2006/bibliography"/>
   </ds:schemaRefs>

</xml_diff>

<commit_message>
Some changes in docs
</commit_message>
<xml_diff>
--- a/Docs/Informe.docx
+++ b/Docs/Informe.docx
@@ -3236,7 +3236,13 @@
                     <w:rPr>
                       <w:rFonts w:ascii="Cambria Math" w:hAnsi="Cambria Math"/>
                     </w:rPr>
-                    <m:t>{k</m:t>
+                    <m:t>{</m:t>
+                  </m:r>
+                  <m:r>
+                    <w:rPr>
+                      <w:rFonts w:ascii="Cambria Math" w:hAnsi="Cambria Math"/>
+                    </w:rPr>
+                    <m:t>k</m:t>
                   </m:r>
                 </m:e>
                 <m:sub>
@@ -3722,21 +3728,7 @@
               <w:rPr>
                 <w:lang w:val="en-US"/>
               </w:rPr>
-              <w:t xml:space="preserve"> </w:t>
-            </w:r>
-            <w:proofErr w:type="gramStart"/>
-            <w:r>
-              <w:rPr>
-                <w:lang w:val="en-US"/>
-              </w:rPr>
-              <w:t>( )</w:t>
-            </w:r>
-            <w:proofErr w:type="gramEnd"/>
-            <w:r>
-              <w:rPr>
-                <w:lang w:val="en-US"/>
-              </w:rPr>
-              <w:t xml:space="preserve"> </w:t>
+              <w:t xml:space="preserve"> ( ) </w:t>
             </w:r>
             <m:oMath>
               <m:r>
@@ -4341,7 +4333,13 @@
                     <w:rPr>
                       <w:rFonts w:ascii="Cambria Math" w:hAnsi="Cambria Math"/>
                     </w:rPr>
-                    <m:t>{k</m:t>
+                    <m:t>{</m:t>
+                  </m:r>
+                  <m:r>
+                    <w:rPr>
+                      <w:rFonts w:ascii="Cambria Math" w:hAnsi="Cambria Math"/>
+                    </w:rPr>
+                    <m:t>k</m:t>
                   </m:r>
                 </m:e>
                 <m:sub>
@@ -5278,7 +5276,13 @@
                     <w:rPr>
                       <w:rFonts w:ascii="Cambria Math" w:hAnsi="Cambria Math"/>
                     </w:rPr>
-                    <m:t>{k</m:t>
+                    <m:t>{</m:t>
+                  </m:r>
+                  <m:r>
+                    <w:rPr>
+                      <w:rFonts w:ascii="Cambria Math" w:hAnsi="Cambria Math"/>
+                    </w:rPr>
+                    <m:t>k</m:t>
                   </m:r>
                 </m:e>
                 <m:sub>
@@ -6361,10 +6365,7 @@
               </m:sSub>
             </m:oMath>
             <w:r>
-              <w:t>,</w:t>
-            </w:r>
-            <w:r>
-              <w:t xml:space="preserve"> </w:t>
+              <w:t xml:space="preserve">, </w:t>
             </w:r>
             <m:oMath>
               <m:r>
@@ -6407,19 +6408,7 @@
                         <w:rPr>
                           <w:rFonts w:ascii="Cambria Math" w:hAnsi="Cambria Math"/>
                         </w:rPr>
-                        <m:t>i</m:t>
-                      </m:r>
-                      <m:r>
-                        <w:rPr>
-                          <w:rFonts w:ascii="Cambria Math" w:hAnsi="Cambria Math"/>
-                        </w:rPr>
-                        <m:t>-</m:t>
-                      </m:r>
-                      <m:r>
-                        <w:rPr>
-                          <w:rFonts w:ascii="Cambria Math" w:hAnsi="Cambria Math"/>
-                        </w:rPr>
-                        <m:t>1</m:t>
+                        <m:t>i-1</m:t>
                       </m:r>
                     </m:sub>
                   </m:sSub>
@@ -6427,13 +6416,7 @@
                     <w:rPr>
                       <w:rFonts w:ascii="Cambria Math" w:hAnsi="Cambria Math"/>
                     </w:rPr>
-                    <m:t xml:space="preserve">, </m:t>
-                  </m:r>
-                  <m:r>
-                    <w:rPr>
-                      <w:rFonts w:ascii="Cambria Math" w:hAnsi="Cambria Math"/>
-                    </w:rPr>
-                    <m:t>k</m:t>
+                    <m:t>, k</m:t>
                   </m:r>
                 </m:e>
                 <m:sub>
@@ -6441,13 +6424,7 @@
                     <w:rPr>
                       <w:rFonts w:ascii="Cambria Math" w:hAnsi="Cambria Math"/>
                     </w:rPr>
-                    <m:t>i</m:t>
-                  </m:r>
-                  <m:r>
-                    <w:rPr>
-                      <w:rFonts w:ascii="Cambria Math" w:hAnsi="Cambria Math"/>
-                    </w:rPr>
-                    <m:t>,</m:t>
+                    <m:t>i,</m:t>
                   </m:r>
                 </m:sub>
               </m:sSub>
@@ -6455,19 +6432,7 @@
                 <w:rPr>
                   <w:rFonts w:ascii="Cambria Math" w:hAnsi="Cambria Math"/>
                 </w:rPr>
-                <m:t xml:space="preserve"> </m:t>
-              </m:r>
-              <m:r>
-                <w:rPr>
-                  <w:rFonts w:ascii="Cambria Math" w:hAnsi="Cambria Math"/>
-                </w:rPr>
-                <m:t xml:space="preserve"> </m:t>
-              </m:r>
-              <m:r>
-                <w:rPr>
-                  <w:rFonts w:ascii="Cambria Math" w:hAnsi="Cambria Math"/>
-                </w:rPr>
-                <m:t xml:space="preserve"> </m:t>
+                <m:t xml:space="preserve">   </m:t>
               </m:r>
             </m:oMath>
             <w:r>
@@ -6623,26 +6588,11 @@
                 <w:rPr>
                   <w:rFonts w:ascii="Cambria Math" w:hAnsi="Cambria Math"/>
                 </w:rPr>
-                <m:t xml:space="preserve"> 0≤i≤n</m:t>
-              </m:r>
-              <m:r>
-                <w:rPr>
-                  <w:rFonts w:ascii="Cambria Math" w:hAnsi="Cambria Math"/>
-                </w:rPr>
-                <m:t xml:space="preserve">  </m:t>
-              </m:r>
-              <m:r>
-                <w:rPr>
-                  <w:rFonts w:ascii="Cambria Math" w:hAnsi="Cambria Math"/>
-                </w:rPr>
-                <m:t>}</m:t>
+                <m:t xml:space="preserve"> 0≤i≤n  }</m:t>
               </m:r>
             </m:oMath>
             <w:r>
-              <w:t xml:space="preserve">  </w:t>
-            </w:r>
-            <w:r>
-              <w:t xml:space="preserve"> </w:t>
+              <w:t xml:space="preserve">   </w:t>
             </w:r>
           </w:p>
           <w:p>
@@ -6662,19 +6612,7 @@
                 <w:rPr>
                   <w:rFonts w:ascii="Cambria Math" w:hAnsi="Cambria Math"/>
                 </w:rPr>
-                <m:t>D</m:t>
-              </m:r>
-              <m:r>
-                <w:rPr>
-                  <w:rFonts w:ascii="Cambria Math" w:hAnsi="Cambria Math"/>
-                </w:rPr>
-                <m:t>ónde X es un tipo de dato no primitivo</m:t>
-              </m:r>
-              <m:r>
-                <w:rPr>
-                  <w:rFonts w:ascii="Cambria Math" w:hAnsi="Cambria Math"/>
-                </w:rPr>
-                <m:t>.</m:t>
+                <m:t>Dónde X es un tipo de dato no primitivo.</m:t>
               </m:r>
             </m:oMath>
           </w:p>
@@ -6691,19 +6629,7 @@
                 <w:rPr>
                   <w:rFonts w:ascii="Cambria Math" w:hAnsi="Cambria Math"/>
                 </w:rPr>
-                <m:t>i</m:t>
-              </m:r>
-              <m:r>
-                <w:rPr>
-                  <w:rFonts w:ascii="Cambria Math" w:hAnsi="Cambria Math"/>
-                </w:rPr>
-                <m:t xml:space="preserve"> </m:t>
-              </m:r>
-              <m:r>
-                <w:rPr>
-                  <w:rFonts w:ascii="Cambria Math" w:hAnsi="Cambria Math"/>
-                </w:rPr>
-                <m:t xml:space="preserve"> es el tamaño del heap</m:t>
+                <m:t>i  es el tamaño del heap</m:t>
               </m:r>
             </m:oMath>
             <w:r>
@@ -6723,25 +6649,7 @@
                 <w:rPr>
                   <w:rFonts w:ascii="Cambria Math" w:hAnsi="Cambria Math"/>
                 </w:rPr>
-                <m:t>n</m:t>
-              </m:r>
-              <m:r>
-                <w:rPr>
-                  <w:rFonts w:ascii="Cambria Math" w:hAnsi="Cambria Math"/>
-                </w:rPr>
-                <m:t xml:space="preserve"> </m:t>
-              </m:r>
-              <m:r>
-                <w:rPr>
-                  <w:rFonts w:ascii="Cambria Math" w:hAnsi="Cambria Math"/>
-                </w:rPr>
-                <m:t xml:space="preserve"> es el tamaño del heap</m:t>
-              </m:r>
-              <m:r>
-                <w:rPr>
-                  <w:rFonts w:ascii="Cambria Math" w:hAnsi="Cambria Math"/>
-                </w:rPr>
-                <m:t>.</m:t>
+                <m:t>n  es el tamaño del heap.</m:t>
               </m:r>
             </m:oMath>
           </w:p>
@@ -6810,14 +6718,12 @@
               </w:rPr>
               <w:t xml:space="preserve"> &lt;</w:t>
             </w:r>
-            <w:proofErr w:type="spellStart"/>
             <w:r>
               <w:rPr>
                 <w:rFonts w:cstheme="minorHAnsi"/>
               </w:rPr>
-              <w:t>Monticulo</w:t>
-            </w:r>
-            <w:proofErr w:type="spellEnd"/>
+              <w:t>Montículo</w:t>
+            </w:r>
             <w:r>
               <w:rPr>
                 <w:lang w:val="en-US"/>
@@ -6834,10 +6740,7 @@
               </w:numPr>
             </w:pPr>
             <w:r>
-              <w:t>agregar</w:t>
-            </w:r>
-            <w:r>
-              <w:t xml:space="preserve"> (</w:t>
+              <w:t>agregar (</w:t>
             </w:r>
             <w:r>
               <w:t>X</w:t>
@@ -6869,13 +6772,7 @@
               <w:rPr>
                 <w:rFonts w:cstheme="minorHAnsi"/>
               </w:rPr>
-              <w:t>͢</w:t>
-            </w:r>
-            <w:r>
-              <w:rPr>
-                <w:rFonts w:cstheme="minorHAnsi"/>
-              </w:rPr>
-              <w:t>Montículo</w:t>
+              <w:t>͢Montículo</w:t>
             </w:r>
             <w:r>
               <w:t>&gt;</w:t>
@@ -6952,13 +6849,7 @@
               <w:rPr>
                 <w:lang w:val="en-US"/>
               </w:rPr>
-              <w:t>EstáVací</w:t>
-            </w:r>
-            <w:r>
-              <w:rPr>
-                <w:lang w:val="en-US"/>
-              </w:rPr>
-              <w:t>o</w:t>
+              <w:t>EstáVacío</w:t>
             </w:r>
             <w:proofErr w:type="spellEnd"/>
             <w:r>
@@ -7023,13 +6914,7 @@
               <w:rPr>
                 <w:lang w:val="en-US"/>
               </w:rPr>
-              <w:t>Maximo</w:t>
-            </w:r>
-            <w:r>
-              <w:rPr>
-                <w:lang w:val="en-US"/>
-              </w:rPr>
-              <w:t xml:space="preserve"> ( ) </w:t>
+              <w:t xml:space="preserve">Maximo ( ) </w:t>
             </w:r>
             <m:oMath>
               <m:r>
@@ -7159,13 +7044,7 @@
               <w:rPr>
                 <w:b/>
               </w:rPr>
-              <w:t>crear</w:t>
-            </w:r>
-            <w:r>
-              <w:rPr>
-                <w:b/>
-              </w:rPr>
-              <w:t>Monticulo</w:t>
+              <w:t>crearMonticulo</w:t>
             </w:r>
             <w:proofErr w:type="spellEnd"/>
             <w:r>
@@ -9691,7 +9570,7 @@
 </file>
 
 <file path=customXml/itemProps1.xml><?xml version="1.0" encoding="utf-8"?>
-<ds:datastoreItem xmlns:ds="http://schemas.openxmlformats.org/officeDocument/2006/customXml" ds:itemID="{4B954D43-B061-4106-A0A6-399D7A2DF45A}">
+<ds:datastoreItem xmlns:ds="http://schemas.openxmlformats.org/officeDocument/2006/customXml" ds:itemID="{57168E93-AC71-46AF-AC6F-81A046A3F15C}">
   <ds:schemaRefs>
     <ds:schemaRef ds:uri="http://schemas.openxmlformats.org/officeDocument/2006/bibliography"/>
   </ds:schemaRefs>

</xml_diff>